<commit_message>
[Master] Corrections diverses notamment boutons
</commit_message>
<xml_diff>
--- a/Rapport/Projet Commun M1 2016 V2.docx
+++ b/Rapport/Projet Commun M1 2016 V2.docx
@@ -425,7 +425,7 @@
           </mc:Choice>
           <mc:Fallback>
             <w:pict>
-              <v:line w14:anchorId="20C85788" id="Connecteur droit 5" o:spid="_x0000_s1026" style="position:absolute;flip:y;z-index:251665408;visibility:visible;mso-wrap-style:square;mso-height-percent:0;mso-wrap-distance-left:9pt;mso-wrap-distance-top:0;mso-wrap-distance-right:9pt;mso-wrap-distance-bottom:0;mso-position-horizontal:center;mso-position-horizontal-relative:margin;mso-position-vertical:absolute;mso-position-vertical-relative:text;mso-height-percent:0;mso-height-relative:margin" from="0,30.35pt" to="476.95pt,30.55pt" o:gfxdata="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" strokecolor="#5b9bd5 [3204]" strokeweight=".5pt">
+              <v:line w14:anchorId="732EA851" id="Connecteur droit 5" o:spid="_x0000_s1026" style="position:absolute;flip:y;z-index:251665408;visibility:visible;mso-wrap-style:square;mso-height-percent:0;mso-wrap-distance-left:9pt;mso-wrap-distance-top:0;mso-wrap-distance-right:9pt;mso-wrap-distance-bottom:0;mso-position-horizontal:center;mso-position-horizontal-relative:margin;mso-position-vertical:absolute;mso-position-vertical-relative:text;mso-height-percent:0;mso-height-relative:margin" from="0,30.35pt" to="476.95pt,30.55pt" o:gfxdata="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" strokecolor="#5b9bd5 [3204]" strokeweight=".5pt">
                 <v:stroke joinstyle="miter"/>
                 <w10:wrap anchorx="margin"/>
               </v:line>
@@ -2132,7 +2132,7 @@
           </mc:Choice>
           <mc:Fallback>
             <w:pict>
-              <v:line w14:anchorId="3E138583" id="Connecteur droit 10" o:spid="_x0000_s1026" style="position:absolute;flip:y;z-index:251671552;visibility:visible;mso-wrap-style:square;mso-height-percent:0;mso-wrap-distance-left:9pt;mso-wrap-distance-top:0;mso-wrap-distance-right:9pt;mso-wrap-distance-bottom:0;mso-position-horizontal:absolute;mso-position-horizontal-relative:text;mso-position-vertical:absolute;mso-position-vertical-relative:text;mso-height-percent:0;mso-height-relative:margin" from="-7.6pt,-11.2pt" to="469.35pt,-11pt" o:gfxdata="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" strokecolor="#5b9bd5 [3204]" strokeweight=".5pt">
+              <v:line w14:anchorId="53D528C6" id="Connecteur droit 10" o:spid="_x0000_s1026" style="position:absolute;flip:y;z-index:251671552;visibility:visible;mso-wrap-style:square;mso-height-percent:0;mso-wrap-distance-left:9pt;mso-wrap-distance-top:0;mso-wrap-distance-right:9pt;mso-wrap-distance-bottom:0;mso-position-horizontal:absolute;mso-position-horizontal-relative:text;mso-position-vertical:absolute;mso-position-vertical-relative:text;mso-height-percent:0;mso-height-relative:margin" from="-7.6pt,-11.2pt" to="469.35pt,-11pt" o:gfxdata="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" strokecolor="#5b9bd5 [3204]" strokeweight=".5pt">
                 <v:stroke joinstyle="miter"/>
               </v:line>
             </w:pict>
@@ -2210,7 +2210,7 @@
           </mc:Choice>
           <mc:Fallback>
             <w:pict>
-              <v:line w14:anchorId="75E84E1F" id="Connecteur droit 11" o:spid="_x0000_s1026" style="position:absolute;z-index:251673600;visibility:visible;mso-wrap-style:square;mso-width-percent:0;mso-height-percent:0;mso-wrap-distance-left:9pt;mso-wrap-distance-top:0;mso-wrap-distance-right:9pt;mso-wrap-distance-bottom:0;mso-position-horizontal:absolute;mso-position-horizontal-relative:text;mso-position-vertical:absolute;mso-position-vertical-relative:text;mso-width-percent:0;mso-height-percent:0;mso-width-relative:margin;mso-height-relative:margin" from="-5.75pt,5.25pt" to="472.9pt,5.85pt" o:gfxdata="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" strokecolor="#5b9bd5 [3204]" strokeweight=".5pt">
+              <v:line w14:anchorId="24BDAC3E" id="Connecteur droit 11" o:spid="_x0000_s1026" style="position:absolute;z-index:251673600;visibility:visible;mso-wrap-style:square;mso-width-percent:0;mso-height-percent:0;mso-wrap-distance-left:9pt;mso-wrap-distance-top:0;mso-wrap-distance-right:9pt;mso-wrap-distance-bottom:0;mso-position-horizontal:absolute;mso-position-horizontal-relative:text;mso-position-vertical:absolute;mso-position-vertical-relative:text;mso-width-percent:0;mso-height-percent:0;mso-width-relative:margin;mso-height-relative:margin" from="-5.75pt,5.25pt" to="472.9pt,5.85pt" o:gfxdata="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" strokecolor="#5b9bd5 [3204]" strokeweight=".5pt">
                 <v:stroke joinstyle="miter"/>
               </v:line>
             </w:pict>
@@ -2991,7 +2991,7 @@
           </mc:Choice>
           <mc:Fallback>
             <w:pict>
-              <v:line w14:anchorId="27A97F45" id="Connecteur droit 14" o:spid="_x0000_s1026" style="position:absolute;flip:y;z-index:251687936;visibility:visible;mso-wrap-style:square;mso-height-percent:0;mso-wrap-distance-left:9pt;mso-wrap-distance-top:0;mso-wrap-distance-right:9pt;mso-wrap-distance-bottom:0;mso-position-horizontal:absolute;mso-position-horizontal-relative:text;mso-position-vertical:absolute;mso-position-vertical-relative:text;mso-height-percent:0;mso-height-relative:margin" from="0,0" to="476.95pt,.2pt" o:gfxdata="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" strokecolor="#5b9bd5 [3204]" strokeweight=".5pt">
+              <v:line w14:anchorId="59EAA789" id="Connecteur droit 14" o:spid="_x0000_s1026" style="position:absolute;flip:y;z-index:251687936;visibility:visible;mso-wrap-style:square;mso-height-percent:0;mso-wrap-distance-left:9pt;mso-wrap-distance-top:0;mso-wrap-distance-right:9pt;mso-wrap-distance-bottom:0;mso-position-horizontal:absolute;mso-position-horizontal-relative:text;mso-position-vertical:absolute;mso-position-vertical-relative:text;mso-height-percent:0;mso-height-relative:margin" from="0,0" to="476.95pt,.2pt" o:gfxdata="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" strokecolor="#5b9bd5 [3204]" strokeweight=".5pt">
                 <v:stroke joinstyle="miter"/>
               </v:line>
             </w:pict>
@@ -3065,7 +3065,7 @@
           </mc:Choice>
           <mc:Fallback>
             <w:pict>
-              <v:line w14:anchorId="28AB1557" id="Connecteur droit 17" o:spid="_x0000_s1026" style="position:absolute;flip:y;z-index:251689984;visibility:visible;mso-wrap-style:square;mso-height-percent:0;mso-wrap-distance-left:9pt;mso-wrap-distance-top:0;mso-wrap-distance-right:9pt;mso-wrap-distance-bottom:0;mso-position-horizontal:absolute;mso-position-horizontal-relative:text;mso-position-vertical:absolute;mso-position-vertical-relative:text;mso-height-percent:0;mso-height-relative:margin" from="0,0" to="476.95pt,.2pt" o:gfxdata="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" strokecolor="#5b9bd5 [3204]" strokeweight=".5pt">
+              <v:line w14:anchorId="487DEF86" id="Connecteur droit 17" o:spid="_x0000_s1026" style="position:absolute;flip:y;z-index:251689984;visibility:visible;mso-wrap-style:square;mso-height-percent:0;mso-wrap-distance-left:9pt;mso-wrap-distance-top:0;mso-wrap-distance-right:9pt;mso-wrap-distance-bottom:0;mso-position-horizontal:absolute;mso-position-horizontal-relative:text;mso-position-vertical:absolute;mso-position-vertical-relative:text;mso-height-percent:0;mso-height-relative:margin" from="0,0" to="476.95pt,.2pt" o:gfxdata="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" strokecolor="#5b9bd5 [3204]" strokeweight=".5pt">
                 <v:stroke joinstyle="miter"/>
               </v:line>
             </w:pict>
@@ -3882,7 +3882,7 @@
           </mc:Choice>
           <mc:Fallback>
             <w:pict>
-              <v:line w14:anchorId="1A53BD7D" id="Connecteur droit 15" o:spid="_x0000_s1026" style="position:absolute;flip:y;z-index:251679744;visibility:visible;mso-wrap-style:square;mso-height-percent:0;mso-wrap-distance-left:9pt;mso-wrap-distance-top:0;mso-wrap-distance-right:9pt;mso-wrap-distance-bottom:0;mso-position-horizontal:absolute;mso-position-horizontal-relative:margin;mso-position-vertical:absolute;mso-position-vertical-relative:text;mso-height-percent:0;mso-height-relative:margin" from="-2.7pt,-14.9pt" to="474.25pt,-14.7pt" o:gfxdata="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" strokecolor="#5b9bd5 [3204]" strokeweight=".5pt">
+              <v:line w14:anchorId="6F5F89EC" id="Connecteur droit 15" o:spid="_x0000_s1026" style="position:absolute;flip:y;z-index:251679744;visibility:visible;mso-wrap-style:square;mso-height-percent:0;mso-wrap-distance-left:9pt;mso-wrap-distance-top:0;mso-wrap-distance-right:9pt;mso-wrap-distance-bottom:0;mso-position-horizontal:absolute;mso-position-horizontal-relative:margin;mso-position-vertical:absolute;mso-position-vertical-relative:text;mso-height-percent:0;mso-height-relative:margin" from="-2.7pt,-14.9pt" to="474.25pt,-14.7pt" o:gfxdata="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" strokecolor="#5b9bd5 [3204]" strokeweight=".5pt">
                 <v:stroke joinstyle="miter"/>
                 <w10:wrap anchorx="margin"/>
               </v:line>
@@ -4192,7 +4192,7 @@
           </mc:Choice>
           <mc:Fallback>
             <w:pict>
-              <v:line w14:anchorId="105A9EFC" id="Connecteur droit 22" o:spid="_x0000_s1026" style="position:absolute;flip:y;z-index:251695104;visibility:visible;mso-wrap-style:square;mso-height-percent:0;mso-wrap-distance-left:9pt;mso-wrap-distance-top:0;mso-wrap-distance-right:9pt;mso-wrap-distance-bottom:0;mso-position-horizontal:absolute;mso-position-horizontal-relative:text;mso-position-vertical:absolute;mso-position-vertical-relative:text;mso-height-percent:0;mso-height-relative:margin" from="-15.6pt,-10.9pt" to="461.35pt,-10.7pt" o:gfxdata="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" strokecolor="#5b9bd5 [3204]" strokeweight=".5pt">
+              <v:line w14:anchorId="25C43583" id="Connecteur droit 22" o:spid="_x0000_s1026" style="position:absolute;flip:y;z-index:251695104;visibility:visible;mso-wrap-style:square;mso-height-percent:0;mso-wrap-distance-left:9pt;mso-wrap-distance-top:0;mso-wrap-distance-right:9pt;mso-wrap-distance-bottom:0;mso-position-horizontal:absolute;mso-position-horizontal-relative:text;mso-position-vertical:absolute;mso-position-vertical-relative:text;mso-height-percent:0;mso-height-relative:margin" from="-15.6pt,-10.9pt" to="461.35pt,-10.7pt" o:gfxdata="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" strokecolor="#5b9bd5 [3204]" strokeweight=".5pt">
                 <v:stroke joinstyle="miter"/>
               </v:line>
             </w:pict>
@@ -4268,7 +4268,7 @@
           </mc:Choice>
           <mc:Fallback>
             <w:pict>
-              <v:line w14:anchorId="76C45EE8" id="Connecteur droit 21" o:spid="_x0000_s1026" style="position:absolute;flip:y;z-index:251693056;visibility:visible;mso-wrap-style:square;mso-height-percent:0;mso-wrap-distance-left:9pt;mso-wrap-distance-top:0;mso-wrap-distance-right:9pt;mso-wrap-distance-bottom:0;mso-position-horizontal:absolute;mso-position-horizontal-relative:margin;mso-position-vertical:absolute;mso-position-vertical-relative:text;mso-height-percent:0;mso-height-relative:margin" from="-16.6pt,7pt" to="460.35pt,7.2pt" o:gfxdata="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" strokecolor="#5b9bd5 [3204]" strokeweight=".5pt">
+              <v:line w14:anchorId="7392A622" id="Connecteur droit 21" o:spid="_x0000_s1026" style="position:absolute;flip:y;z-index:251693056;visibility:visible;mso-wrap-style:square;mso-height-percent:0;mso-wrap-distance-left:9pt;mso-wrap-distance-top:0;mso-wrap-distance-right:9pt;mso-wrap-distance-bottom:0;mso-position-horizontal:absolute;mso-position-horizontal-relative:margin;mso-position-vertical:absolute;mso-position-vertical-relative:text;mso-height-percent:0;mso-height-relative:margin" from="-16.6pt,7pt" to="460.35pt,7.2pt" o:gfxdata="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" strokecolor="#5b9bd5 [3204]" strokeweight=".5pt">
                 <v:stroke joinstyle="miter"/>
                 <w10:wrap anchorx="margin"/>
               </v:line>
@@ -4341,61 +4341,6 @@
           <w:color w:val="FF0000"/>
         </w:rPr>
       </w:pPr>
-    </w:p>
-    <w:p>
-      <w:pPr>
-        <w:rPr>
-          <w:color w:val="FF0000"/>
-        </w:rPr>
-      </w:pPr>
-      <w:r>
-        <w:rPr>
-          <w:color w:val="FF0000"/>
-        </w:rPr>
-        <w:t xml:space="preserve">Nous avons ainsi globalement pu faire 6 sprints qui s’organise de la manière suivant : </w:t>
-      </w:r>
-    </w:p>
-    <w:p>
-      <w:pPr>
-        <w:pStyle w:val="Paragraphedeliste"/>
-        <w:numPr>
-          <w:ilvl w:val="0"/>
-          <w:numId w:val="2"/>
-        </w:numPr>
-        <w:rPr>
-          <w:color w:val="FF0000"/>
-        </w:rPr>
-      </w:pPr>
-      <w:r>
-        <w:rPr>
-          <w:color w:val="FF0000"/>
-        </w:rPr>
-        <w:t xml:space="preserve">Compréhension </w:t>
-      </w:r>
-      <w:r>
-        <w:rPr>
-          <w:color w:val="FF0000"/>
-        </w:rPr>
-        <w:t xml:space="preserve">du jeu, début du tchat et du plateau. </w:t>
-      </w:r>
-    </w:p>
-    <w:p>
-      <w:pPr>
-        <w:pStyle w:val="Paragraphedeliste"/>
-        <w:numPr>
-          <w:ilvl w:val="0"/>
-          <w:numId w:val="2"/>
-        </w:numPr>
-        <w:rPr>
-          <w:color w:val="FF0000"/>
-        </w:rPr>
-      </w:pPr>
-      <w:r>
-        <w:rPr>
-          <w:color w:val="FF0000"/>
-        </w:rPr>
-        <w:t xml:space="preserve">Réalisation du plateau </w:t>
-      </w:r>
     </w:p>
     <w:p/>
     <w:p>
@@ -4626,7 +4571,7 @@
           </mc:Choice>
           <mc:Fallback>
             <w:pict>
-              <v:line w14:anchorId="1C458D05" id="Connecteur droit 18" o:spid="_x0000_s1026" style="position:absolute;flip:y;z-index:251683840;visibility:visible;mso-wrap-style:square;mso-height-percent:0;mso-wrap-distance-left:9pt;mso-wrap-distance-top:0;mso-wrap-distance-right:9pt;mso-wrap-distance-bottom:0;mso-position-horizontal:left;mso-position-horizontal-relative:margin;mso-position-vertical:absolute;mso-position-vertical-relative:text;mso-height-percent:0;mso-height-relative:margin" from="0,-10.85pt" to="476.95pt,-10.65pt" o:gfxdata="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" strokecolor="#5b9bd5 [3204]" strokeweight=".5pt">
+              <v:line w14:anchorId="5BC2F03C" id="Connecteur droit 18" o:spid="_x0000_s1026" style="position:absolute;flip:y;z-index:251683840;visibility:visible;mso-wrap-style:square;mso-height-percent:0;mso-wrap-distance-left:9pt;mso-wrap-distance-top:0;mso-wrap-distance-right:9pt;mso-wrap-distance-bottom:0;mso-position-horizontal:left;mso-position-horizontal-relative:margin;mso-position-vertical:absolute;mso-position-vertical-relative:text;mso-height-percent:0;mso-height-relative:margin" from="0,-10.85pt" to="476.95pt,-10.65pt" o:gfxdata="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" strokecolor="#5b9bd5 [3204]" strokeweight=".5pt">
                 <v:stroke joinstyle="miter"/>
                 <w10:wrap anchorx="margin"/>
               </v:line>
@@ -4705,7 +4650,7 @@
           </mc:Choice>
           <mc:Fallback>
             <w:pict>
-              <v:line w14:anchorId="7F43B850" id="Connecteur droit 19" o:spid="_x0000_s1026" style="position:absolute;flip:y;z-index:251685888;visibility:visible;mso-wrap-style:square;mso-height-percent:0;mso-wrap-distance-left:9pt;mso-wrap-distance-top:0;mso-wrap-distance-right:9pt;mso-wrap-distance-bottom:0;mso-position-horizontal:left;mso-position-horizontal-relative:margin;mso-position-vertical:absolute;mso-position-vertical-relative:text;mso-height-percent:0;mso-height-relative:margin" from="0,12.8pt" to="476.95pt,13pt" o:gfxdata="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" strokecolor="#5b9bd5 [3204]" strokeweight=".5pt">
+              <v:line w14:anchorId="0460A722" id="Connecteur droit 19" o:spid="_x0000_s1026" style="position:absolute;flip:y;z-index:251685888;visibility:visible;mso-wrap-style:square;mso-height-percent:0;mso-wrap-distance-left:9pt;mso-wrap-distance-top:0;mso-wrap-distance-right:9pt;mso-wrap-distance-bottom:0;mso-position-horizontal:left;mso-position-horizontal-relative:margin;mso-position-vertical:absolute;mso-position-vertical-relative:text;mso-height-percent:0;mso-height-relative:margin" from="0,12.8pt" to="476.95pt,13pt" o:gfxdata="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" strokecolor="#5b9bd5 [3204]" strokeweight=".5pt">
                 <v:stroke joinstyle="miter"/>
                 <w10:wrap anchorx="margin"/>
               </v:line>
@@ -4782,7 +4727,12 @@
     <w:p/>
     <w:p>
       <w:r>
-        <w:t xml:space="preserve">Nous estimons globalement avoir tous progressé durant ce projet, et avoir trouver de nombreux points sur lesquels nous pourrons travailler pour nous améliorer et produire un travail de meilleure qualité. </w:t>
+        <w:t>Nous estimons globalement avoir t</w:t>
+      </w:r>
+      <w:bookmarkStart w:id="44" w:name="_GoBack"/>
+      <w:bookmarkEnd w:id="44"/>
+      <w:r>
+        <w:t xml:space="preserve">ous progressé durant ce projet, et avoir trouver de nombreux points sur lesquels nous pourrons travailler pour nous améliorer et produire un travail de meilleure qualité. </w:t>
       </w:r>
     </w:p>
     <w:p/>
@@ -4811,8 +4761,6 @@
       <w:r>
         <w:t xml:space="preserve">de son ampleur. </w:t>
       </w:r>
-      <w:bookmarkStart w:id="44" w:name="_GoBack"/>
-      <w:bookmarkEnd w:id="44"/>
     </w:p>
     <w:sectPr>
       <w:headerReference w:type="even" r:id="rId11"/>
@@ -6388,7 +6336,7 @@
 </file>
 
 <file path=customXml/itemProps1.xml><?xml version="1.0" encoding="utf-8"?>
-<ds:datastoreItem xmlns:ds="http://schemas.openxmlformats.org/officeDocument/2006/customXml" ds:itemID="{9DDD75D2-E880-4709-B613-C576AE66A947}">
+<ds:datastoreItem xmlns:ds="http://schemas.openxmlformats.org/officeDocument/2006/customXml" ds:itemID="{1BEE7A27-A454-4943-B11D-3D3B66E19569}">
   <ds:schemaRefs>
     <ds:schemaRef ds:uri="http://schemas.openxmlformats.org/officeDocument/2006/bibliography"/>
   </ds:schemaRefs>

</xml_diff>

<commit_message>
[master] Correction du rapport
</commit_message>
<xml_diff>
--- a/Rapport/Projet Commun M1 2016 V2.docx
+++ b/Rapport/Projet Commun M1 2016 V2.docx
@@ -140,7 +140,7 @@
               </wp:anchor>
             </w:drawing>
           </mc:Choice>
-          <mc:Fallback xmlns:mv="urn:schemas-microsoft-com:mac:vml" xmlns:mo="http://schemas.microsoft.com/office/mac/office/2008/main">
+          <mc:Fallback xmlns:mo="http://schemas.microsoft.com/office/mac/office/2008/main" xmlns:mv="urn:schemas-microsoft-com:mac:vml">
             <w:pict>
               <v:line w14:anchorId="2B92588C" id="Connecteur droit 1" o:spid="_x0000_s1026" style="position:absolute;flip:y;z-index:251659264;visibility:visible;mso-wrap-style:square;mso-height-percent:0;mso-wrap-distance-left:9pt;mso-wrap-distance-top:0;mso-wrap-distance-right:9pt;mso-wrap-distance-bottom:0;mso-position-horizontal:absolute;mso-position-horizontal-relative:text;mso-position-vertical:absolute;mso-position-vertical-relative:text;mso-height-percent:0;mso-height-relative:margin" from="-3.8pt,11.95pt" to="473.15pt,12.15pt" o:gfxdata="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" strokecolor="#5b9bd5 [3204]" strokeweight=".5pt">
                 <v:stroke joinstyle="miter"/>
@@ -171,13 +171,24 @@
         <w:jc w:val="center"/>
         <w:rPr>
           <w:sz w:val="32"/>
-        </w:rPr>
-      </w:pPr>
+          <w:lang w:val="en-US"/>
+        </w:rPr>
+      </w:pPr>
+      <w:proofErr w:type="spellStart"/>
       <w:r>
         <w:rPr>
           <w:sz w:val="32"/>
-        </w:rPr>
-        <w:t>Yohann HUGO</w:t>
+          <w:lang w:val="en-US"/>
+        </w:rPr>
+        <w:t>Yohann</w:t>
+      </w:r>
+      <w:proofErr w:type="spellEnd"/>
+      <w:r>
+        <w:rPr>
+          <w:sz w:val="32"/>
+          <w:lang w:val="en-US"/>
+        </w:rPr>
+        <w:t xml:space="preserve"> HUGO</w:t>
       </w:r>
     </w:p>
     <w:p>
@@ -185,13 +196,24 @@
         <w:jc w:val="center"/>
         <w:rPr>
           <w:sz w:val="32"/>
-        </w:rPr>
-      </w:pPr>
+          <w:lang w:val="en-US"/>
+        </w:rPr>
+      </w:pPr>
+      <w:proofErr w:type="spellStart"/>
       <w:r>
         <w:rPr>
           <w:sz w:val="32"/>
-        </w:rPr>
-        <w:t>Jérôme MARINTHE</w:t>
+          <w:lang w:val="en-US"/>
+        </w:rPr>
+        <w:t>Jérôme</w:t>
+      </w:r>
+      <w:proofErr w:type="spellEnd"/>
+      <w:r>
+        <w:rPr>
+          <w:sz w:val="32"/>
+          <w:lang w:val="en-US"/>
+        </w:rPr>
+        <w:t xml:space="preserve"> MARINTHE</w:t>
       </w:r>
     </w:p>
     <w:p>
@@ -199,11 +221,13 @@
         <w:jc w:val="center"/>
         <w:rPr>
           <w:sz w:val="32"/>
+          <w:lang w:val="en-US"/>
         </w:rPr>
       </w:pPr>
       <w:r>
         <w:rPr>
           <w:sz w:val="32"/>
+          <w:lang w:val="en-US"/>
         </w:rPr>
         <w:t>Arthur MOUREY</w:t>
       </w:r>
@@ -309,7 +333,7 @@
               </wp:anchor>
             </w:drawing>
           </mc:Choice>
-          <mc:Fallback xmlns:mv="urn:schemas-microsoft-com:mac:vml" xmlns:mo="http://schemas.microsoft.com/office/mac/office/2008/main">
+          <mc:Fallback xmlns:mo="http://schemas.microsoft.com/office/mac/office/2008/main" xmlns:mv="urn:schemas-microsoft-com:mac:vml">
             <w:pict>
               <v:line w14:anchorId="60342B19" id="Connecteur droit 2" o:spid="_x0000_s1026" style="position:absolute;flip:y;z-index:251661312;visibility:visible;mso-wrap-style:square;mso-height-percent:0;mso-wrap-distance-left:9pt;mso-wrap-distance-top:0;mso-wrap-distance-right:9pt;mso-wrap-distance-bottom:0;mso-position-horizontal:absolute;mso-position-horizontal-relative:text;mso-position-vertical:absolute;mso-position-vertical-relative:text;mso-height-percent:0;mso-height-relative:margin" from="-3.75pt,14.75pt" to="473.2pt,14.95pt" o:gfxdata="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" strokecolor="#5b9bd5 [3204]" strokeweight=".5pt">
                 <v:stroke joinstyle="miter"/>
@@ -361,6 +385,7 @@
       <w:bookmarkStart w:id="3" w:name="_Toc449948266"/>
       <w:bookmarkStart w:id="4" w:name="_Toc449948302"/>
     </w:p>
+    <w:bookmarkStart w:id="5" w:name="_Toc450255323"/>
     <w:p>
       <w:pPr>
         <w:pStyle w:val="Titre1"/>
@@ -433,6 +458,7 @@
           </mc:Fallback>
         </mc:AlternateContent>
       </w:r>
+      <w:bookmarkEnd w:id="5"/>
     </w:p>
     <w:p>
       <w:pPr>
@@ -443,7 +469,7 @@
           <w:szCs w:val="72"/>
         </w:rPr>
       </w:pPr>
-      <w:bookmarkStart w:id="5" w:name="_Toc450237894"/>
+      <w:bookmarkStart w:id="6" w:name="_Toc450237894"/>
       <w:r>
         <w:rPr>
           <w:color w:val="5B9BD5" w:themeColor="accent1"/>
@@ -454,7 +480,7 @@
       </w:r>
       <w:bookmarkEnd w:id="3"/>
       <w:bookmarkEnd w:id="4"/>
-      <w:bookmarkEnd w:id="5"/>
+      <w:bookmarkEnd w:id="6"/>
     </w:p>
     <w:p>
       <w:r>
@@ -515,7 +541,7 @@
               </wp:anchor>
             </w:drawing>
           </mc:Choice>
-          <mc:Fallback xmlns:mv="urn:schemas-microsoft-com:mac:vml" xmlns:mo="http://schemas.microsoft.com/office/mac/office/2008/main">
+          <mc:Fallback xmlns:mo="http://schemas.microsoft.com/office/mac/office/2008/main" xmlns:mv="urn:schemas-microsoft-com:mac:vml">
             <w:pict>
               <v:line w14:anchorId="2F2D9555" id="Connecteur droit 8" o:spid="_x0000_s1026" style="position:absolute;flip:y;z-index:251667456;visibility:visible;mso-wrap-style:square;mso-height-percent:0;mso-wrap-distance-left:9pt;mso-wrap-distance-top:0;mso-wrap-distance-right:9pt;mso-wrap-distance-bottom:0;mso-position-horizontal:absolute;mso-position-horizontal-relative:text;mso-position-vertical:absolute;mso-position-vertical-relative:text;mso-height-percent:0;mso-height-relative:margin" from="-3.75pt,11.05pt" to="473.2pt,11.25pt" o:gfxdata="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" strokecolor="#5b9bd5 [3204]" strokeweight=".5pt">
                 <v:stroke joinstyle="miter"/>
@@ -527,1461 +553,1304 @@
     </w:p>
     <w:p>
       <w:pPr>
+        <w:pStyle w:val="TM1"/>
+        <w:tabs>
+          <w:tab w:val="right" w:leader="dot" w:pos="9056"/>
+        </w:tabs>
+        <w:rPr>
+          <w:rFonts w:asciiTheme="minorHAnsi" w:eastAsiaTheme="minorEastAsia" w:hAnsiTheme="minorHAnsi"/>
+          <w:b w:val="0"/>
+          <w:bCs w:val="0"/>
+          <w:caps w:val="0"/>
+          <w:noProof/>
+          <w:lang w:eastAsia="fr-FR"/>
+        </w:rPr>
+      </w:pPr>
+      <w:r>
+        <w:fldChar w:fldCharType="begin"/>
+      </w:r>
+      <w:r>
+        <w:instrText xml:space="preserve"> TOC \o "1-3" </w:instrText>
+      </w:r>
+      <w:r>
+        <w:fldChar w:fldCharType="separate"/>
+      </w:r>
+      <w:r>
+        <w:rPr>
+          <w:noProof/>
+        </w:rPr>
+        <w:tab/>
+      </w:r>
+      <w:r>
+        <w:rPr>
+          <w:noProof/>
+        </w:rPr>
+        <w:fldChar w:fldCharType="begin"/>
+      </w:r>
+      <w:r>
+        <w:rPr>
+          <w:noProof/>
+        </w:rPr>
+        <w:instrText xml:space="preserve"> PAGEREF _Toc450255323 \h </w:instrText>
+      </w:r>
+      <w:r>
+        <w:rPr>
+          <w:noProof/>
+        </w:rPr>
+      </w:r>
+      <w:r>
+        <w:rPr>
+          <w:noProof/>
+        </w:rPr>
+        <w:fldChar w:fldCharType="separate"/>
+      </w:r>
+      <w:r>
+        <w:rPr>
+          <w:noProof/>
+        </w:rPr>
+        <w:t>2</w:t>
+      </w:r>
+      <w:r>
+        <w:rPr>
+          <w:noProof/>
+        </w:rPr>
+        <w:fldChar w:fldCharType="end"/>
+      </w:r>
+    </w:p>
+    <w:p>
+      <w:pPr>
+        <w:pStyle w:val="TM1"/>
+        <w:tabs>
+          <w:tab w:val="right" w:leader="dot" w:pos="9056"/>
+        </w:tabs>
+        <w:rPr>
+          <w:rFonts w:asciiTheme="minorHAnsi" w:eastAsiaTheme="minorEastAsia" w:hAnsiTheme="minorHAnsi"/>
+          <w:b w:val="0"/>
+          <w:bCs w:val="0"/>
+          <w:caps w:val="0"/>
+          <w:noProof/>
+          <w:lang w:eastAsia="fr-FR"/>
+        </w:rPr>
+      </w:pPr>
+      <w:r>
+        <w:rPr>
+          <w:noProof/>
+        </w:rPr>
+        <w:t>Introduction</w:t>
+      </w:r>
+      <w:r>
+        <w:rPr>
+          <w:noProof/>
+        </w:rPr>
+        <w:tab/>
+      </w:r>
+      <w:r>
+        <w:rPr>
+          <w:noProof/>
+        </w:rPr>
+        <w:fldChar w:fldCharType="begin"/>
+      </w:r>
+      <w:r>
+        <w:rPr>
+          <w:noProof/>
+        </w:rPr>
+        <w:instrText xml:space="preserve"> PAGEREF _Toc450255324 \h </w:instrText>
+      </w:r>
+      <w:r>
+        <w:rPr>
+          <w:noProof/>
+        </w:rPr>
+      </w:r>
+      <w:r>
+        <w:rPr>
+          <w:noProof/>
+        </w:rPr>
+        <w:fldChar w:fldCharType="separate"/>
+      </w:r>
+      <w:r>
+        <w:rPr>
+          <w:noProof/>
+        </w:rPr>
+        <w:t>3</w:t>
+      </w:r>
+      <w:r>
+        <w:rPr>
+          <w:noProof/>
+        </w:rPr>
+        <w:fldChar w:fldCharType="end"/>
+      </w:r>
+    </w:p>
+    <w:p>
+      <w:pPr>
+        <w:pStyle w:val="TM1"/>
+        <w:tabs>
+          <w:tab w:val="right" w:leader="dot" w:pos="9056"/>
+        </w:tabs>
+        <w:rPr>
+          <w:rFonts w:asciiTheme="minorHAnsi" w:eastAsiaTheme="minorEastAsia" w:hAnsiTheme="minorHAnsi"/>
+          <w:b w:val="0"/>
+          <w:bCs w:val="0"/>
+          <w:caps w:val="0"/>
+          <w:noProof/>
+          <w:lang w:eastAsia="fr-FR"/>
+        </w:rPr>
+      </w:pPr>
+      <w:r>
+        <w:rPr>
+          <w:noProof/>
+        </w:rPr>
+        <w:t>Choix en Amont</w:t>
+      </w:r>
+      <w:r>
+        <w:rPr>
+          <w:noProof/>
+        </w:rPr>
+        <w:tab/>
+      </w:r>
+      <w:r>
+        <w:rPr>
+          <w:noProof/>
+        </w:rPr>
+        <w:fldChar w:fldCharType="begin"/>
+      </w:r>
+      <w:r>
+        <w:rPr>
+          <w:noProof/>
+        </w:rPr>
+        <w:instrText xml:space="preserve"> PAGEREF _Toc450255325 \h </w:instrText>
+      </w:r>
+      <w:r>
+        <w:rPr>
+          <w:noProof/>
+        </w:rPr>
+      </w:r>
+      <w:r>
+        <w:rPr>
+          <w:noProof/>
+        </w:rPr>
+        <w:fldChar w:fldCharType="separate"/>
+      </w:r>
+      <w:r>
+        <w:rPr>
+          <w:noProof/>
+        </w:rPr>
+        <w:t>4</w:t>
+      </w:r>
+      <w:r>
+        <w:rPr>
+          <w:noProof/>
+        </w:rPr>
+        <w:fldChar w:fldCharType="end"/>
+      </w:r>
+    </w:p>
+    <w:p>
+      <w:pPr>
         <w:pStyle w:val="TM2"/>
         <w:tabs>
           <w:tab w:val="right" w:leader="dot" w:pos="9056"/>
         </w:tabs>
         <w:rPr>
-          <w:rFonts w:eastAsiaTheme="minorEastAsia"/>
+          <w:rFonts w:asciiTheme="minorHAnsi" w:eastAsiaTheme="minorEastAsia" w:hAnsiTheme="minorHAnsi"/>
           <w:smallCaps w:val="0"/>
           <w:noProof/>
-          <w:sz w:val="24"/>
-          <w:szCs w:val="24"/>
           <w:lang w:eastAsia="fr-FR"/>
         </w:rPr>
       </w:pPr>
       <w:r>
         <w:rPr>
+          <w:noProof/>
+        </w:rPr>
+        <w:t>Outils :</w:t>
+      </w:r>
+      <w:r>
+        <w:rPr>
+          <w:noProof/>
+        </w:rPr>
+        <w:tab/>
+      </w:r>
+      <w:r>
+        <w:rPr>
+          <w:noProof/>
+        </w:rPr>
+        <w:fldChar w:fldCharType="begin"/>
+      </w:r>
+      <w:r>
+        <w:rPr>
+          <w:noProof/>
+        </w:rPr>
+        <w:instrText xml:space="preserve"> PAGEREF _Toc450255326 \h </w:instrText>
+      </w:r>
+      <w:r>
+        <w:rPr>
+          <w:noProof/>
+        </w:rPr>
+      </w:r>
+      <w:r>
+        <w:rPr>
+          <w:noProof/>
+        </w:rPr>
+        <w:fldChar w:fldCharType="separate"/>
+      </w:r>
+      <w:r>
+        <w:rPr>
+          <w:noProof/>
+        </w:rPr>
+        <w:t>4</w:t>
+      </w:r>
+      <w:r>
+        <w:rPr>
+          <w:noProof/>
+        </w:rPr>
+        <w:fldChar w:fldCharType="end"/>
+      </w:r>
+    </w:p>
+    <w:p>
+      <w:pPr>
+        <w:pStyle w:val="TM2"/>
+        <w:tabs>
+          <w:tab w:val="right" w:leader="dot" w:pos="9056"/>
+        </w:tabs>
+        <w:rPr>
+          <w:rFonts w:asciiTheme="minorHAnsi" w:eastAsiaTheme="minorEastAsia" w:hAnsiTheme="minorHAnsi"/>
           <w:smallCaps w:val="0"/>
+          <w:noProof/>
+          <w:lang w:eastAsia="fr-FR"/>
+        </w:rPr>
+      </w:pPr>
+      <w:r>
+        <w:rPr>
+          <w:noProof/>
+        </w:rPr>
+        <w:t>Organisation :</w:t>
+      </w:r>
+      <w:r>
+        <w:rPr>
+          <w:noProof/>
+        </w:rPr>
+        <w:tab/>
+      </w:r>
+      <w:r>
+        <w:rPr>
+          <w:noProof/>
         </w:rPr>
         <w:fldChar w:fldCharType="begin"/>
       </w:r>
       <w:r>
         <w:rPr>
+          <w:noProof/>
+        </w:rPr>
+        <w:instrText xml:space="preserve"> PAGEREF _Toc450255327 \h </w:instrText>
+      </w:r>
+      <w:r>
+        <w:rPr>
+          <w:noProof/>
+        </w:rPr>
+      </w:r>
+      <w:r>
+        <w:rPr>
+          <w:noProof/>
+        </w:rPr>
+        <w:fldChar w:fldCharType="separate"/>
+      </w:r>
+      <w:r>
+        <w:rPr>
+          <w:noProof/>
+        </w:rPr>
+        <w:t>4</w:t>
+      </w:r>
+      <w:r>
+        <w:rPr>
+          <w:noProof/>
+        </w:rPr>
+        <w:fldChar w:fldCharType="end"/>
+      </w:r>
+    </w:p>
+    <w:p>
+      <w:pPr>
+        <w:pStyle w:val="TM1"/>
+        <w:tabs>
+          <w:tab w:val="right" w:leader="dot" w:pos="9056"/>
+        </w:tabs>
+        <w:rPr>
+          <w:rFonts w:asciiTheme="minorHAnsi" w:eastAsiaTheme="minorEastAsia" w:hAnsiTheme="minorHAnsi"/>
+          <w:b w:val="0"/>
+          <w:bCs w:val="0"/>
+          <w:caps w:val="0"/>
+          <w:noProof/>
+          <w:lang w:eastAsia="fr-FR"/>
+        </w:rPr>
+      </w:pPr>
+      <w:r>
+        <w:rPr>
+          <w:noProof/>
+        </w:rPr>
+        <w:t>Choix de Conception</w:t>
+      </w:r>
+      <w:r>
+        <w:rPr>
+          <w:noProof/>
+        </w:rPr>
+        <w:tab/>
+      </w:r>
+      <w:r>
+        <w:rPr>
+          <w:noProof/>
+        </w:rPr>
+        <w:fldChar w:fldCharType="begin"/>
+      </w:r>
+      <w:r>
+        <w:rPr>
+          <w:noProof/>
+        </w:rPr>
+        <w:instrText xml:space="preserve"> PAGEREF _Toc450255328 \h </w:instrText>
+      </w:r>
+      <w:r>
+        <w:rPr>
+          <w:noProof/>
+        </w:rPr>
+      </w:r>
+      <w:r>
+        <w:rPr>
+          <w:noProof/>
+        </w:rPr>
+        <w:fldChar w:fldCharType="separate"/>
+      </w:r>
+      <w:r>
+        <w:rPr>
+          <w:noProof/>
+        </w:rPr>
+        <w:t>5</w:t>
+      </w:r>
+      <w:r>
+        <w:rPr>
+          <w:noProof/>
+        </w:rPr>
+        <w:fldChar w:fldCharType="end"/>
+      </w:r>
+    </w:p>
+    <w:p>
+      <w:pPr>
+        <w:pStyle w:val="TM2"/>
+        <w:tabs>
+          <w:tab w:val="right" w:leader="dot" w:pos="9056"/>
+        </w:tabs>
+        <w:rPr>
+          <w:rFonts w:asciiTheme="minorHAnsi" w:eastAsiaTheme="minorEastAsia" w:hAnsiTheme="minorHAnsi"/>
           <w:smallCaps w:val="0"/>
-        </w:rPr>
-        <w:instrText xml:space="preserve"> TOC \o "1-3" </w:instrText>
-      </w:r>
-      <w:r>
-        <w:rPr>
+          <w:noProof/>
+          <w:lang w:eastAsia="fr-FR"/>
+        </w:rPr>
+      </w:pPr>
+      <w:r>
+        <w:rPr>
+          <w:noProof/>
+        </w:rPr>
+        <w:t>Règles du jeu</w:t>
+      </w:r>
+      <w:r>
+        <w:rPr>
+          <w:noProof/>
+        </w:rPr>
+        <w:tab/>
+      </w:r>
+      <w:r>
+        <w:rPr>
+          <w:noProof/>
+        </w:rPr>
+        <w:fldChar w:fldCharType="begin"/>
+      </w:r>
+      <w:r>
+        <w:rPr>
+          <w:noProof/>
+        </w:rPr>
+        <w:instrText xml:space="preserve"> PAGEREF _Toc450255329 \h </w:instrText>
+      </w:r>
+      <w:r>
+        <w:rPr>
+          <w:noProof/>
+        </w:rPr>
+      </w:r>
+      <w:r>
+        <w:rPr>
+          <w:noProof/>
+        </w:rPr>
+        <w:fldChar w:fldCharType="separate"/>
+      </w:r>
+      <w:r>
+        <w:rPr>
+          <w:noProof/>
+        </w:rPr>
+        <w:t>5</w:t>
+      </w:r>
+      <w:r>
+        <w:rPr>
+          <w:noProof/>
+        </w:rPr>
+        <w:fldChar w:fldCharType="end"/>
+      </w:r>
+    </w:p>
+    <w:p>
+      <w:pPr>
+        <w:pStyle w:val="TM2"/>
+        <w:tabs>
+          <w:tab w:val="right" w:leader="dot" w:pos="9056"/>
+        </w:tabs>
+        <w:rPr>
+          <w:rFonts w:asciiTheme="minorHAnsi" w:eastAsiaTheme="minorEastAsia" w:hAnsiTheme="minorHAnsi"/>
           <w:smallCaps w:val="0"/>
+          <w:noProof/>
+          <w:lang w:eastAsia="fr-FR"/>
+        </w:rPr>
+      </w:pPr>
+      <w:r>
+        <w:rPr>
+          <w:noProof/>
+        </w:rPr>
+        <w:t>Réseau :</w:t>
+      </w:r>
+      <w:r>
+        <w:rPr>
+          <w:noProof/>
+        </w:rPr>
+        <w:tab/>
+      </w:r>
+      <w:r>
+        <w:rPr>
+          <w:noProof/>
+        </w:rPr>
+        <w:fldChar w:fldCharType="begin"/>
+      </w:r>
+      <w:r>
+        <w:rPr>
+          <w:noProof/>
+        </w:rPr>
+        <w:instrText xml:space="preserve"> PAGEREF _Toc450255330 \h </w:instrText>
+      </w:r>
+      <w:r>
+        <w:rPr>
+          <w:noProof/>
+        </w:rPr>
+      </w:r>
+      <w:r>
+        <w:rPr>
+          <w:noProof/>
         </w:rPr>
         <w:fldChar w:fldCharType="separate"/>
       </w:r>
-    </w:p>
-    <w:sdt>
-      <w:sdtPr>
-        <w:id w:val="-1852241930"/>
-        <w:docPartObj>
-          <w:docPartGallery w:val="Table of Contents"/>
-          <w:docPartUnique/>
-        </w:docPartObj>
-      </w:sdtPr>
-      <w:sdtEndPr>
-        <w:rPr>
-          <w:rFonts w:ascii="Garamond" w:eastAsiaTheme="minorHAnsi" w:hAnsi="Garamond" w:cstheme="minorBidi"/>
-          <w:b/>
-          <w:bCs/>
-          <w:color w:val="auto"/>
-          <w:sz w:val="24"/>
-          <w:szCs w:val="24"/>
-          <w:lang w:eastAsia="en-US"/>
-        </w:rPr>
-      </w:sdtEndPr>
-      <w:sdtContent>
-        <w:p>
-          <w:pPr>
-            <w:pStyle w:val="En-ttedetabledesmatires"/>
-          </w:pPr>
-          <w:r>
-            <w:t>Table des matières</w:t>
-          </w:r>
-        </w:p>
-        <w:p>
-          <w:pPr>
-            <w:pStyle w:val="TM2"/>
-            <w:tabs>
-              <w:tab w:val="right" w:leader="dot" w:pos="9056"/>
-            </w:tabs>
-            <w:rPr>
-              <w:rFonts w:asciiTheme="minorHAnsi" w:eastAsiaTheme="minorEastAsia" w:hAnsiTheme="minorHAnsi"/>
-              <w:b/>
-              <w:bCs/>
-              <w:caps/>
-              <w:noProof/>
-              <w:lang w:eastAsia="fr-FR"/>
-            </w:rPr>
-          </w:pPr>
-          <w:r>
-            <w:fldChar w:fldCharType="begin"/>
-          </w:r>
-          <w:r>
-            <w:instrText xml:space="preserve"> TOC \o "1-3" \h \z \u </w:instrText>
-          </w:r>
-          <w:r>
-            <w:fldChar w:fldCharType="separate"/>
-          </w:r>
-        </w:p>
-        <w:p>
-          <w:pPr>
-            <w:pStyle w:val="TM1"/>
-            <w:tabs>
-              <w:tab w:val="right" w:leader="dot" w:pos="9056"/>
-            </w:tabs>
-            <w:rPr>
-              <w:rFonts w:asciiTheme="minorHAnsi" w:eastAsiaTheme="minorEastAsia" w:hAnsiTheme="minorHAnsi"/>
-              <w:b w:val="0"/>
-              <w:bCs w:val="0"/>
-              <w:caps w:val="0"/>
-              <w:noProof/>
-              <w:lang w:eastAsia="fr-FR"/>
-            </w:rPr>
-          </w:pPr>
-          <w:hyperlink w:anchor="_Toc450237896" w:history="1">
-            <w:r>
-              <w:rPr>
-                <w:rStyle w:val="Lienhypertexte"/>
-                <w:noProof/>
-              </w:rPr>
-              <w:t>Choix en Amont</w:t>
-            </w:r>
-            <w:r>
-              <w:rPr>
-                <w:noProof/>
-                <w:webHidden/>
-              </w:rPr>
-              <w:tab/>
-            </w:r>
-            <w:r>
-              <w:rPr>
-                <w:noProof/>
-                <w:webHidden/>
-              </w:rPr>
-              <w:fldChar w:fldCharType="begin"/>
-            </w:r>
-            <w:r>
-              <w:rPr>
-                <w:noProof/>
-                <w:webHidden/>
-              </w:rPr>
-              <w:instrText xml:space="preserve"> PAGEREF _Toc450237896 \h </w:instrText>
-            </w:r>
-            <w:r>
-              <w:rPr>
-                <w:noProof/>
-                <w:webHidden/>
-              </w:rPr>
-            </w:r>
-            <w:r>
-              <w:rPr>
-                <w:noProof/>
-                <w:webHidden/>
-              </w:rPr>
-              <w:fldChar w:fldCharType="separate"/>
-            </w:r>
-            <w:r>
-              <w:rPr>
-                <w:noProof/>
-                <w:webHidden/>
-              </w:rPr>
-              <w:t>4</w:t>
-            </w:r>
-            <w:r>
-              <w:rPr>
-                <w:noProof/>
-                <w:webHidden/>
-              </w:rPr>
-              <w:fldChar w:fldCharType="end"/>
-            </w:r>
-          </w:hyperlink>
-        </w:p>
-        <w:p>
-          <w:pPr>
-            <w:pStyle w:val="TM2"/>
-            <w:tabs>
-              <w:tab w:val="right" w:leader="dot" w:pos="9056"/>
-            </w:tabs>
-            <w:rPr>
-              <w:rFonts w:asciiTheme="minorHAnsi" w:eastAsiaTheme="minorEastAsia" w:hAnsiTheme="minorHAnsi"/>
-              <w:smallCaps w:val="0"/>
-              <w:noProof/>
-              <w:lang w:eastAsia="fr-FR"/>
-            </w:rPr>
-          </w:pPr>
-          <w:hyperlink w:anchor="_Toc450237897" w:history="1">
-            <w:r>
-              <w:rPr>
-                <w:rStyle w:val="Lienhypertexte"/>
-                <w:noProof/>
-              </w:rPr>
-              <w:t>Outils et Organisation :</w:t>
-            </w:r>
-            <w:r>
-              <w:rPr>
-                <w:noProof/>
-                <w:webHidden/>
-              </w:rPr>
-              <w:tab/>
-            </w:r>
-            <w:r>
-              <w:rPr>
-                <w:noProof/>
-                <w:webHidden/>
-              </w:rPr>
-              <w:fldChar w:fldCharType="begin"/>
-            </w:r>
-            <w:r>
-              <w:rPr>
-                <w:noProof/>
-                <w:webHidden/>
-              </w:rPr>
-              <w:instrText xml:space="preserve"> PAGEREF _Toc450237897 \h </w:instrText>
-            </w:r>
-            <w:r>
-              <w:rPr>
-                <w:noProof/>
-                <w:webHidden/>
-              </w:rPr>
-            </w:r>
-            <w:r>
-              <w:rPr>
-                <w:noProof/>
-                <w:webHidden/>
-              </w:rPr>
-              <w:fldChar w:fldCharType="separate"/>
-            </w:r>
-            <w:r>
-              <w:rPr>
-                <w:noProof/>
-                <w:webHidden/>
-              </w:rPr>
-              <w:t>4</w:t>
-            </w:r>
-            <w:r>
-              <w:rPr>
-                <w:noProof/>
-                <w:webHidden/>
-              </w:rPr>
-              <w:fldChar w:fldCharType="end"/>
-            </w:r>
-          </w:hyperlink>
-        </w:p>
-        <w:p>
-          <w:pPr>
-            <w:pStyle w:val="TM1"/>
-            <w:tabs>
-              <w:tab w:val="right" w:leader="dot" w:pos="9056"/>
-            </w:tabs>
-            <w:rPr>
-              <w:rFonts w:asciiTheme="minorHAnsi" w:eastAsiaTheme="minorEastAsia" w:hAnsiTheme="minorHAnsi"/>
-              <w:b w:val="0"/>
-              <w:bCs w:val="0"/>
-              <w:caps w:val="0"/>
-              <w:noProof/>
-              <w:lang w:eastAsia="fr-FR"/>
-            </w:rPr>
-          </w:pPr>
-          <w:hyperlink w:anchor="_Toc450237898" w:history="1">
-            <w:r>
-              <w:rPr>
-                <w:rStyle w:val="Lienhypertexte"/>
-                <w:noProof/>
-              </w:rPr>
-              <w:t>Choix de Conception</w:t>
-            </w:r>
-            <w:r>
-              <w:rPr>
-                <w:noProof/>
-                <w:webHidden/>
-              </w:rPr>
-              <w:tab/>
-            </w:r>
-            <w:r>
-              <w:rPr>
-                <w:noProof/>
-                <w:webHidden/>
-              </w:rPr>
-              <w:fldChar w:fldCharType="begin"/>
-            </w:r>
-            <w:r>
-              <w:rPr>
-                <w:noProof/>
-                <w:webHidden/>
-              </w:rPr>
-              <w:instrText xml:space="preserve"> PAGEREF _Toc450237898 \h </w:instrText>
-            </w:r>
-            <w:r>
-              <w:rPr>
-                <w:noProof/>
-                <w:webHidden/>
-              </w:rPr>
-            </w:r>
-            <w:r>
-              <w:rPr>
-                <w:noProof/>
-                <w:webHidden/>
-              </w:rPr>
-              <w:fldChar w:fldCharType="separate"/>
-            </w:r>
-            <w:r>
-              <w:rPr>
-                <w:noProof/>
-                <w:webHidden/>
-              </w:rPr>
-              <w:t>5</w:t>
-            </w:r>
-            <w:r>
-              <w:rPr>
-                <w:noProof/>
-                <w:webHidden/>
-              </w:rPr>
-              <w:fldChar w:fldCharType="end"/>
-            </w:r>
-          </w:hyperlink>
-        </w:p>
-        <w:p>
-          <w:pPr>
-            <w:pStyle w:val="TM2"/>
-            <w:tabs>
-              <w:tab w:val="right" w:leader="dot" w:pos="9056"/>
-            </w:tabs>
-            <w:rPr>
-              <w:rFonts w:asciiTheme="minorHAnsi" w:eastAsiaTheme="minorEastAsia" w:hAnsiTheme="minorHAnsi"/>
-              <w:smallCaps w:val="0"/>
-              <w:noProof/>
-              <w:lang w:eastAsia="fr-FR"/>
-            </w:rPr>
-          </w:pPr>
-          <w:hyperlink w:anchor="_Toc450237899" w:history="1">
-            <w:r>
-              <w:rPr>
-                <w:rStyle w:val="Lienhypertexte"/>
-                <w:noProof/>
-              </w:rPr>
-              <w:t>Règles du jeu</w:t>
-            </w:r>
-            <w:r>
-              <w:rPr>
-                <w:noProof/>
-                <w:webHidden/>
-              </w:rPr>
-              <w:tab/>
-            </w:r>
-            <w:r>
-              <w:rPr>
-                <w:noProof/>
-                <w:webHidden/>
-              </w:rPr>
-              <w:fldChar w:fldCharType="begin"/>
-            </w:r>
-            <w:r>
-              <w:rPr>
-                <w:noProof/>
-                <w:webHidden/>
-              </w:rPr>
-              <w:instrText xml:space="preserve"> PAGEREF _Toc450237899 \h </w:instrText>
-            </w:r>
-            <w:r>
-              <w:rPr>
-                <w:noProof/>
-                <w:webHidden/>
-              </w:rPr>
-            </w:r>
-            <w:r>
-              <w:rPr>
-                <w:noProof/>
-                <w:webHidden/>
-              </w:rPr>
-              <w:fldChar w:fldCharType="separate"/>
-            </w:r>
-            <w:r>
-              <w:rPr>
-                <w:noProof/>
-                <w:webHidden/>
-              </w:rPr>
-              <w:t>5</w:t>
-            </w:r>
-            <w:r>
-              <w:rPr>
-                <w:noProof/>
-                <w:webHidden/>
-              </w:rPr>
-              <w:fldChar w:fldCharType="end"/>
-            </w:r>
-          </w:hyperlink>
-        </w:p>
-        <w:p>
-          <w:pPr>
-            <w:pStyle w:val="TM2"/>
-            <w:tabs>
-              <w:tab w:val="right" w:leader="dot" w:pos="9056"/>
-            </w:tabs>
-            <w:rPr>
-              <w:rFonts w:asciiTheme="minorHAnsi" w:eastAsiaTheme="minorEastAsia" w:hAnsiTheme="minorHAnsi"/>
-              <w:smallCaps w:val="0"/>
-              <w:noProof/>
-              <w:lang w:eastAsia="fr-FR"/>
-            </w:rPr>
-          </w:pPr>
-          <w:hyperlink w:anchor="_Toc450237900" w:history="1">
-            <w:r>
-              <w:rPr>
-                <w:rStyle w:val="Lienhypertexte"/>
-                <w:noProof/>
-              </w:rPr>
-              <w:t>Réseau :</w:t>
-            </w:r>
-            <w:r>
-              <w:rPr>
-                <w:noProof/>
-                <w:webHidden/>
-              </w:rPr>
-              <w:tab/>
-            </w:r>
-            <w:r>
-              <w:rPr>
-                <w:noProof/>
-                <w:webHidden/>
-              </w:rPr>
-              <w:fldChar w:fldCharType="begin"/>
-            </w:r>
-            <w:r>
-              <w:rPr>
-                <w:noProof/>
-                <w:webHidden/>
-              </w:rPr>
-              <w:instrText xml:space="preserve"> PAGEREF _Toc450237900 \h </w:instrText>
-            </w:r>
-            <w:r>
-              <w:rPr>
-                <w:noProof/>
-                <w:webHidden/>
-              </w:rPr>
-            </w:r>
-            <w:r>
-              <w:rPr>
-                <w:noProof/>
-                <w:webHidden/>
-              </w:rPr>
-              <w:fldChar w:fldCharType="separate"/>
-            </w:r>
-            <w:r>
-              <w:rPr>
-                <w:noProof/>
-                <w:webHidden/>
-              </w:rPr>
-              <w:t>5</w:t>
-            </w:r>
-            <w:r>
-              <w:rPr>
-                <w:noProof/>
-                <w:webHidden/>
-              </w:rPr>
-              <w:fldChar w:fldCharType="end"/>
-            </w:r>
-          </w:hyperlink>
-        </w:p>
-        <w:p>
-          <w:pPr>
-            <w:pStyle w:val="TM2"/>
-            <w:tabs>
-              <w:tab w:val="right" w:leader="dot" w:pos="9056"/>
-            </w:tabs>
-            <w:rPr>
-              <w:rFonts w:asciiTheme="minorHAnsi" w:eastAsiaTheme="minorEastAsia" w:hAnsiTheme="minorHAnsi"/>
-              <w:smallCaps w:val="0"/>
-              <w:noProof/>
-              <w:lang w:eastAsia="fr-FR"/>
-            </w:rPr>
-          </w:pPr>
-          <w:hyperlink w:anchor="_Toc450237901" w:history="1">
-            <w:r>
-              <w:rPr>
-                <w:rStyle w:val="Lienhypertexte"/>
-                <w:noProof/>
-              </w:rPr>
-              <w:t>Design Pattern :</w:t>
-            </w:r>
-            <w:r>
-              <w:rPr>
-                <w:noProof/>
-                <w:webHidden/>
-              </w:rPr>
-              <w:tab/>
-            </w:r>
-            <w:r>
-              <w:rPr>
-                <w:noProof/>
-                <w:webHidden/>
-              </w:rPr>
-              <w:fldChar w:fldCharType="begin"/>
-            </w:r>
-            <w:r>
-              <w:rPr>
-                <w:noProof/>
-                <w:webHidden/>
-              </w:rPr>
-              <w:instrText xml:space="preserve"> PAGEREF _Toc450237901 \h </w:instrText>
-            </w:r>
-            <w:r>
-              <w:rPr>
-                <w:noProof/>
-                <w:webHidden/>
-              </w:rPr>
-            </w:r>
-            <w:r>
-              <w:rPr>
-                <w:noProof/>
-                <w:webHidden/>
-              </w:rPr>
-              <w:fldChar w:fldCharType="separate"/>
-            </w:r>
-            <w:r>
-              <w:rPr>
-                <w:noProof/>
-                <w:webHidden/>
-              </w:rPr>
-              <w:t>5</w:t>
-            </w:r>
-            <w:r>
-              <w:rPr>
-                <w:noProof/>
-                <w:webHidden/>
-              </w:rPr>
-              <w:fldChar w:fldCharType="end"/>
-            </w:r>
-          </w:hyperlink>
-        </w:p>
-        <w:p>
-          <w:pPr>
-            <w:pStyle w:val="TM2"/>
-            <w:tabs>
-              <w:tab w:val="right" w:leader="dot" w:pos="9056"/>
-            </w:tabs>
-            <w:rPr>
-              <w:rFonts w:asciiTheme="minorHAnsi" w:eastAsiaTheme="minorEastAsia" w:hAnsiTheme="minorHAnsi"/>
-              <w:smallCaps w:val="0"/>
-              <w:noProof/>
-              <w:lang w:eastAsia="fr-FR"/>
-            </w:rPr>
-          </w:pPr>
-          <w:hyperlink w:anchor="_Toc450237902" w:history="1">
-            <w:r>
-              <w:rPr>
-                <w:rStyle w:val="Lienhypertexte"/>
-                <w:noProof/>
-              </w:rPr>
-              <w:t>Nous avons décidé au commencement du projet d’utiliser une structure le plus possible Modèle-Vue-Contrôleur. Du côté client nous aurions les contrôleurs et les vues permettant les actions et consultations des informations et du côté serveur le modèle sur qui les actions seraient faites.</w:t>
-            </w:r>
-            <w:r>
-              <w:rPr>
-                <w:noProof/>
-                <w:webHidden/>
-              </w:rPr>
-              <w:tab/>
-            </w:r>
-            <w:r>
-              <w:rPr>
-                <w:noProof/>
-                <w:webHidden/>
-              </w:rPr>
-              <w:fldChar w:fldCharType="begin"/>
-            </w:r>
-            <w:r>
-              <w:rPr>
-                <w:noProof/>
-                <w:webHidden/>
-              </w:rPr>
-              <w:instrText xml:space="preserve"> PAGEREF _Toc450237902 \h </w:instrText>
-            </w:r>
-            <w:r>
-              <w:rPr>
-                <w:noProof/>
-                <w:webHidden/>
-              </w:rPr>
-            </w:r>
-            <w:r>
-              <w:rPr>
-                <w:noProof/>
-                <w:webHidden/>
-              </w:rPr>
-              <w:fldChar w:fldCharType="separate"/>
-            </w:r>
-            <w:r>
-              <w:rPr>
-                <w:noProof/>
-                <w:webHidden/>
-              </w:rPr>
-              <w:t>5</w:t>
-            </w:r>
-            <w:r>
-              <w:rPr>
-                <w:noProof/>
-                <w:webHidden/>
-              </w:rPr>
-              <w:fldChar w:fldCharType="end"/>
-            </w:r>
-          </w:hyperlink>
-        </w:p>
-        <w:p>
-          <w:pPr>
-            <w:pStyle w:val="TM2"/>
-            <w:tabs>
-              <w:tab w:val="right" w:leader="dot" w:pos="9056"/>
-            </w:tabs>
-            <w:rPr>
-              <w:rFonts w:asciiTheme="minorHAnsi" w:eastAsiaTheme="minorEastAsia" w:hAnsiTheme="minorHAnsi"/>
-              <w:smallCaps w:val="0"/>
-              <w:noProof/>
-              <w:lang w:eastAsia="fr-FR"/>
-            </w:rPr>
-          </w:pPr>
-          <w:hyperlink w:anchor="_Toc450237903" w:history="1">
-            <w:r>
-              <w:rPr>
-                <w:rStyle w:val="Lienhypertexte"/>
-                <w:noProof/>
-              </w:rPr>
-              <w:t>Base de Données :</w:t>
-            </w:r>
-            <w:r>
-              <w:rPr>
-                <w:noProof/>
-                <w:webHidden/>
-              </w:rPr>
-              <w:tab/>
-            </w:r>
-            <w:r>
-              <w:rPr>
-                <w:noProof/>
-                <w:webHidden/>
-              </w:rPr>
-              <w:fldChar w:fldCharType="begin"/>
-            </w:r>
-            <w:r>
-              <w:rPr>
-                <w:noProof/>
-                <w:webHidden/>
-              </w:rPr>
-              <w:instrText xml:space="preserve"> PAGEREF _Toc450237903 \h </w:instrText>
-            </w:r>
-            <w:r>
-              <w:rPr>
-                <w:noProof/>
-                <w:webHidden/>
-              </w:rPr>
-            </w:r>
-            <w:r>
-              <w:rPr>
-                <w:noProof/>
-                <w:webHidden/>
-              </w:rPr>
-              <w:fldChar w:fldCharType="separate"/>
-            </w:r>
-            <w:r>
-              <w:rPr>
-                <w:noProof/>
-                <w:webHidden/>
-              </w:rPr>
-              <w:t>6</w:t>
-            </w:r>
-            <w:r>
-              <w:rPr>
-                <w:noProof/>
-                <w:webHidden/>
-              </w:rPr>
-              <w:fldChar w:fldCharType="end"/>
-            </w:r>
-          </w:hyperlink>
-        </w:p>
-        <w:p>
-          <w:pPr>
-            <w:pStyle w:val="TM2"/>
-            <w:tabs>
-              <w:tab w:val="right" w:leader="dot" w:pos="9056"/>
-            </w:tabs>
-            <w:rPr>
-              <w:rFonts w:asciiTheme="minorHAnsi" w:eastAsiaTheme="minorEastAsia" w:hAnsiTheme="minorHAnsi"/>
-              <w:smallCaps w:val="0"/>
-              <w:noProof/>
-              <w:lang w:eastAsia="fr-FR"/>
-            </w:rPr>
-          </w:pPr>
-          <w:hyperlink w:anchor="_Toc450237904" w:history="1">
-            <w:r>
-              <w:rPr>
-                <w:rStyle w:val="Lienhypertexte"/>
-                <w:noProof/>
-              </w:rPr>
-              <w:t>Sauvegarde :</w:t>
-            </w:r>
-            <w:r>
-              <w:rPr>
-                <w:noProof/>
-                <w:webHidden/>
-              </w:rPr>
-              <w:tab/>
-            </w:r>
-            <w:r>
-              <w:rPr>
-                <w:noProof/>
-                <w:webHidden/>
-              </w:rPr>
-              <w:fldChar w:fldCharType="begin"/>
-            </w:r>
-            <w:r>
-              <w:rPr>
-                <w:noProof/>
-                <w:webHidden/>
-              </w:rPr>
-              <w:instrText xml:space="preserve"> PAGEREF _Toc450237904 \h </w:instrText>
-            </w:r>
-            <w:r>
-              <w:rPr>
-                <w:noProof/>
-                <w:webHidden/>
-              </w:rPr>
-            </w:r>
-            <w:r>
-              <w:rPr>
-                <w:noProof/>
-                <w:webHidden/>
-              </w:rPr>
-              <w:fldChar w:fldCharType="separate"/>
-            </w:r>
-            <w:r>
-              <w:rPr>
-                <w:noProof/>
-                <w:webHidden/>
-              </w:rPr>
-              <w:t>6</w:t>
-            </w:r>
-            <w:r>
-              <w:rPr>
-                <w:noProof/>
-                <w:webHidden/>
-              </w:rPr>
-              <w:fldChar w:fldCharType="end"/>
-            </w:r>
-          </w:hyperlink>
-        </w:p>
-        <w:p>
-          <w:pPr>
-            <w:pStyle w:val="TM2"/>
-            <w:tabs>
-              <w:tab w:val="right" w:leader="dot" w:pos="9056"/>
-            </w:tabs>
-            <w:rPr>
-              <w:rFonts w:asciiTheme="minorHAnsi" w:eastAsiaTheme="minorEastAsia" w:hAnsiTheme="minorHAnsi"/>
-              <w:smallCaps w:val="0"/>
-              <w:noProof/>
-              <w:lang w:eastAsia="fr-FR"/>
-            </w:rPr>
-          </w:pPr>
-          <w:hyperlink w:anchor="_Toc450237905" w:history="1">
-            <w:r>
-              <w:rPr>
-                <w:rStyle w:val="Lienhypertexte"/>
-                <w:noProof/>
-              </w:rPr>
-              <w:t>Interface</w:t>
-            </w:r>
-            <w:r>
-              <w:rPr>
-                <w:noProof/>
-                <w:webHidden/>
-              </w:rPr>
-              <w:tab/>
-            </w:r>
-            <w:r>
-              <w:rPr>
-                <w:noProof/>
-                <w:webHidden/>
-              </w:rPr>
-              <w:fldChar w:fldCharType="begin"/>
-            </w:r>
-            <w:r>
-              <w:rPr>
-                <w:noProof/>
-                <w:webHidden/>
-              </w:rPr>
-              <w:instrText xml:space="preserve"> PAGEREF _Toc450237905 \h </w:instrText>
-            </w:r>
-            <w:r>
-              <w:rPr>
-                <w:noProof/>
-                <w:webHidden/>
-              </w:rPr>
-            </w:r>
-            <w:r>
-              <w:rPr>
-                <w:noProof/>
-                <w:webHidden/>
-              </w:rPr>
-              <w:fldChar w:fldCharType="separate"/>
-            </w:r>
-            <w:r>
-              <w:rPr>
-                <w:noProof/>
-                <w:webHidden/>
-              </w:rPr>
-              <w:t>7</w:t>
-            </w:r>
-            <w:r>
-              <w:rPr>
-                <w:noProof/>
-                <w:webHidden/>
-              </w:rPr>
-              <w:fldChar w:fldCharType="end"/>
-            </w:r>
-          </w:hyperlink>
-        </w:p>
-        <w:p>
-          <w:pPr>
-            <w:pStyle w:val="TM1"/>
-            <w:tabs>
-              <w:tab w:val="right" w:leader="dot" w:pos="9056"/>
-            </w:tabs>
-            <w:rPr>
-              <w:rFonts w:asciiTheme="minorHAnsi" w:eastAsiaTheme="minorEastAsia" w:hAnsiTheme="minorHAnsi"/>
-              <w:b w:val="0"/>
-              <w:bCs w:val="0"/>
-              <w:caps w:val="0"/>
-              <w:noProof/>
-              <w:lang w:eastAsia="fr-FR"/>
-            </w:rPr>
-          </w:pPr>
-          <w:hyperlink w:anchor="_Toc450237906" w:history="1">
-            <w:r>
-              <w:rPr>
-                <w:rStyle w:val="Lienhypertexte"/>
-                <w:noProof/>
-              </w:rPr>
-              <w:t xml:space="preserve"> Améliorations</w:t>
-            </w:r>
-            <w:r>
-              <w:rPr>
-                <w:noProof/>
-                <w:webHidden/>
-              </w:rPr>
-              <w:tab/>
-            </w:r>
-            <w:r>
-              <w:rPr>
-                <w:noProof/>
-                <w:webHidden/>
-              </w:rPr>
-              <w:fldChar w:fldCharType="begin"/>
-            </w:r>
-            <w:r>
-              <w:rPr>
-                <w:noProof/>
-                <w:webHidden/>
-              </w:rPr>
-              <w:instrText xml:space="preserve"> PAGEREF _Toc450237906 \h </w:instrText>
-            </w:r>
-            <w:r>
-              <w:rPr>
-                <w:noProof/>
-                <w:webHidden/>
-              </w:rPr>
-            </w:r>
-            <w:r>
-              <w:rPr>
-                <w:noProof/>
-                <w:webHidden/>
-              </w:rPr>
-              <w:fldChar w:fldCharType="separate"/>
-            </w:r>
-            <w:r>
-              <w:rPr>
-                <w:noProof/>
-                <w:webHidden/>
-              </w:rPr>
-              <w:t>9</w:t>
-            </w:r>
-            <w:r>
-              <w:rPr>
-                <w:noProof/>
-                <w:webHidden/>
-              </w:rPr>
-              <w:fldChar w:fldCharType="end"/>
-            </w:r>
-          </w:hyperlink>
-        </w:p>
-        <w:p>
-          <w:pPr>
-            <w:pStyle w:val="TM2"/>
-            <w:tabs>
-              <w:tab w:val="right" w:leader="dot" w:pos="9056"/>
-            </w:tabs>
-            <w:rPr>
-              <w:rFonts w:asciiTheme="minorHAnsi" w:eastAsiaTheme="minorEastAsia" w:hAnsiTheme="minorHAnsi"/>
-              <w:smallCaps w:val="0"/>
-              <w:noProof/>
-              <w:lang w:eastAsia="fr-FR"/>
-            </w:rPr>
-          </w:pPr>
-          <w:hyperlink w:anchor="_Toc450237907" w:history="1">
-            <w:r>
-              <w:rPr>
-                <w:rStyle w:val="Lienhypertexte"/>
-                <w:noProof/>
-              </w:rPr>
-              <w:t>Version 1.0</w:t>
-            </w:r>
-            <w:r>
-              <w:rPr>
-                <w:noProof/>
-                <w:webHidden/>
-              </w:rPr>
-              <w:tab/>
-            </w:r>
-            <w:r>
-              <w:rPr>
-                <w:noProof/>
-                <w:webHidden/>
-              </w:rPr>
-              <w:fldChar w:fldCharType="begin"/>
-            </w:r>
-            <w:r>
-              <w:rPr>
-                <w:noProof/>
-                <w:webHidden/>
-              </w:rPr>
-              <w:instrText xml:space="preserve"> PAGEREF _Toc450237907 \h </w:instrText>
-            </w:r>
-            <w:r>
-              <w:rPr>
-                <w:noProof/>
-                <w:webHidden/>
-              </w:rPr>
-            </w:r>
-            <w:r>
-              <w:rPr>
-                <w:noProof/>
-                <w:webHidden/>
-              </w:rPr>
-              <w:fldChar w:fldCharType="separate"/>
-            </w:r>
-            <w:r>
-              <w:rPr>
-                <w:noProof/>
-                <w:webHidden/>
-              </w:rPr>
-              <w:t>9</w:t>
-            </w:r>
-            <w:r>
-              <w:rPr>
-                <w:noProof/>
-                <w:webHidden/>
-              </w:rPr>
-              <w:fldChar w:fldCharType="end"/>
-            </w:r>
-          </w:hyperlink>
-        </w:p>
-        <w:p>
-          <w:pPr>
-            <w:pStyle w:val="TM2"/>
-            <w:tabs>
-              <w:tab w:val="right" w:leader="dot" w:pos="9056"/>
-            </w:tabs>
-            <w:rPr>
-              <w:rFonts w:asciiTheme="minorHAnsi" w:eastAsiaTheme="minorEastAsia" w:hAnsiTheme="minorHAnsi"/>
-              <w:smallCaps w:val="0"/>
-              <w:noProof/>
-              <w:lang w:eastAsia="fr-FR"/>
-            </w:rPr>
-          </w:pPr>
-          <w:hyperlink w:anchor="_Toc450237908" w:history="1">
-            <w:r>
-              <w:rPr>
-                <w:rStyle w:val="Lienhypertexte"/>
-                <w:noProof/>
-              </w:rPr>
-              <w:t>Version 2.0</w:t>
-            </w:r>
-            <w:r>
-              <w:rPr>
-                <w:noProof/>
-                <w:webHidden/>
-              </w:rPr>
-              <w:tab/>
-            </w:r>
-            <w:r>
-              <w:rPr>
-                <w:noProof/>
-                <w:webHidden/>
-              </w:rPr>
-              <w:fldChar w:fldCharType="begin"/>
-            </w:r>
-            <w:r>
-              <w:rPr>
-                <w:noProof/>
-                <w:webHidden/>
-              </w:rPr>
-              <w:instrText xml:space="preserve"> PAGEREF _Toc450237908 \h </w:instrText>
-            </w:r>
-            <w:r>
-              <w:rPr>
-                <w:noProof/>
-                <w:webHidden/>
-              </w:rPr>
-            </w:r>
-            <w:r>
-              <w:rPr>
-                <w:noProof/>
-                <w:webHidden/>
-              </w:rPr>
-              <w:fldChar w:fldCharType="separate"/>
-            </w:r>
-            <w:r>
-              <w:rPr>
-                <w:noProof/>
-                <w:webHidden/>
-              </w:rPr>
-              <w:t>9</w:t>
-            </w:r>
-            <w:r>
-              <w:rPr>
-                <w:noProof/>
-                <w:webHidden/>
-              </w:rPr>
-              <w:fldChar w:fldCharType="end"/>
-            </w:r>
-          </w:hyperlink>
-        </w:p>
-        <w:p>
-          <w:pPr>
-            <w:pStyle w:val="TM1"/>
-            <w:tabs>
-              <w:tab w:val="right" w:leader="dot" w:pos="9056"/>
-            </w:tabs>
-            <w:rPr>
-              <w:rFonts w:asciiTheme="minorHAnsi" w:eastAsiaTheme="minorEastAsia" w:hAnsiTheme="minorHAnsi"/>
-              <w:b w:val="0"/>
-              <w:bCs w:val="0"/>
-              <w:caps w:val="0"/>
-              <w:noProof/>
-              <w:lang w:eastAsia="fr-FR"/>
-            </w:rPr>
-          </w:pPr>
-          <w:hyperlink w:anchor="_Toc450237909" w:history="1">
-            <w:r>
-              <w:rPr>
-                <w:rStyle w:val="Lienhypertexte"/>
-                <w:noProof/>
-              </w:rPr>
-              <w:t>Difficultés</w:t>
-            </w:r>
-            <w:r>
-              <w:rPr>
-                <w:noProof/>
-                <w:webHidden/>
-              </w:rPr>
-              <w:tab/>
-            </w:r>
-            <w:r>
-              <w:rPr>
-                <w:noProof/>
-                <w:webHidden/>
-              </w:rPr>
-              <w:fldChar w:fldCharType="begin"/>
-            </w:r>
-            <w:r>
-              <w:rPr>
-                <w:noProof/>
-                <w:webHidden/>
-              </w:rPr>
-              <w:instrText xml:space="preserve"> PAGEREF _Toc450237909 \h </w:instrText>
-            </w:r>
-            <w:r>
-              <w:rPr>
-                <w:noProof/>
-                <w:webHidden/>
-              </w:rPr>
-            </w:r>
-            <w:r>
-              <w:rPr>
-                <w:noProof/>
-                <w:webHidden/>
-              </w:rPr>
-              <w:fldChar w:fldCharType="separate"/>
-            </w:r>
-            <w:r>
-              <w:rPr>
-                <w:noProof/>
-                <w:webHidden/>
-              </w:rPr>
-              <w:t>10</w:t>
-            </w:r>
-            <w:r>
-              <w:rPr>
-                <w:noProof/>
-                <w:webHidden/>
-              </w:rPr>
-              <w:fldChar w:fldCharType="end"/>
-            </w:r>
-          </w:hyperlink>
-        </w:p>
-        <w:p>
-          <w:pPr>
-            <w:pStyle w:val="TM2"/>
-            <w:tabs>
-              <w:tab w:val="right" w:leader="dot" w:pos="9056"/>
-            </w:tabs>
-            <w:rPr>
-              <w:rFonts w:asciiTheme="minorHAnsi" w:eastAsiaTheme="minorEastAsia" w:hAnsiTheme="minorHAnsi"/>
-              <w:smallCaps w:val="0"/>
-              <w:noProof/>
-              <w:lang w:eastAsia="fr-FR"/>
-            </w:rPr>
-          </w:pPr>
-          <w:hyperlink w:anchor="_Toc450237910" w:history="1">
-            <w:r>
-              <w:rPr>
-                <w:rStyle w:val="Lienhypertexte"/>
-                <w:noProof/>
-              </w:rPr>
-              <w:t>Méthodes et Planning</w:t>
-            </w:r>
-            <w:r>
-              <w:rPr>
-                <w:noProof/>
-                <w:webHidden/>
-              </w:rPr>
-              <w:tab/>
-            </w:r>
-            <w:r>
-              <w:rPr>
-                <w:noProof/>
-                <w:webHidden/>
-              </w:rPr>
-              <w:fldChar w:fldCharType="begin"/>
-            </w:r>
-            <w:r>
-              <w:rPr>
-                <w:noProof/>
-                <w:webHidden/>
-              </w:rPr>
-              <w:instrText xml:space="preserve"> PAGEREF _Toc450237910 \h </w:instrText>
-            </w:r>
-            <w:r>
-              <w:rPr>
-                <w:noProof/>
-                <w:webHidden/>
-              </w:rPr>
-            </w:r>
-            <w:r>
-              <w:rPr>
-                <w:noProof/>
-                <w:webHidden/>
-              </w:rPr>
-              <w:fldChar w:fldCharType="separate"/>
-            </w:r>
-            <w:r>
-              <w:rPr>
-                <w:noProof/>
-                <w:webHidden/>
-              </w:rPr>
-              <w:t>10</w:t>
-            </w:r>
-            <w:r>
-              <w:rPr>
-                <w:noProof/>
-                <w:webHidden/>
-              </w:rPr>
-              <w:fldChar w:fldCharType="end"/>
-            </w:r>
-          </w:hyperlink>
-        </w:p>
-        <w:p>
-          <w:pPr>
-            <w:pStyle w:val="TM2"/>
-            <w:tabs>
-              <w:tab w:val="right" w:leader="dot" w:pos="9056"/>
-            </w:tabs>
-            <w:rPr>
-              <w:rFonts w:asciiTheme="minorHAnsi" w:eastAsiaTheme="minorEastAsia" w:hAnsiTheme="minorHAnsi"/>
-              <w:smallCaps w:val="0"/>
-              <w:noProof/>
-              <w:lang w:eastAsia="fr-FR"/>
-            </w:rPr>
-          </w:pPr>
-          <w:hyperlink w:anchor="_Toc450237911" w:history="1">
-            <w:r>
-              <w:rPr>
-                <w:rStyle w:val="Lienhypertexte"/>
-                <w:noProof/>
-              </w:rPr>
-              <w:t>Interface</w:t>
-            </w:r>
-            <w:r>
-              <w:rPr>
-                <w:noProof/>
-                <w:webHidden/>
-              </w:rPr>
-              <w:tab/>
-            </w:r>
-            <w:r>
-              <w:rPr>
-                <w:noProof/>
-                <w:webHidden/>
-              </w:rPr>
-              <w:fldChar w:fldCharType="begin"/>
-            </w:r>
-            <w:r>
-              <w:rPr>
-                <w:noProof/>
-                <w:webHidden/>
-              </w:rPr>
-              <w:instrText xml:space="preserve"> PAGEREF _Toc450237911 \h </w:instrText>
-            </w:r>
-            <w:r>
-              <w:rPr>
-                <w:noProof/>
-                <w:webHidden/>
-              </w:rPr>
-            </w:r>
-            <w:r>
-              <w:rPr>
-                <w:noProof/>
-                <w:webHidden/>
-              </w:rPr>
-              <w:fldChar w:fldCharType="separate"/>
-            </w:r>
-            <w:r>
-              <w:rPr>
-                <w:noProof/>
-                <w:webHidden/>
-              </w:rPr>
-              <w:t>10</w:t>
-            </w:r>
-            <w:r>
-              <w:rPr>
-                <w:noProof/>
-                <w:webHidden/>
-              </w:rPr>
-              <w:fldChar w:fldCharType="end"/>
-            </w:r>
-          </w:hyperlink>
-        </w:p>
-        <w:p>
-          <w:pPr>
-            <w:pStyle w:val="TM2"/>
-            <w:tabs>
-              <w:tab w:val="right" w:leader="dot" w:pos="9056"/>
-            </w:tabs>
-            <w:rPr>
-              <w:rFonts w:asciiTheme="minorHAnsi" w:eastAsiaTheme="minorEastAsia" w:hAnsiTheme="minorHAnsi"/>
-              <w:smallCaps w:val="0"/>
-              <w:noProof/>
-              <w:lang w:eastAsia="fr-FR"/>
-            </w:rPr>
-          </w:pPr>
-          <w:hyperlink w:anchor="_Toc450237912" w:history="1">
-            <w:r>
-              <w:rPr>
-                <w:rStyle w:val="Lienhypertexte"/>
-                <w:noProof/>
-              </w:rPr>
-              <w:t>Réseau</w:t>
-            </w:r>
-            <w:r>
-              <w:rPr>
-                <w:noProof/>
-                <w:webHidden/>
-              </w:rPr>
-              <w:tab/>
-            </w:r>
-            <w:r>
-              <w:rPr>
-                <w:noProof/>
-                <w:webHidden/>
-              </w:rPr>
-              <w:fldChar w:fldCharType="begin"/>
-            </w:r>
-            <w:r>
-              <w:rPr>
-                <w:noProof/>
-                <w:webHidden/>
-              </w:rPr>
-              <w:instrText xml:space="preserve"> PAGEREF _Toc450237912 \h </w:instrText>
-            </w:r>
-            <w:r>
-              <w:rPr>
-                <w:noProof/>
-                <w:webHidden/>
-              </w:rPr>
-            </w:r>
-            <w:r>
-              <w:rPr>
-                <w:noProof/>
-                <w:webHidden/>
-              </w:rPr>
-              <w:fldChar w:fldCharType="separate"/>
-            </w:r>
-            <w:r>
-              <w:rPr>
-                <w:noProof/>
-                <w:webHidden/>
-              </w:rPr>
-              <w:t>11</w:t>
-            </w:r>
-            <w:r>
-              <w:rPr>
-                <w:noProof/>
-                <w:webHidden/>
-              </w:rPr>
-              <w:fldChar w:fldCharType="end"/>
-            </w:r>
-          </w:hyperlink>
-        </w:p>
-        <w:p>
-          <w:pPr>
-            <w:pStyle w:val="TM2"/>
-            <w:tabs>
-              <w:tab w:val="right" w:leader="dot" w:pos="9056"/>
-            </w:tabs>
-            <w:rPr>
-              <w:rFonts w:asciiTheme="minorHAnsi" w:eastAsiaTheme="minorEastAsia" w:hAnsiTheme="minorHAnsi"/>
-              <w:smallCaps w:val="0"/>
-              <w:noProof/>
-              <w:lang w:eastAsia="fr-FR"/>
-            </w:rPr>
-          </w:pPr>
-          <w:hyperlink w:anchor="_Toc450237913" w:history="1">
-            <w:r>
-              <w:rPr>
-                <w:rStyle w:val="Lienhypertexte"/>
-                <w:noProof/>
-              </w:rPr>
-              <w:t>La sauvegarde et le chargement</w:t>
-            </w:r>
-            <w:r>
-              <w:rPr>
-                <w:noProof/>
-                <w:webHidden/>
-              </w:rPr>
-              <w:tab/>
-            </w:r>
-            <w:r>
-              <w:rPr>
-                <w:noProof/>
-                <w:webHidden/>
-              </w:rPr>
-              <w:fldChar w:fldCharType="begin"/>
-            </w:r>
-            <w:r>
-              <w:rPr>
-                <w:noProof/>
-                <w:webHidden/>
-              </w:rPr>
-              <w:instrText xml:space="preserve"> PAGEREF _Toc450237913 \h </w:instrText>
-            </w:r>
-            <w:r>
-              <w:rPr>
-                <w:noProof/>
-                <w:webHidden/>
-              </w:rPr>
-            </w:r>
-            <w:r>
-              <w:rPr>
-                <w:noProof/>
-                <w:webHidden/>
-              </w:rPr>
-              <w:fldChar w:fldCharType="separate"/>
-            </w:r>
-            <w:r>
-              <w:rPr>
-                <w:noProof/>
-                <w:webHidden/>
-              </w:rPr>
-              <w:t>11</w:t>
-            </w:r>
-            <w:r>
-              <w:rPr>
-                <w:noProof/>
-                <w:webHidden/>
-              </w:rPr>
-              <w:fldChar w:fldCharType="end"/>
-            </w:r>
-          </w:hyperlink>
-        </w:p>
-        <w:p>
-          <w:pPr>
-            <w:pStyle w:val="TM1"/>
-            <w:tabs>
-              <w:tab w:val="right" w:leader="dot" w:pos="9056"/>
-            </w:tabs>
-            <w:rPr>
-              <w:rFonts w:asciiTheme="minorHAnsi" w:eastAsiaTheme="minorEastAsia" w:hAnsiTheme="minorHAnsi"/>
-              <w:b w:val="0"/>
-              <w:bCs w:val="0"/>
-              <w:caps w:val="0"/>
-              <w:noProof/>
-              <w:lang w:eastAsia="fr-FR"/>
-            </w:rPr>
-          </w:pPr>
-          <w:hyperlink w:anchor="_Toc450237914" w:history="1">
-            <w:r>
-              <w:rPr>
-                <w:rStyle w:val="Lienhypertexte"/>
-                <w:noProof/>
-              </w:rPr>
-              <w:t>Conclusion</w:t>
-            </w:r>
-            <w:r>
-              <w:rPr>
-                <w:noProof/>
-                <w:webHidden/>
-              </w:rPr>
-              <w:tab/>
-            </w:r>
-            <w:r>
-              <w:rPr>
-                <w:noProof/>
-                <w:webHidden/>
-              </w:rPr>
-              <w:fldChar w:fldCharType="begin"/>
-            </w:r>
-            <w:r>
-              <w:rPr>
-                <w:noProof/>
-                <w:webHidden/>
-              </w:rPr>
-              <w:instrText xml:space="preserve"> PAGEREF _Toc450237914 \h </w:instrText>
-            </w:r>
-            <w:r>
-              <w:rPr>
-                <w:noProof/>
-                <w:webHidden/>
-              </w:rPr>
-            </w:r>
-            <w:r>
-              <w:rPr>
-                <w:noProof/>
-                <w:webHidden/>
-              </w:rPr>
-              <w:fldChar w:fldCharType="separate"/>
-            </w:r>
-            <w:r>
-              <w:rPr>
-                <w:noProof/>
-                <w:webHidden/>
-              </w:rPr>
-              <w:t>12</w:t>
-            </w:r>
-            <w:r>
-              <w:rPr>
-                <w:noProof/>
-                <w:webHidden/>
-              </w:rPr>
-              <w:fldChar w:fldCharType="end"/>
-            </w:r>
-          </w:hyperlink>
-        </w:p>
-        <w:p>
-          <w:r>
-            <w:rPr>
-              <w:b/>
-              <w:bCs/>
-            </w:rPr>
-            <w:fldChar w:fldCharType="end"/>
-          </w:r>
-        </w:p>
-      </w:sdtContent>
-    </w:sdt>
+      <w:r>
+        <w:rPr>
+          <w:noProof/>
+        </w:rPr>
+        <w:t>5</w:t>
+      </w:r>
+      <w:r>
+        <w:rPr>
+          <w:noProof/>
+        </w:rPr>
+        <w:fldChar w:fldCharType="end"/>
+      </w:r>
+    </w:p>
+    <w:p>
+      <w:pPr>
+        <w:pStyle w:val="TM2"/>
+        <w:tabs>
+          <w:tab w:val="right" w:leader="dot" w:pos="9056"/>
+        </w:tabs>
+        <w:rPr>
+          <w:rFonts w:asciiTheme="minorHAnsi" w:eastAsiaTheme="minorEastAsia" w:hAnsiTheme="minorHAnsi"/>
+          <w:smallCaps w:val="0"/>
+          <w:noProof/>
+          <w:lang w:eastAsia="fr-FR"/>
+        </w:rPr>
+      </w:pPr>
+      <w:r>
+        <w:rPr>
+          <w:noProof/>
+        </w:rPr>
+        <w:t>Design Pattern :</w:t>
+      </w:r>
+      <w:r>
+        <w:rPr>
+          <w:noProof/>
+        </w:rPr>
+        <w:tab/>
+      </w:r>
+      <w:r>
+        <w:rPr>
+          <w:noProof/>
+        </w:rPr>
+        <w:fldChar w:fldCharType="begin"/>
+      </w:r>
+      <w:r>
+        <w:rPr>
+          <w:noProof/>
+        </w:rPr>
+        <w:instrText xml:space="preserve"> PAGEREF _Toc450255331 \h </w:instrText>
+      </w:r>
+      <w:r>
+        <w:rPr>
+          <w:noProof/>
+        </w:rPr>
+      </w:r>
+      <w:r>
+        <w:rPr>
+          <w:noProof/>
+        </w:rPr>
+        <w:fldChar w:fldCharType="separate"/>
+      </w:r>
+      <w:r>
+        <w:rPr>
+          <w:noProof/>
+        </w:rPr>
+        <w:t>5</w:t>
+      </w:r>
+      <w:r>
+        <w:rPr>
+          <w:noProof/>
+        </w:rPr>
+        <w:fldChar w:fldCharType="end"/>
+      </w:r>
+    </w:p>
+    <w:p>
+      <w:pPr>
+        <w:pStyle w:val="TM2"/>
+        <w:tabs>
+          <w:tab w:val="right" w:leader="dot" w:pos="9056"/>
+        </w:tabs>
+        <w:rPr>
+          <w:rFonts w:asciiTheme="minorHAnsi" w:eastAsiaTheme="minorEastAsia" w:hAnsiTheme="minorHAnsi"/>
+          <w:smallCaps w:val="0"/>
+          <w:noProof/>
+          <w:lang w:eastAsia="fr-FR"/>
+        </w:rPr>
+      </w:pPr>
+      <w:bookmarkStart w:id="7" w:name="_GoBack"/>
+      <w:bookmarkEnd w:id="7"/>
+      <w:r>
+        <w:rPr>
+          <w:noProof/>
+        </w:rPr>
+        <w:t>Base de Données :</w:t>
+      </w:r>
+      <w:r>
+        <w:rPr>
+          <w:noProof/>
+        </w:rPr>
+        <w:tab/>
+      </w:r>
+      <w:r>
+        <w:rPr>
+          <w:noProof/>
+        </w:rPr>
+        <w:fldChar w:fldCharType="begin"/>
+      </w:r>
+      <w:r>
+        <w:rPr>
+          <w:noProof/>
+        </w:rPr>
+        <w:instrText xml:space="preserve"> PAGEREF _Toc450255333 \h </w:instrText>
+      </w:r>
+      <w:r>
+        <w:rPr>
+          <w:noProof/>
+        </w:rPr>
+      </w:r>
+      <w:r>
+        <w:rPr>
+          <w:noProof/>
+        </w:rPr>
+        <w:fldChar w:fldCharType="separate"/>
+      </w:r>
+      <w:r>
+        <w:rPr>
+          <w:noProof/>
+        </w:rPr>
+        <w:t>6</w:t>
+      </w:r>
+      <w:r>
+        <w:rPr>
+          <w:noProof/>
+        </w:rPr>
+        <w:fldChar w:fldCharType="end"/>
+      </w:r>
+    </w:p>
+    <w:p>
+      <w:pPr>
+        <w:pStyle w:val="TM2"/>
+        <w:tabs>
+          <w:tab w:val="right" w:leader="dot" w:pos="9056"/>
+        </w:tabs>
+        <w:rPr>
+          <w:rFonts w:asciiTheme="minorHAnsi" w:eastAsiaTheme="minorEastAsia" w:hAnsiTheme="minorHAnsi"/>
+          <w:smallCaps w:val="0"/>
+          <w:noProof/>
+          <w:lang w:eastAsia="fr-FR"/>
+        </w:rPr>
+      </w:pPr>
+      <w:r>
+        <w:rPr>
+          <w:noProof/>
+        </w:rPr>
+        <w:t>Sauvegarde :</w:t>
+      </w:r>
+      <w:r>
+        <w:rPr>
+          <w:noProof/>
+        </w:rPr>
+        <w:tab/>
+      </w:r>
+      <w:r>
+        <w:rPr>
+          <w:noProof/>
+        </w:rPr>
+        <w:fldChar w:fldCharType="begin"/>
+      </w:r>
+      <w:r>
+        <w:rPr>
+          <w:noProof/>
+        </w:rPr>
+        <w:instrText xml:space="preserve"> PAGEREF _Toc450255334 \h </w:instrText>
+      </w:r>
+      <w:r>
+        <w:rPr>
+          <w:noProof/>
+        </w:rPr>
+      </w:r>
+      <w:r>
+        <w:rPr>
+          <w:noProof/>
+        </w:rPr>
+        <w:fldChar w:fldCharType="separate"/>
+      </w:r>
+      <w:r>
+        <w:rPr>
+          <w:noProof/>
+        </w:rPr>
+        <w:t>6</w:t>
+      </w:r>
+      <w:r>
+        <w:rPr>
+          <w:noProof/>
+        </w:rPr>
+        <w:fldChar w:fldCharType="end"/>
+      </w:r>
+    </w:p>
+    <w:p>
+      <w:pPr>
+        <w:pStyle w:val="TM2"/>
+        <w:tabs>
+          <w:tab w:val="right" w:leader="dot" w:pos="9056"/>
+        </w:tabs>
+        <w:rPr>
+          <w:rFonts w:asciiTheme="minorHAnsi" w:eastAsiaTheme="minorEastAsia" w:hAnsiTheme="minorHAnsi"/>
+          <w:smallCaps w:val="0"/>
+          <w:noProof/>
+          <w:lang w:eastAsia="fr-FR"/>
+        </w:rPr>
+      </w:pPr>
+      <w:r>
+        <w:rPr>
+          <w:noProof/>
+        </w:rPr>
+        <w:t>Interface</w:t>
+      </w:r>
+      <w:r>
+        <w:rPr>
+          <w:noProof/>
+        </w:rPr>
+        <w:tab/>
+      </w:r>
+      <w:r>
+        <w:rPr>
+          <w:noProof/>
+        </w:rPr>
+        <w:fldChar w:fldCharType="begin"/>
+      </w:r>
+      <w:r>
+        <w:rPr>
+          <w:noProof/>
+        </w:rPr>
+        <w:instrText xml:space="preserve"> PAGEREF _Toc450255335 \h </w:instrText>
+      </w:r>
+      <w:r>
+        <w:rPr>
+          <w:noProof/>
+        </w:rPr>
+      </w:r>
+      <w:r>
+        <w:rPr>
+          <w:noProof/>
+        </w:rPr>
+        <w:fldChar w:fldCharType="separate"/>
+      </w:r>
+      <w:r>
+        <w:rPr>
+          <w:noProof/>
+        </w:rPr>
+        <w:t>7</w:t>
+      </w:r>
+      <w:r>
+        <w:rPr>
+          <w:noProof/>
+        </w:rPr>
+        <w:fldChar w:fldCharType="end"/>
+      </w:r>
+    </w:p>
+    <w:p>
+      <w:pPr>
+        <w:pStyle w:val="TM1"/>
+        <w:tabs>
+          <w:tab w:val="right" w:leader="dot" w:pos="9056"/>
+        </w:tabs>
+        <w:rPr>
+          <w:rFonts w:asciiTheme="minorHAnsi" w:eastAsiaTheme="minorEastAsia" w:hAnsiTheme="minorHAnsi"/>
+          <w:b w:val="0"/>
+          <w:bCs w:val="0"/>
+          <w:caps w:val="0"/>
+          <w:noProof/>
+          <w:lang w:eastAsia="fr-FR"/>
+        </w:rPr>
+      </w:pPr>
+      <w:r>
+        <w:rPr>
+          <w:noProof/>
+        </w:rPr>
+        <w:t xml:space="preserve"> Améliorations</w:t>
+      </w:r>
+      <w:r>
+        <w:rPr>
+          <w:noProof/>
+        </w:rPr>
+        <w:tab/>
+      </w:r>
+      <w:r>
+        <w:rPr>
+          <w:noProof/>
+        </w:rPr>
+        <w:fldChar w:fldCharType="begin"/>
+      </w:r>
+      <w:r>
+        <w:rPr>
+          <w:noProof/>
+        </w:rPr>
+        <w:instrText xml:space="preserve"> PAGEREF _Toc450255336 \h </w:instrText>
+      </w:r>
+      <w:r>
+        <w:rPr>
+          <w:noProof/>
+        </w:rPr>
+      </w:r>
+      <w:r>
+        <w:rPr>
+          <w:noProof/>
+        </w:rPr>
+        <w:fldChar w:fldCharType="separate"/>
+      </w:r>
+      <w:r>
+        <w:rPr>
+          <w:noProof/>
+        </w:rPr>
+        <w:t>9</w:t>
+      </w:r>
+      <w:r>
+        <w:rPr>
+          <w:noProof/>
+        </w:rPr>
+        <w:fldChar w:fldCharType="end"/>
+      </w:r>
+    </w:p>
+    <w:p>
+      <w:pPr>
+        <w:pStyle w:val="TM2"/>
+        <w:tabs>
+          <w:tab w:val="right" w:leader="dot" w:pos="9056"/>
+        </w:tabs>
+        <w:rPr>
+          <w:rFonts w:asciiTheme="minorHAnsi" w:eastAsiaTheme="minorEastAsia" w:hAnsiTheme="minorHAnsi"/>
+          <w:smallCaps w:val="0"/>
+          <w:noProof/>
+          <w:lang w:eastAsia="fr-FR"/>
+        </w:rPr>
+      </w:pPr>
+      <w:r>
+        <w:rPr>
+          <w:noProof/>
+        </w:rPr>
+        <w:t>Version 1.0</w:t>
+      </w:r>
+      <w:r>
+        <w:rPr>
+          <w:noProof/>
+        </w:rPr>
+        <w:tab/>
+      </w:r>
+      <w:r>
+        <w:rPr>
+          <w:noProof/>
+        </w:rPr>
+        <w:fldChar w:fldCharType="begin"/>
+      </w:r>
+      <w:r>
+        <w:rPr>
+          <w:noProof/>
+        </w:rPr>
+        <w:instrText xml:space="preserve"> PAGEREF _Toc450255337 \h </w:instrText>
+      </w:r>
+      <w:r>
+        <w:rPr>
+          <w:noProof/>
+        </w:rPr>
+      </w:r>
+      <w:r>
+        <w:rPr>
+          <w:noProof/>
+        </w:rPr>
+        <w:fldChar w:fldCharType="separate"/>
+      </w:r>
+      <w:r>
+        <w:rPr>
+          <w:noProof/>
+        </w:rPr>
+        <w:t>9</w:t>
+      </w:r>
+      <w:r>
+        <w:rPr>
+          <w:noProof/>
+        </w:rPr>
+        <w:fldChar w:fldCharType="end"/>
+      </w:r>
+    </w:p>
+    <w:p>
+      <w:pPr>
+        <w:pStyle w:val="TM2"/>
+        <w:tabs>
+          <w:tab w:val="right" w:leader="dot" w:pos="9056"/>
+        </w:tabs>
+        <w:rPr>
+          <w:rFonts w:asciiTheme="minorHAnsi" w:eastAsiaTheme="minorEastAsia" w:hAnsiTheme="minorHAnsi"/>
+          <w:smallCaps w:val="0"/>
+          <w:noProof/>
+          <w:lang w:eastAsia="fr-FR"/>
+        </w:rPr>
+      </w:pPr>
+      <w:r>
+        <w:rPr>
+          <w:noProof/>
+        </w:rPr>
+        <w:t>Version 2.0</w:t>
+      </w:r>
+      <w:r>
+        <w:rPr>
+          <w:noProof/>
+        </w:rPr>
+        <w:tab/>
+      </w:r>
+      <w:r>
+        <w:rPr>
+          <w:noProof/>
+        </w:rPr>
+        <w:fldChar w:fldCharType="begin"/>
+      </w:r>
+      <w:r>
+        <w:rPr>
+          <w:noProof/>
+        </w:rPr>
+        <w:instrText xml:space="preserve"> PAGEREF _Toc450255338 \h </w:instrText>
+      </w:r>
+      <w:r>
+        <w:rPr>
+          <w:noProof/>
+        </w:rPr>
+      </w:r>
+      <w:r>
+        <w:rPr>
+          <w:noProof/>
+        </w:rPr>
+        <w:fldChar w:fldCharType="separate"/>
+      </w:r>
+      <w:r>
+        <w:rPr>
+          <w:noProof/>
+        </w:rPr>
+        <w:t>9</w:t>
+      </w:r>
+      <w:r>
+        <w:rPr>
+          <w:noProof/>
+        </w:rPr>
+        <w:fldChar w:fldCharType="end"/>
+      </w:r>
+    </w:p>
+    <w:p>
+      <w:pPr>
+        <w:pStyle w:val="TM1"/>
+        <w:tabs>
+          <w:tab w:val="right" w:leader="dot" w:pos="9056"/>
+        </w:tabs>
+        <w:rPr>
+          <w:rFonts w:asciiTheme="minorHAnsi" w:eastAsiaTheme="minorEastAsia" w:hAnsiTheme="minorHAnsi"/>
+          <w:b w:val="0"/>
+          <w:bCs w:val="0"/>
+          <w:caps w:val="0"/>
+          <w:noProof/>
+          <w:lang w:eastAsia="fr-FR"/>
+        </w:rPr>
+      </w:pPr>
+      <w:r>
+        <w:rPr>
+          <w:noProof/>
+        </w:rPr>
+        <w:t>Difficultés</w:t>
+      </w:r>
+      <w:r>
+        <w:rPr>
+          <w:noProof/>
+        </w:rPr>
+        <w:tab/>
+      </w:r>
+      <w:r>
+        <w:rPr>
+          <w:noProof/>
+        </w:rPr>
+        <w:fldChar w:fldCharType="begin"/>
+      </w:r>
+      <w:r>
+        <w:rPr>
+          <w:noProof/>
+        </w:rPr>
+        <w:instrText xml:space="preserve"> PAGEREF _Toc450255339 \h </w:instrText>
+      </w:r>
+      <w:r>
+        <w:rPr>
+          <w:noProof/>
+        </w:rPr>
+      </w:r>
+      <w:r>
+        <w:rPr>
+          <w:noProof/>
+        </w:rPr>
+        <w:fldChar w:fldCharType="separate"/>
+      </w:r>
+      <w:r>
+        <w:rPr>
+          <w:noProof/>
+        </w:rPr>
+        <w:t>10</w:t>
+      </w:r>
+      <w:r>
+        <w:rPr>
+          <w:noProof/>
+        </w:rPr>
+        <w:fldChar w:fldCharType="end"/>
+      </w:r>
+    </w:p>
+    <w:p>
+      <w:pPr>
+        <w:pStyle w:val="TM2"/>
+        <w:tabs>
+          <w:tab w:val="right" w:leader="dot" w:pos="9056"/>
+        </w:tabs>
+        <w:rPr>
+          <w:rFonts w:asciiTheme="minorHAnsi" w:eastAsiaTheme="minorEastAsia" w:hAnsiTheme="minorHAnsi"/>
+          <w:smallCaps w:val="0"/>
+          <w:noProof/>
+          <w:lang w:eastAsia="fr-FR"/>
+        </w:rPr>
+      </w:pPr>
+      <w:r>
+        <w:rPr>
+          <w:noProof/>
+        </w:rPr>
+        <w:t>Méthodes et Planning</w:t>
+      </w:r>
+      <w:r>
+        <w:rPr>
+          <w:noProof/>
+        </w:rPr>
+        <w:tab/>
+      </w:r>
+      <w:r>
+        <w:rPr>
+          <w:noProof/>
+        </w:rPr>
+        <w:fldChar w:fldCharType="begin"/>
+      </w:r>
+      <w:r>
+        <w:rPr>
+          <w:noProof/>
+        </w:rPr>
+        <w:instrText xml:space="preserve"> PAGEREF _Toc450255340 \h </w:instrText>
+      </w:r>
+      <w:r>
+        <w:rPr>
+          <w:noProof/>
+        </w:rPr>
+      </w:r>
+      <w:r>
+        <w:rPr>
+          <w:noProof/>
+        </w:rPr>
+        <w:fldChar w:fldCharType="separate"/>
+      </w:r>
+      <w:r>
+        <w:rPr>
+          <w:noProof/>
+        </w:rPr>
+        <w:t>10</w:t>
+      </w:r>
+      <w:r>
+        <w:rPr>
+          <w:noProof/>
+        </w:rPr>
+        <w:fldChar w:fldCharType="end"/>
+      </w:r>
+    </w:p>
+    <w:p>
+      <w:pPr>
+        <w:pStyle w:val="TM2"/>
+        <w:tabs>
+          <w:tab w:val="right" w:leader="dot" w:pos="9056"/>
+        </w:tabs>
+        <w:rPr>
+          <w:rFonts w:asciiTheme="minorHAnsi" w:eastAsiaTheme="minorEastAsia" w:hAnsiTheme="minorHAnsi"/>
+          <w:smallCaps w:val="0"/>
+          <w:noProof/>
+          <w:lang w:eastAsia="fr-FR"/>
+        </w:rPr>
+      </w:pPr>
+      <w:r>
+        <w:rPr>
+          <w:noProof/>
+        </w:rPr>
+        <w:t>Interface</w:t>
+      </w:r>
+      <w:r>
+        <w:rPr>
+          <w:noProof/>
+        </w:rPr>
+        <w:tab/>
+      </w:r>
+      <w:r>
+        <w:rPr>
+          <w:noProof/>
+        </w:rPr>
+        <w:fldChar w:fldCharType="begin"/>
+      </w:r>
+      <w:r>
+        <w:rPr>
+          <w:noProof/>
+        </w:rPr>
+        <w:instrText xml:space="preserve"> PAGEREF _Toc450255341 \h </w:instrText>
+      </w:r>
+      <w:r>
+        <w:rPr>
+          <w:noProof/>
+        </w:rPr>
+      </w:r>
+      <w:r>
+        <w:rPr>
+          <w:noProof/>
+        </w:rPr>
+        <w:fldChar w:fldCharType="separate"/>
+      </w:r>
+      <w:r>
+        <w:rPr>
+          <w:noProof/>
+        </w:rPr>
+        <w:t>10</w:t>
+      </w:r>
+      <w:r>
+        <w:rPr>
+          <w:noProof/>
+        </w:rPr>
+        <w:fldChar w:fldCharType="end"/>
+      </w:r>
+    </w:p>
+    <w:p>
+      <w:pPr>
+        <w:pStyle w:val="TM2"/>
+        <w:tabs>
+          <w:tab w:val="right" w:leader="dot" w:pos="9056"/>
+        </w:tabs>
+        <w:rPr>
+          <w:rFonts w:asciiTheme="minorHAnsi" w:eastAsiaTheme="minorEastAsia" w:hAnsiTheme="minorHAnsi"/>
+          <w:smallCaps w:val="0"/>
+          <w:noProof/>
+          <w:lang w:eastAsia="fr-FR"/>
+        </w:rPr>
+      </w:pPr>
+      <w:r>
+        <w:rPr>
+          <w:noProof/>
+        </w:rPr>
+        <w:t>Réseau</w:t>
+      </w:r>
+      <w:r>
+        <w:rPr>
+          <w:noProof/>
+        </w:rPr>
+        <w:tab/>
+      </w:r>
+      <w:r>
+        <w:rPr>
+          <w:noProof/>
+        </w:rPr>
+        <w:fldChar w:fldCharType="begin"/>
+      </w:r>
+      <w:r>
+        <w:rPr>
+          <w:noProof/>
+        </w:rPr>
+        <w:instrText xml:space="preserve"> PAGEREF _Toc450255342 \h </w:instrText>
+      </w:r>
+      <w:r>
+        <w:rPr>
+          <w:noProof/>
+        </w:rPr>
+      </w:r>
+      <w:r>
+        <w:rPr>
+          <w:noProof/>
+        </w:rPr>
+        <w:fldChar w:fldCharType="separate"/>
+      </w:r>
+      <w:r>
+        <w:rPr>
+          <w:noProof/>
+        </w:rPr>
+        <w:t>11</w:t>
+      </w:r>
+      <w:r>
+        <w:rPr>
+          <w:noProof/>
+        </w:rPr>
+        <w:fldChar w:fldCharType="end"/>
+      </w:r>
+    </w:p>
+    <w:p>
+      <w:pPr>
+        <w:pStyle w:val="TM2"/>
+        <w:tabs>
+          <w:tab w:val="right" w:leader="dot" w:pos="9056"/>
+        </w:tabs>
+        <w:rPr>
+          <w:rFonts w:asciiTheme="minorHAnsi" w:eastAsiaTheme="minorEastAsia" w:hAnsiTheme="minorHAnsi"/>
+          <w:smallCaps w:val="0"/>
+          <w:noProof/>
+          <w:lang w:eastAsia="fr-FR"/>
+        </w:rPr>
+      </w:pPr>
+      <w:r>
+        <w:rPr>
+          <w:noProof/>
+        </w:rPr>
+        <w:t>La sauvegarde et le chargement</w:t>
+      </w:r>
+      <w:r>
+        <w:rPr>
+          <w:noProof/>
+        </w:rPr>
+        <w:tab/>
+      </w:r>
+      <w:r>
+        <w:rPr>
+          <w:noProof/>
+        </w:rPr>
+        <w:fldChar w:fldCharType="begin"/>
+      </w:r>
+      <w:r>
+        <w:rPr>
+          <w:noProof/>
+        </w:rPr>
+        <w:instrText xml:space="preserve"> PAGEREF _Toc450255343 \h </w:instrText>
+      </w:r>
+      <w:r>
+        <w:rPr>
+          <w:noProof/>
+        </w:rPr>
+      </w:r>
+      <w:r>
+        <w:rPr>
+          <w:noProof/>
+        </w:rPr>
+        <w:fldChar w:fldCharType="separate"/>
+      </w:r>
+      <w:r>
+        <w:rPr>
+          <w:noProof/>
+        </w:rPr>
+        <w:t>11</w:t>
+      </w:r>
+      <w:r>
+        <w:rPr>
+          <w:noProof/>
+        </w:rPr>
+        <w:fldChar w:fldCharType="end"/>
+      </w:r>
+    </w:p>
+    <w:p>
+      <w:pPr>
+        <w:pStyle w:val="TM1"/>
+        <w:tabs>
+          <w:tab w:val="right" w:leader="dot" w:pos="9056"/>
+        </w:tabs>
+        <w:rPr>
+          <w:rFonts w:asciiTheme="minorHAnsi" w:eastAsiaTheme="minorEastAsia" w:hAnsiTheme="minorHAnsi"/>
+          <w:b w:val="0"/>
+          <w:bCs w:val="0"/>
+          <w:caps w:val="0"/>
+          <w:noProof/>
+          <w:lang w:eastAsia="fr-FR"/>
+        </w:rPr>
+      </w:pPr>
+      <w:r>
+        <w:rPr>
+          <w:noProof/>
+        </w:rPr>
+        <w:t>Conclusion</w:t>
+      </w:r>
+      <w:r>
+        <w:rPr>
+          <w:noProof/>
+        </w:rPr>
+        <w:tab/>
+      </w:r>
+      <w:r>
+        <w:rPr>
+          <w:noProof/>
+        </w:rPr>
+        <w:fldChar w:fldCharType="begin"/>
+      </w:r>
+      <w:r>
+        <w:rPr>
+          <w:noProof/>
+        </w:rPr>
+        <w:instrText xml:space="preserve"> PAGEREF _Toc450255344 \h </w:instrText>
+      </w:r>
+      <w:r>
+        <w:rPr>
+          <w:noProof/>
+        </w:rPr>
+      </w:r>
+      <w:r>
+        <w:rPr>
+          <w:noProof/>
+        </w:rPr>
+        <w:fldChar w:fldCharType="separate"/>
+      </w:r>
+      <w:r>
+        <w:rPr>
+          <w:noProof/>
+        </w:rPr>
+        <w:t>12</w:t>
+      </w:r>
+      <w:r>
+        <w:rPr>
+          <w:noProof/>
+        </w:rPr>
+        <w:fldChar w:fldCharType="end"/>
+      </w:r>
+    </w:p>
     <w:p>
       <w:r>
         <w:rPr>
@@ -2051,7 +1920,7 @@
               </wp:anchor>
             </w:drawing>
           </mc:Choice>
-          <mc:Fallback xmlns:mv="urn:schemas-microsoft-com:mac:vml" xmlns:mo="http://schemas.microsoft.com/office/mac/office/2008/main">
+          <mc:Fallback xmlns:mo="http://schemas.microsoft.com/office/mac/office/2008/main" xmlns:mv="urn:schemas-microsoft-com:mac:vml">
             <w:pict>
               <v:line w14:anchorId="06DE97F3" id="Connecteur droit 9" o:spid="_x0000_s1026" style="position:absolute;flip:y;z-index:251669504;visibility:visible;mso-wrap-style:square;mso-height-percent:0;mso-wrap-distance-left:9pt;mso-wrap-distance-top:0;mso-wrap-distance-right:9pt;mso-wrap-distance-bottom:0;mso-position-horizontal:absolute;mso-position-horizontal-relative:text;mso-position-vertical:absolute;mso-position-vertical-relative:text;mso-height-percent:0;mso-height-relative:margin" from="-3.95pt,11.15pt" to="473pt,11.35pt" o:gfxdata="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" strokecolor="#5b9bd5 [3204]" strokeweight=".5pt">
                 <v:stroke joinstyle="miter"/>
@@ -2063,14 +1932,15 @@
       <w:r>
         <w:br w:type="page"/>
       </w:r>
-      <w:bookmarkStart w:id="6" w:name="_Toc449948267"/>
-      <w:bookmarkStart w:id="7" w:name="_Toc449948303"/>
-    </w:p>
+      <w:bookmarkStart w:id="8" w:name="_Toc449948267"/>
+      <w:bookmarkStart w:id="9" w:name="_Toc449948303"/>
+    </w:p>
+    <w:bookmarkStart w:id="10" w:name="_Toc450237895"/>
+    <w:bookmarkStart w:id="11" w:name="_Toc450255324"/>
     <w:p>
       <w:pPr>
         <w:pStyle w:val="Titre1"/>
       </w:pPr>
-      <w:bookmarkStart w:id="8" w:name="_Toc450237895"/>
       <w:r>
         <w:rPr>
           <w:noProof/>
@@ -2142,9 +2012,10 @@
       <w:r>
         <w:t>Introduction</w:t>
       </w:r>
-      <w:bookmarkEnd w:id="6"/>
-      <w:bookmarkEnd w:id="7"/>
       <w:bookmarkEnd w:id="8"/>
+      <w:bookmarkEnd w:id="9"/>
+      <w:bookmarkEnd w:id="10"/>
+      <w:bookmarkEnd w:id="11"/>
     </w:p>
     <w:p>
       <w:r>
@@ -2221,18 +2092,10 @@
     <w:p/>
     <w:p>
       <w:r>
-        <w:t>Ce prés</w:t>
-      </w:r>
-      <w:r>
-        <w:tab/>
-      </w:r>
-      <w:proofErr w:type="spellStart"/>
-      <w:r>
-        <w:t>ent</w:t>
-      </w:r>
-      <w:proofErr w:type="spellEnd"/>
-      <w:r>
-        <w:t xml:space="preserve"> document est le rapport concernant le projet commun du second semestre de la promotion 2016 de Master M1 </w:t>
+        <w:t xml:space="preserve">Ce </w:t>
+      </w:r>
+      <w:r>
+        <w:t xml:space="preserve">document est le rapport concernant le projet commun du second semestre de la promotion 2016 de Master M1 </w:t>
       </w:r>
       <w:proofErr w:type="spellStart"/>
       <w:r>
@@ -2364,7 +2227,13 @@
     <w:p/>
     <w:p>
       <w:r>
-        <w:t xml:space="preserve">Dans le cadre de ce projet nous devions choisir parmi une liste de quatre jeux, à savoir : les Colons de Catane, Santiago, Tigre et Euphrate et </w:t>
+        <w:t>Dans le cadre de ce projet nous devions choisir parmi une liste de quatre jeux</w:t>
+      </w:r>
+      <w:r>
+        <w:t xml:space="preserve"> de société</w:t>
+      </w:r>
+      <w:r>
+        <w:t xml:space="preserve">, à savoir : les Colons de Catane, Santiago, Tigre et Euphrate et </w:t>
       </w:r>
       <w:proofErr w:type="spellStart"/>
       <w:r>
@@ -2401,7 +2270,10 @@
         <w:t>e</w:t>
       </w:r>
       <w:r>
-        <w:t xml:space="preserve"> créer en 1995, et dont il existe des championnats du monde. Il offre de plus un </w:t>
+        <w:t xml:space="preserve"> crée</w:t>
+      </w:r>
+      <w:r>
+        <w:t xml:space="preserve"> en 1995, et dont il existe des championnats du monde. Il offre de plus un </w:t>
       </w:r>
       <w:proofErr w:type="spellStart"/>
       <w:r>
@@ -2409,10 +2281,22 @@
       </w:r>
       <w:proofErr w:type="spellEnd"/>
       <w:r>
-        <w:t xml:space="preserve"> assez riche</w:t>
-      </w:r>
-      <w:r>
-        <w:t xml:space="preserve"> incluant un plateau, des cartes, différents types de pion et un moyen de gagner simple consistant à réunir dix points d’une manière quelconque selon les moyens possibles.</w:t>
+        <w:t xml:space="preserve"> riche</w:t>
+      </w:r>
+      <w:r>
+        <w:t xml:space="preserve"> incluant un plateau, des cartes, différents types de pion</w:t>
+      </w:r>
+      <w:r>
+        <w:t>s</w:t>
+      </w:r>
+      <w:r>
+        <w:t xml:space="preserve"> et un moyen de gagner simple consistant à réunir dix points d’une manière quelconque selon </w:t>
+      </w:r>
+      <w:r>
+        <w:t>différents</w:t>
+      </w:r>
+      <w:r>
+        <w:t xml:space="preserve"> moyens possibles.</w:t>
       </w:r>
     </w:p>
     <w:p/>
@@ -2529,7 +2413,31 @@
         <w:t>avant et pendant le</w:t>
       </w:r>
       <w:r>
-        <w:t xml:space="preserve"> projet notamment selon les différentes axes possibles, bases de données, pattern, etc… Dans une seconde partie nous détaillerons les différentes difficultés rencontrées, et comment nous les avons gérées. Enfin dans une dernière partie nous détaillerons les différentes améliorations possibles et envisagées pendant et après le projet. Nous ferons également une conclusion reprenant les points importants du rapport et servant de bilan et d’introspection sur notre travail et ce que nous pensons avoir gagner durant ce projet.</w:t>
+        <w:t xml:space="preserve"> projet notamment selon les différentes axes possibles, bases de données, pattern, etc… Dans une seconde partie nous détaillerons les diff</w:t>
+      </w:r>
+      <w:r>
+        <w:t>érentes difficultés rencontrées</w:t>
+      </w:r>
+      <w:r>
+        <w:t xml:space="preserve"> et comment nous les avons gérées. Enfin</w:t>
+      </w:r>
+      <w:r>
+        <w:t>,</w:t>
+      </w:r>
+      <w:r>
+        <w:t xml:space="preserve"> dans une dernière partie nous détaillerons les différentes améliorations possibles et envisagées pendant et après le projet. Nous ferons également une conclusion reprenant les </w:t>
+      </w:r>
+      <w:r>
+        <w:t xml:space="preserve">points importants du rapport, </w:t>
+      </w:r>
+      <w:r>
+        <w:t xml:space="preserve">servant de bilan et d’introspection sur notre travail et </w:t>
+      </w:r>
+      <w:r>
+        <w:t>ce que nous pensons avoir gagné</w:t>
+      </w:r>
+      <w:r>
+        <w:t xml:space="preserve"> durant ce projet.</w:t>
       </w:r>
     </w:p>
     <w:p/>
@@ -2543,9 +2451,9 @@
       </w:r>
     </w:p>
     <w:p/>
-    <w:bookmarkStart w:id="9" w:name="_Toc449948268"/>
-    <w:bookmarkStart w:id="10" w:name="_Toc449948304"/>
-    <w:bookmarkStart w:id="11" w:name="_Toc450237896"/>
+    <w:bookmarkStart w:id="12" w:name="_Toc449948268"/>
+    <w:bookmarkStart w:id="13" w:name="_Toc449948304"/>
+    <w:bookmarkStart w:id="14" w:name="_Toc450255325"/>
     <w:p>
       <w:pPr>
         <w:pStyle w:val="Titre1"/>
@@ -2608,7 +2516,7 @@
               </wp:anchor>
             </w:drawing>
           </mc:Choice>
-          <mc:Fallback xmlns:mv="urn:schemas-microsoft-com:mac:vml" xmlns:mo="http://schemas.microsoft.com/office/mac/office/2008/main">
+          <mc:Fallback xmlns:mo="http://schemas.microsoft.com/office/mac/office/2008/main" xmlns:mv="urn:schemas-microsoft-com:mac:vml">
             <w:pict>
               <v:line w14:anchorId="5EC027E5" id="Connecteur droit 12" o:spid="_x0000_s1026" style="position:absolute;flip:y;z-index:251675648;visibility:visible;mso-wrap-style:square;mso-height-percent:0;mso-wrap-distance-left:9pt;mso-wrap-distance-top:0;mso-wrap-distance-right:9pt;mso-wrap-distance-bottom:0;mso-position-horizontal:absolute;mso-position-horizontal-relative:text;mso-position-vertical:absolute;mso-position-vertical-relative:text;mso-height-percent:0;mso-height-relative:margin" from="5.25pt,1.25pt" to="482.2pt,1.45pt" o:gfxdata="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" strokecolor="#5b9bd5 [3204]" strokeweight=".5pt">
                 <v:stroke joinstyle="miter"/>
@@ -2617,15 +2525,15 @@
           </mc:Fallback>
         </mc:AlternateContent>
       </w:r>
-      <w:bookmarkEnd w:id="9"/>
-      <w:bookmarkEnd w:id="10"/>
+      <w:bookmarkEnd w:id="12"/>
+      <w:bookmarkEnd w:id="13"/>
       <w:r>
         <w:t xml:space="preserve">Choix </w:t>
       </w:r>
       <w:r>
         <w:t>en Amont</w:t>
       </w:r>
-      <w:bookmarkEnd w:id="11"/>
+      <w:bookmarkEnd w:id="14"/>
     </w:p>
     <w:p>
       <w:r>
@@ -2686,7 +2594,7 @@
               </wp:anchor>
             </w:drawing>
           </mc:Choice>
-          <mc:Fallback xmlns:mv="urn:schemas-microsoft-com:mac:vml" xmlns:mo="http://schemas.microsoft.com/office/mac/office/2008/main">
+          <mc:Fallback xmlns:mo="http://schemas.microsoft.com/office/mac/office/2008/main" xmlns:mv="urn:schemas-microsoft-com:mac:vml">
             <w:pict>
               <v:line w14:anchorId="6ECDDB23" id="Connecteur droit 13" o:spid="_x0000_s1026" style="position:absolute;flip:y;z-index:251677696;visibility:visible;mso-wrap-style:square;mso-height-percent:0;mso-wrap-distance-left:9pt;mso-wrap-distance-top:0;mso-wrap-distance-right:9pt;mso-wrap-distance-bottom:0;mso-position-horizontal:absolute;mso-position-horizontal-relative:text;mso-position-vertical:absolute;mso-position-vertical-relative:text;mso-height-percent:0;mso-height-relative:margin" from="5.2pt,9.6pt" to="482.15pt,9.8pt" o:gfxdata="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" strokecolor="#5b9bd5 [3204]" strokeweight=".5pt">
                 <v:stroke joinstyle="miter"/>
@@ -2701,16 +2609,16 @@
       <w:pPr>
         <w:pStyle w:val="Titre2"/>
       </w:pPr>
-      <w:bookmarkStart w:id="12" w:name="_Toc449948269"/>
-      <w:bookmarkStart w:id="13" w:name="_Toc449948305"/>
-      <w:bookmarkStart w:id="14" w:name="_Toc450237897"/>
+      <w:bookmarkStart w:id="15" w:name="_Toc449948269"/>
+      <w:bookmarkStart w:id="16" w:name="_Toc449948305"/>
+      <w:bookmarkStart w:id="17" w:name="_Toc450255326"/>
       <w:r>
         <w:t>Outils</w:t>
       </w:r>
       <w:r>
         <w:t xml:space="preserve"> :</w:t>
       </w:r>
-      <w:bookmarkEnd w:id="14"/>
+      <w:bookmarkEnd w:id="17"/>
       <w:r>
         <w:t xml:space="preserve"> </w:t>
       </w:r>
@@ -2735,7 +2643,13 @@
       </w:r>
       <w:proofErr w:type="spellEnd"/>
       <w:r>
-        <w:t>. C’est un outil de gestion de projet lancer en ligne en 2011, possédant une version payante et gratuite. Cette dernière est amplement suffisante et ces fonctionnalités nous ont permis notamment d’organiser plus aisément notre projet.</w:t>
+        <w:t>. C’est un o</w:t>
+      </w:r>
+      <w:r>
+        <w:t>util de gestion de projet lancé</w:t>
+      </w:r>
+      <w:r>
+        <w:t xml:space="preserve"> en ligne en 2011, possédant une version payante et gratuite. Cette dernière est amplement suffisante et ces fonctionnalités nous ont permis notamment d’organiser plus aisément notre projet.</w:t>
       </w:r>
     </w:p>
     <w:p/>
@@ -2743,13 +2657,49 @@
       <w:r>
         <w:t xml:space="preserve">L’outil utilise notamment deux composantes : les cartes et les colonnes. Les premières nous ont permis d’organiser nos </w:t>
       </w:r>
+      <w:r>
+        <w:t>« </w:t>
+      </w:r>
       <w:proofErr w:type="spellStart"/>
       <w:r>
         <w:t>Users</w:t>
       </w:r>
       <w:proofErr w:type="spellEnd"/>
       <w:r>
-        <w:t xml:space="preserve"> Stories avec un nom, une description notamment. Mais loin de s’arrêter là nous pouvons affecter une carte précise à une ou plusieurs personnes et y ajouter des contraintes, par exemple temporelles (date butoir). Enfin les colonnes nous permettent d’assigner un état d’avancement à la tâche ce qui est très intéressant notamment dans le cas de l’utilisation d</w:t>
+        <w:t xml:space="preserve"> Stories</w:t>
+      </w:r>
+      <w:r>
+        <w:t> »</w:t>
+      </w:r>
+      <w:r>
+        <w:t xml:space="preserve"> avec</w:t>
+      </w:r>
+      <w:r>
+        <w:t xml:space="preserve"> </w:t>
+      </w:r>
+      <w:r>
+        <w:t>notamment</w:t>
+      </w:r>
+      <w:r>
+        <w:t xml:space="preserve"> un nom et une descriptio</w:t>
+      </w:r>
+      <w:r>
+        <w:t>n</w:t>
+      </w:r>
+      <w:r>
+        <w:t xml:space="preserve">. </w:t>
+      </w:r>
+      <w:r>
+        <w:t xml:space="preserve">De plus, </w:t>
+      </w:r>
+      <w:r>
+        <w:t>nous pouvons affecter une carte précise à une ou plusieurs personnes et y ajouter des contraintes, par exemple temporelles (date butoir). Enfin</w:t>
+      </w:r>
+      <w:r>
+        <w:t>,</w:t>
+      </w:r>
+      <w:r>
+        <w:t xml:space="preserve"> les colonnes nous permettent d’assigner un état d’avancement à la tâche ce qui est très intéressant notamment dans le cas de l’utilisation d</w:t>
       </w:r>
       <w:r>
         <w:t xml:space="preserve">’une méthode agile comme SCRUM puisqu’il a pu nous servir de </w:t>
@@ -2879,16 +2829,25 @@
       </w:r>
       <w:proofErr w:type="spellEnd"/>
       <w:r>
+        <w:t>, d</w:t>
+      </w:r>
+      <w:r>
+        <w:t>eux outils à notre sens performant</w:t>
+      </w:r>
+      <w:r>
+        <w:t>s</w:t>
+      </w:r>
+      <w:r>
         <w:t>.</w:t>
       </w:r>
-      <w:r>
-        <w:t xml:space="preserve"> Deux outils à notre sens performant que nous avons choisi de laisser libre à chaque membre de prendre l’un ou l’autre.</w:t>
-      </w:r>
-    </w:p>
-    <w:p/>
-    <w:p>
-      <w:r>
-        <w:t>Enfin nous avons également utiliser Git pour créer un projet commun. La branche principale master étant notamment réservée pour les fonctionnalités finies.</w:t>
+    </w:p>
+    <w:p/>
+    <w:p>
+      <w:r>
+        <w:t>En outre, nous avons utilisé</w:t>
+      </w:r>
+      <w:r>
+        <w:t xml:space="preserve"> Git pour créer un projet commun. La branche principale master étant notamment réservée pour les fonctionnalités finies.</w:t>
       </w:r>
     </w:p>
     <w:p/>
@@ -2896,14 +2855,37 @@
       <w:pPr>
         <w:pStyle w:val="Titre2"/>
       </w:pPr>
-      <w:r>
-        <w:t xml:space="preserve">Organisation : </w:t>
-      </w:r>
-    </w:p>
-    <w:p/>
-    <w:p>
-      <w:r>
-        <w:t>Pour ce projet la communication étant un point crucial, nous avons également choisi d’effectuer de nombreuses réunions. Pour les choix importants de façon plénière, avec tous les membres présents, pour les choix mineurs, sur un détail de fonctionnalité, seulement avec les personnes affectées à ces tâches. En raison du planning des cours nous avons notamment utiliser des appli</w:t>
+      <w:bookmarkStart w:id="18" w:name="_Toc450255327"/>
+      <w:r>
+        <w:t>Organisation :</w:t>
+      </w:r>
+      <w:bookmarkEnd w:id="18"/>
+      <w:r>
+        <w:t xml:space="preserve"> </w:t>
+      </w:r>
+    </w:p>
+    <w:p/>
+    <w:p>
+      <w:r>
+        <w:t>Pour ce projet la communication étant un point crucial, nous avons choisi d’effectuer de nombreuses réunions. Pour les choi</w:t>
+      </w:r>
+      <w:r>
+        <w:t>x importants, tous les membres de l’équipe assistaient à la réunion et</w:t>
+      </w:r>
+      <w:r>
+        <w:t xml:space="preserve"> pour les choix mineur</w:t>
+      </w:r>
+      <w:r>
+        <w:t>s seulement</w:t>
+      </w:r>
+      <w:r>
+        <w:t xml:space="preserve"> les personnes affectées à ces tâches. En raison du planning des cours nous avons </w:t>
+      </w:r>
+      <w:r>
+        <w:t>utilisé</w:t>
+      </w:r>
+      <w:r>
+        <w:t xml:space="preserve"> des appli</w:t>
       </w:r>
       <w:r>
         <w:t xml:space="preserve">cations comme Facebook, Skype et </w:t>
@@ -2926,11 +2908,11 @@
       </w:r>
     </w:p>
     <w:p/>
+    <w:bookmarkStart w:id="19" w:name="_Toc450255328"/>
     <w:p>
       <w:pPr>
         <w:pStyle w:val="Titre1"/>
       </w:pPr>
-      <w:bookmarkStart w:id="15" w:name="_Toc450237898"/>
       <w:r>
         <w:rPr>
           <w:noProof/>
@@ -3001,7 +2983,7 @@
       <w:r>
         <w:t>Choix de Conception</w:t>
       </w:r>
-      <w:bookmarkEnd w:id="15"/>
+      <w:bookmarkEnd w:id="19"/>
     </w:p>
     <w:p/>
     <w:p>
@@ -3077,20 +3059,175 @@
       <w:pPr>
         <w:pStyle w:val="Titre2"/>
       </w:pPr>
-      <w:bookmarkStart w:id="16" w:name="_Toc450237899"/>
+      <w:bookmarkStart w:id="20" w:name="_Toc450255329"/>
       <w:r>
         <w:t>Règles du jeu</w:t>
       </w:r>
+      <w:bookmarkEnd w:id="20"/>
+      <w:r>
+        <w:t xml:space="preserve"> </w:t>
+      </w:r>
+    </w:p>
+    <w:p/>
+    <w:p>
+      <w:r>
+        <w:t xml:space="preserve">Pour ce projet la première phase </w:t>
+      </w:r>
+      <w:r>
+        <w:t>a été</w:t>
+      </w:r>
+      <w:r>
+        <w:t xml:space="preserve"> de comprendre les règles. Cela dit nous avons constaté en consultant sur internet que ce jeu n’avait pas toujours les mêmes règles et que différentes variantes pouvaient se présenter. Nous avons donc sélectionné un livret de règle</w:t>
+      </w:r>
+      <w:r>
+        <w:t>s</w:t>
+      </w:r>
+      <w:r>
+        <w:t xml:space="preserve"> nous paressant complet et l’avons adjoint à notre projet comme guide. </w:t>
+      </w:r>
+    </w:p>
+    <w:p/>
+    <w:p/>
+    <w:p>
+      <w:pPr>
+        <w:pStyle w:val="Titre2"/>
+      </w:pPr>
+      <w:bookmarkStart w:id="21" w:name="_Toc450255330"/>
+      <w:r>
+        <w:t>Réseau :</w:t>
+      </w:r>
+      <w:bookmarkEnd w:id="15"/>
       <w:bookmarkEnd w:id="16"/>
+      <w:bookmarkEnd w:id="21"/>
+    </w:p>
+    <w:p/>
+    <w:p>
+      <w:r>
+        <w:t>Un des choix important</w:t>
+      </w:r>
       <w:r>
         <w:t xml:space="preserve"> </w:t>
       </w:r>
-    </w:p>
-    <w:p/>
-    <w:p>
-      <w:r>
-        <w:t xml:space="preserve">Pour ce projet la première phase était notamment de comprendre les règles. Cela dit nous avons constaté en consultant sur internet que ce jeu n’avait pas toujours les mêmes règles et que différentes variantes pouvaient se présenter. Nous avons donc sélectionné un livret de règle nous paressant complet et l’avons adjoint à notre projet comme guide. </w:t>
-      </w:r>
+      <w:r>
+        <w:t>qui s’est posé lorsque nous avons commencé à développer le tchat de l’application : comment allions-</w:t>
+      </w:r>
+      <w:r>
+        <w:t xml:space="preserve">nous gérer la partie réseau de l’application. </w:t>
+      </w:r>
+    </w:p>
+    <w:p/>
+    <w:p>
+      <w:r>
+        <w:t>En co</w:t>
+      </w:r>
+      <w:r>
+        <w:t>urs il nous a été présenté les s</w:t>
+      </w:r>
+      <w:r>
+        <w:t xml:space="preserve">ockets de Java et la librairie RMI. </w:t>
+      </w:r>
+      <w:r>
+        <w:t xml:space="preserve">Nous devions donc trancher sur laquelle de ces deux approches nous utiliserions. </w:t>
+      </w:r>
+    </w:p>
+    <w:p/>
+    <w:p>
+      <w:r>
+        <w:t xml:space="preserve">Les sockets nous semblaient plus complexes car ce serait à nous de gérer entièrement la partie réseau et les transmissions là ou l’usage de RMI serait plus simple car lui s’occuperait des échanges sans que nous aillions à programmer l’envoie et la réception des informations. </w:t>
+      </w:r>
+    </w:p>
+    <w:p/>
+    <w:p>
+      <w:r>
+        <w:t>Après</w:t>
+      </w:r>
+      <w:r>
+        <w:t xml:space="preserve"> concertation nous avons décidé de choisir le RMI</w:t>
+      </w:r>
+      <w:r>
+        <w:t xml:space="preserve"> car nous pensions qu’une librair</w:t>
+      </w:r>
+      <w:r>
+        <w:t>i</w:t>
+      </w:r>
+      <w:r>
+        <w:t xml:space="preserve">e serait du code </w:t>
+      </w:r>
+      <w:r>
+        <w:t xml:space="preserve">plus </w:t>
+      </w:r>
+      <w:r>
+        <w:t xml:space="preserve">« sûr », et que les seuls problèmes que nous aurions réellement proviendrait de notre utilisation et non pas de la libraire. </w:t>
+      </w:r>
+    </w:p>
+    <w:p>
+      <w:pPr>
+        <w:ind w:firstLine="708"/>
+      </w:pPr>
+    </w:p>
+    <w:p>
+      <w:r>
+        <w:t xml:space="preserve">De plus au moment d’effectuer ce choix, l’ensemble </w:t>
+      </w:r>
+      <w:r>
+        <w:tab/>
+      </w:r>
+      <w:r>
+        <w:t>du groupe avait travailler beau</w:t>
+      </w:r>
+      <w:r>
+        <w:t>coup plus avec RMI qu’avec des s</w:t>
+      </w:r>
+      <w:r>
+        <w:t>ockets, cela fut important et</w:t>
+      </w:r>
+      <w:r>
+        <w:t xml:space="preserve"> à notre sens</w:t>
+      </w:r>
+      <w:r>
+        <w:t xml:space="preserve"> orienta notre choix</w:t>
+      </w:r>
+      <w:r>
+        <w:t xml:space="preserve"> de façon assez </w:t>
+      </w:r>
+      <w:r>
+        <w:t xml:space="preserve">notable </w:t>
+      </w:r>
+      <w:r>
+        <w:t xml:space="preserve">car la connaissance d’une technologie reste un facteur </w:t>
+      </w:r>
+      <w:r>
+        <w:t>crucial</w:t>
+      </w:r>
+      <w:r>
+        <w:t xml:space="preserve"> à prendre en compte</w:t>
+      </w:r>
+      <w:r>
+        <w:t xml:space="preserve"> pour un projet</w:t>
+      </w:r>
+      <w:r>
+        <w:t>. Si nous devions refaire ce choix</w:t>
+      </w:r>
+      <w:r>
+        <w:t xml:space="preserve"> à l’heure d’aujourd’hui</w:t>
+      </w:r>
+      <w:r>
+        <w:t xml:space="preserve">, il serait très probable que nous serions nettement plus indécis et que nous pourrions même choisir </w:t>
+      </w:r>
+      <w:r>
+        <w:t>d’utiliser les</w:t>
+      </w:r>
+      <w:r>
+        <w:t xml:space="preserve"> </w:t>
+      </w:r>
+      <w:r>
+        <w:t>s</w:t>
+      </w:r>
+      <w:r>
+        <w:t>ockets.</w:t>
+      </w:r>
+      <w:bookmarkStart w:id="22" w:name="_Toc449948271"/>
+      <w:bookmarkStart w:id="23" w:name="_Toc449948307"/>
     </w:p>
     <w:p/>
     <w:p/>
@@ -3098,140 +3235,13 @@
       <w:pPr>
         <w:pStyle w:val="Titre2"/>
       </w:pPr>
-      <w:bookmarkStart w:id="17" w:name="_Toc450237900"/>
-      <w:r>
-        <w:t>Réseau :</w:t>
-      </w:r>
-      <w:bookmarkEnd w:id="12"/>
-      <w:bookmarkEnd w:id="13"/>
-      <w:bookmarkEnd w:id="17"/>
-    </w:p>
-    <w:p/>
-    <w:p>
-      <w:r>
-        <w:t>Un des choix important</w:t>
-      </w:r>
-      <w:r>
-        <w:t xml:space="preserve"> </w:t>
-      </w:r>
-      <w:r>
-        <w:t>qui s’est posé lorsque nous avons commencé à développer le tchat de l’application : comment allions-</w:t>
-      </w:r>
-      <w:r>
-        <w:t xml:space="preserve">nous gérer la partie réseau de l’application. </w:t>
-      </w:r>
-    </w:p>
-    <w:p/>
-    <w:p>
-      <w:r>
-        <w:t xml:space="preserve">En cours il nous a été présenté les Sockets de Java et la librairie RMI. </w:t>
-      </w:r>
-      <w:r>
-        <w:t xml:space="preserve">Nous devions donc trancher sur laquelle de ces deux approches nous utiliserions. </w:t>
-      </w:r>
-    </w:p>
-    <w:p/>
-    <w:p>
-      <w:r>
-        <w:t xml:space="preserve">Les sockets nous semblaient plus complexes car ce serait à nous de gérer entièrement la partie réseau et les transmissions là ou l’usage de RMI serait plus simple car lui s’occuperait des échanges sans que nous aillions à programmer l’envoie et la réception des informations. </w:t>
-      </w:r>
-    </w:p>
-    <w:p/>
-    <w:p>
-      <w:r>
-        <w:t xml:space="preserve">Après concertation nous avons choisi </w:t>
-      </w:r>
-      <w:proofErr w:type="gramStart"/>
-      <w:r>
-        <w:t>cette dernière car</w:t>
-      </w:r>
-      <w:proofErr w:type="gramEnd"/>
-      <w:r>
-        <w:t xml:space="preserve"> nous pensions qu’une librair</w:t>
-      </w:r>
-      <w:r>
-        <w:t>i</w:t>
-      </w:r>
-      <w:r>
-        <w:t xml:space="preserve">e serait du code </w:t>
-      </w:r>
-      <w:r>
-        <w:t xml:space="preserve">plus </w:t>
-      </w:r>
-      <w:r>
-        <w:t xml:space="preserve">« sûr », et que les seuls problèmes que nous aurions réellement proviendrait de notre utilisation et non pas de la libraire. </w:t>
-      </w:r>
-    </w:p>
-    <w:p>
-      <w:pPr>
-        <w:ind w:firstLine="708"/>
-      </w:pPr>
-    </w:p>
-    <w:p>
-      <w:r>
-        <w:t xml:space="preserve">De plus au moment d’effectuer ce choix, l’ensemble </w:t>
-      </w:r>
-      <w:r>
-        <w:tab/>
-      </w:r>
-      <w:r>
-        <w:t>du groupe avait travailler beaucoup plus avec RMI qu’avec des Sockets, cela fut important et</w:t>
-      </w:r>
-      <w:r>
-        <w:t xml:space="preserve"> à notre sens</w:t>
-      </w:r>
-      <w:r>
-        <w:t xml:space="preserve"> orienta notre choix</w:t>
-      </w:r>
-      <w:r>
-        <w:t xml:space="preserve"> de façon assez </w:t>
-      </w:r>
-      <w:r>
-        <w:t xml:space="preserve">notable </w:t>
-      </w:r>
-      <w:r>
-        <w:t xml:space="preserve">car la connaissance d’une technologie reste un facteur </w:t>
-      </w:r>
-      <w:r>
-        <w:t>crucial</w:t>
-      </w:r>
-      <w:r>
-        <w:t xml:space="preserve"> à prendre en compte</w:t>
-      </w:r>
-      <w:r>
-        <w:t xml:space="preserve"> pour un projet</w:t>
-      </w:r>
-      <w:r>
-        <w:t>. Si nous devions refaire ce choix</w:t>
-      </w:r>
-      <w:r>
-        <w:t xml:space="preserve"> à l’heure d’aujourd’hui</w:t>
-      </w:r>
-      <w:r>
-        <w:t xml:space="preserve">, il serait très probable que nous serions nettement plus indécis et que nous pourrions même choisir </w:t>
-      </w:r>
-      <w:r>
-        <w:t>d’utiliser les</w:t>
-      </w:r>
-      <w:r>
-        <w:t xml:space="preserve"> Sockets.</w:t>
-      </w:r>
-      <w:bookmarkStart w:id="18" w:name="_Toc449948271"/>
-      <w:bookmarkStart w:id="19" w:name="_Toc449948307"/>
-    </w:p>
-    <w:p/>
-    <w:p/>
-    <w:p>
-      <w:pPr>
-        <w:pStyle w:val="Titre2"/>
-      </w:pPr>
-      <w:bookmarkStart w:id="20" w:name="_Toc450237901"/>
+      <w:bookmarkStart w:id="24" w:name="_Toc450255331"/>
       <w:r>
         <w:t>Design Pattern :</w:t>
       </w:r>
-      <w:bookmarkEnd w:id="18"/>
-      <w:bookmarkEnd w:id="19"/>
-      <w:bookmarkEnd w:id="20"/>
+      <w:bookmarkEnd w:id="22"/>
+      <w:bookmarkEnd w:id="23"/>
+      <w:bookmarkEnd w:id="24"/>
     </w:p>
     <w:p>
       <w:pPr>
@@ -3256,7 +3266,8 @@
           <w:u w:val="none"/>
         </w:rPr>
       </w:pPr>
-      <w:bookmarkStart w:id="21" w:name="_Toc450237902"/>
+      <w:bookmarkStart w:id="25" w:name="_Toc450237902"/>
+      <w:bookmarkStart w:id="26" w:name="_Toc450255332"/>
       <w:r>
         <w:rPr>
           <w:rFonts w:ascii="Garamond" w:eastAsiaTheme="minorHAnsi" w:hAnsi="Garamond" w:cstheme="minorBidi"/>
@@ -3267,7 +3278,8 @@
         </w:rPr>
         <w:t>Nous avons décidé au commencement du projet d’utiliser une structure le plus possible Modèle-Vue-Contrôleur. Du côté client nous aurions les contrôleurs et les vues permettant les actions et consultations des informations et du côté serveur le modèle sur qui les actions seraient faites.</w:t>
       </w:r>
-      <w:bookmarkEnd w:id="21"/>
+      <w:bookmarkEnd w:id="25"/>
+      <w:bookmarkEnd w:id="26"/>
       <w:r>
         <w:rPr>
           <w:rFonts w:ascii="Garamond" w:eastAsiaTheme="minorHAnsi" w:hAnsi="Garamond" w:cstheme="minorBidi"/>
@@ -3282,7 +3294,28 @@
     <w:p/>
     <w:p>
       <w:r>
-        <w:t>Cette structure nous est apparus assez simplement car nous avons déjà développer de cette manière sur différent projet. Celui-ci ne présentant aucune contre-indication disqualifiant ce pattern ou le rendant peu performant le suivre a donc été presque plus un réflexe qu’une réelle décision pour nous.</w:t>
+        <w:t>Cette structure nous est apparue</w:t>
+      </w:r>
+      <w:r>
+        <w:t xml:space="preserve"> assez simpleme</w:t>
+      </w:r>
+      <w:r>
+        <w:t>nt car nous avons déjà développé</w:t>
+      </w:r>
+      <w:r>
+        <w:t xml:space="preserve"> de cette manière sur différent</w:t>
+      </w:r>
+      <w:r>
+        <w:t>s</w:t>
+      </w:r>
+      <w:r>
+        <w:t xml:space="preserve"> projet</w:t>
+      </w:r>
+      <w:r>
+        <w:t>s</w:t>
+      </w:r>
+      <w:r>
+        <w:t>. Celui-ci ne présentant aucune contre-indication disqualifiant ce pattern ou le rendant peu performant le suivre a donc été presque plus un réflexe qu’une réelle décision pour nous.</w:t>
       </w:r>
     </w:p>
     <w:p>
@@ -3292,21 +3325,21 @@
       <w:r>
         <w:br w:type="page"/>
       </w:r>
-      <w:bookmarkStart w:id="22" w:name="_Toc449948270"/>
-      <w:bookmarkStart w:id="23" w:name="_Toc449948306"/>
+      <w:bookmarkStart w:id="27" w:name="_Toc449948270"/>
+      <w:bookmarkStart w:id="28" w:name="_Toc449948306"/>
     </w:p>
     <w:p>
       <w:pPr>
         <w:pStyle w:val="Titre2"/>
       </w:pPr>
-      <w:bookmarkStart w:id="24" w:name="_Toc450237903"/>
+      <w:bookmarkStart w:id="29" w:name="_Toc450255333"/>
       <w:r>
         <w:lastRenderedPageBreak/>
         <w:t>Base de Données :</w:t>
       </w:r>
-      <w:bookmarkEnd w:id="22"/>
-      <w:bookmarkEnd w:id="23"/>
-      <w:bookmarkEnd w:id="24"/>
+      <w:bookmarkEnd w:id="27"/>
+      <w:bookmarkEnd w:id="28"/>
+      <w:bookmarkEnd w:id="29"/>
     </w:p>
     <w:p/>
     <w:p>
@@ -3328,13 +3361,16 @@
       </w:r>
       <w:proofErr w:type="spellEnd"/>
       <w:r>
-        <w:t xml:space="preserve"> pour la Base de D</w:t>
+        <w:t xml:space="preserve"> pour la base de d</w:t>
       </w:r>
       <w:r>
         <w:t>onnées. En effet, cela nous permet d’avoir un JAR, donc sans installation sur les postes clients</w:t>
       </w:r>
       <w:r>
-        <w:t>, cela représente pour nous un avantage important</w:t>
+        <w:t xml:space="preserve"> ce qui</w:t>
+      </w:r>
+      <w:r>
+        <w:t xml:space="preserve"> représente pour nous un avantage important</w:t>
       </w:r>
       <w:r>
         <w:t xml:space="preserve">. </w:t>
@@ -3375,13 +3411,25 @@
     </w:p>
     <w:p>
       <w:r>
-        <w:t>Pour exploiter cette Base de Données, nous avons utilisé JDBC avec des requêtes préparées, afin d</w:t>
+        <w:t>Pour exploiter cette b</w:t>
+      </w:r>
+      <w:r>
+        <w:t xml:space="preserve">ase de </w:t>
+      </w:r>
+      <w:r>
+        <w:t>d</w:t>
+      </w:r>
+      <w:r>
+        <w:t>onnées, nous avons utilisé JDBC avec des requêtes préparées, afin d</w:t>
       </w:r>
       <w:r>
         <w:t>e garantir une sécurité minimum, et donc éviter les injections SQL. Pour rester dans cette optique de sécurité minimale, nous avons</w:t>
       </w:r>
       <w:r>
-        <w:t xml:space="preserve"> cryptés </w:t>
+        <w:t xml:space="preserve"> crypté</w:t>
+      </w:r>
+      <w:r>
+        <w:t xml:space="preserve"> </w:t>
       </w:r>
       <w:r>
         <w:t xml:space="preserve">les mots de passes </w:t>
@@ -3390,13 +3438,25 @@
         <w:t xml:space="preserve">avec l’algorithme SHA-ONE. Ce dernier n’est pas très sécurisé, </w:t>
       </w:r>
       <w:r>
-        <w:t xml:space="preserve">mais il nous a permis d’effectuer nos tests et serait probablement remplacer dès que nous aurions mieux, ou besoin de mieux. </w:t>
-      </w:r>
-    </w:p>
-    <w:p/>
-    <w:p>
-      <w:r>
-        <w:t>Le schéma de relation est joint en Annexe.</w:t>
+        <w:t>mais il nous a permis d’effectuer nos tests e</w:t>
+      </w:r>
+      <w:r>
+        <w:t xml:space="preserve">t serait probablement remplacé </w:t>
+      </w:r>
+      <w:r>
+        <w:t xml:space="preserve">dès que nous aurions mieux, ou besoin de mieux. </w:t>
+      </w:r>
+    </w:p>
+    <w:p/>
+    <w:p>
+      <w:r>
+        <w:t>Le schéma d</w:t>
+      </w:r>
+      <w:r>
+        <w:t>e relation est joint en a</w:t>
+      </w:r>
+      <w:r>
+        <w:t>nnexe.</w:t>
       </w:r>
     </w:p>
     <w:p/>
@@ -3405,34 +3465,88 @@
       <w:pPr>
         <w:pStyle w:val="Titre2"/>
       </w:pPr>
-      <w:bookmarkStart w:id="25" w:name="_Toc450237904"/>
+      <w:bookmarkStart w:id="30" w:name="_Toc450255334"/>
       <w:r>
         <w:t>Sauvegarde :</w:t>
       </w:r>
-      <w:bookmarkEnd w:id="25"/>
-    </w:p>
-    <w:p/>
-    <w:p>
-      <w:r>
-        <w:t xml:space="preserve">La sauvegarde était une fonctionnalité non prévue à la base, mais qui a été rajouté courant du projet elle a donc été abordé un peu différemment du reste du projet car non débattu en amont. </w:t>
-      </w:r>
-    </w:p>
-    <w:p/>
-    <w:p>
-      <w:r>
-        <w:t xml:space="preserve">Pour sauvegarder les données d’une partie nous avons donc décider d’utiliser un format qui gagne en importance actuellement le JSON. Au point de commencer à égaler les requêtes XML depuis peu. </w:t>
-      </w:r>
-    </w:p>
-    <w:p/>
-    <w:p>
-      <w:r>
-        <w:t>La génération de la sauvegarde étant le point de départ nous avons voulu nous baser sur ce que nous avions vus en cours à savoir la librairie Java Jackson. Elle a pour avantage d’être rapide et légère. Lors de celle-ci, pour garantir l’intégrité des données, nous avons décidé d’utiliser un principe vu en réseau : le checksum. Ce dernier est générer grâce à un SHA-ONE, qui est utilisé également sur git. Le risque de collision est très faible.</w:t>
-      </w:r>
-    </w:p>
-    <w:p/>
-    <w:p>
-      <w:r>
-        <w:t xml:space="preserve">Nous avons décidé de créer une classe dédiée à la sauvegarde pour chaque type d’objet ayant besoin d’être sérialisé. En effet, lors des tests de sauvegarde des objets passant par le réseau, Jackson nous levé une exception indiquant une boucle infinie à cause d’une </w:t>
+      <w:bookmarkEnd w:id="30"/>
+    </w:p>
+    <w:p/>
+    <w:p>
+      <w:r>
+        <w:t>La sauvegarde était une fonctionnalité non prévue à la base, mais qui a été rajouté courant du projet elle a donc été abordé un peu différemment du reste du projet car non débattu</w:t>
+      </w:r>
+      <w:r>
+        <w:t>e</w:t>
+      </w:r>
+      <w:r>
+        <w:t xml:space="preserve"> en amont. </w:t>
+      </w:r>
+    </w:p>
+    <w:p/>
+    <w:p>
+      <w:r>
+        <w:t>Pour sauvegarder les données d’un</w:t>
+      </w:r>
+      <w:r>
+        <w:t>e partie nous avons donc décidé</w:t>
+      </w:r>
+      <w:r>
+        <w:t xml:space="preserve"> d’utiliser un format qui gagne en importance actuellement</w:t>
+      </w:r>
+      <w:r>
+        <w:t xml:space="preserve"> : </w:t>
+      </w:r>
+      <w:r>
+        <w:t xml:space="preserve">le JSON. </w:t>
+      </w:r>
+    </w:p>
+    <w:p/>
+    <w:p>
+      <w:r>
+        <w:t xml:space="preserve">La génération de la sauvegarde étant le point de départ nous avons voulu nous baser sur ce que nous avions vus en cours à savoir la librairie Java </w:t>
+      </w:r>
+      <w:r>
+        <w:t>« </w:t>
+      </w:r>
+      <w:r>
+        <w:t>Jackson</w:t>
+      </w:r>
+      <w:r>
+        <w:t> »</w:t>
+      </w:r>
+      <w:r>
+        <w:t>. Elle a pour avantage d’être rapide et légère. Lors de</w:t>
+      </w:r>
+      <w:r>
+        <w:t xml:space="preserve"> l’utilisation de </w:t>
+      </w:r>
+      <w:r>
+        <w:t xml:space="preserve">celle-ci, pour garantir l’intégrité des données, nous avons décidé d’utiliser un principe vu en réseau : le </w:t>
+      </w:r>
+      <w:r>
+        <w:t>checksum. Ce dernier est généré</w:t>
+      </w:r>
+      <w:r>
+        <w:t xml:space="preserve"> grâce à un SHA-ONE, qui est utilisé également sur git. Le risque de collision est très faible.</w:t>
+      </w:r>
+    </w:p>
+    <w:p/>
+    <w:p>
+      <w:r>
+        <w:t xml:space="preserve">Nous avons </w:t>
+      </w:r>
+      <w:r>
+        <w:t>choisi</w:t>
+      </w:r>
+      <w:r>
+        <w:t xml:space="preserve"> de créer une classe dédiée à la sauvegarde pour chaque type d’objet ayant besoin d’être sérialisé. En effet, lors des tests de sauvegarde des objets passant </w:t>
+      </w:r>
+      <w:r>
+        <w:t>par le réseau, Jackson nous levait</w:t>
+      </w:r>
+      <w:r>
+        <w:t xml:space="preserve"> une exception indiquant une boucle infinie à cause d’une </w:t>
       </w:r>
       <w:proofErr w:type="spellStart"/>
       <w:r>
@@ -3440,7 +3554,7 @@
       </w:r>
       <w:proofErr w:type="spellEnd"/>
       <w:r>
-        <w:t>. Nous pensons que cela est dû au fait que le JSON n’est pas conçu pour gérer ce genre de structure. Bien que cette manière ne soit pas optimale et créer un doublon de code puisque la classe de sauvegarde est très proche de celle de l’objet, cela nous a permis de corriger le problème et de générer une sauvegarde correcte que nous pourrons charger.</w:t>
+        <w:t>. Nous pensons que cela est dû au fait que le JSON n’est pas conçu pour gérer ce genre de structure. Bien que cette manière ne soit pas optimale et crée un doublon de code puisque la classe de sauvegarde est très proche de celle de l’objet, cela nous a permis de corriger le problème et de générer une sauvegarde correcte que nous pourrons charger.</w:t>
       </w:r>
     </w:p>
     <w:p/>
@@ -3454,33 +3568,48 @@
       <w:pPr>
         <w:jc w:val="left"/>
       </w:pPr>
-      <w:bookmarkStart w:id="26" w:name="_Toc449948272"/>
-      <w:bookmarkStart w:id="27" w:name="_Toc449948308"/>
+      <w:bookmarkStart w:id="31" w:name="_Toc449948272"/>
+      <w:bookmarkStart w:id="32" w:name="_Toc449948308"/>
       <w:r>
         <w:br w:type="page"/>
       </w:r>
-      <w:bookmarkEnd w:id="26"/>
-      <w:bookmarkEnd w:id="27"/>
+      <w:bookmarkEnd w:id="31"/>
+      <w:bookmarkEnd w:id="32"/>
     </w:p>
     <w:p>
       <w:pPr>
         <w:pStyle w:val="Titre2"/>
       </w:pPr>
-      <w:bookmarkStart w:id="28" w:name="_Toc449948273"/>
-      <w:bookmarkStart w:id="29" w:name="_Toc449948309"/>
-      <w:bookmarkStart w:id="30" w:name="_Toc450237905"/>
+      <w:bookmarkStart w:id="33" w:name="_Toc449948273"/>
+      <w:bookmarkStart w:id="34" w:name="_Toc449948309"/>
+      <w:bookmarkStart w:id="35" w:name="_Toc450255335"/>
       <w:r>
         <w:lastRenderedPageBreak/>
         <w:t>Interface</w:t>
       </w:r>
-      <w:bookmarkEnd w:id="28"/>
-      <w:bookmarkEnd w:id="29"/>
-      <w:bookmarkEnd w:id="30"/>
-    </w:p>
-    <w:p/>
-    <w:p>
-      <w:r>
-        <w:t xml:space="preserve">Dans le cadre de ce projet nous avons tout d’abord commencer par jouer au jeu. Après quelques parties nous avons eu une bonne compréhension globale des règles. Nous connaissions mieux aussi les différents éléments composants présents dans les Colons de Catane. A partir de là nous avons pu commencer à réfléchir sur toute la partie </w:t>
+      <w:bookmarkEnd w:id="33"/>
+      <w:bookmarkEnd w:id="34"/>
+      <w:bookmarkEnd w:id="35"/>
+    </w:p>
+    <w:p/>
+    <w:p>
+      <w:r>
+        <w:t>Dans le cadre de ce projet n</w:t>
+      </w:r>
+      <w:r>
+        <w:t>ous avons tout d’abord commencé</w:t>
+      </w:r>
+      <w:r>
+        <w:t xml:space="preserve"> par jouer au</w:t>
+      </w:r>
+      <w:r>
+        <w:t xml:space="preserve"> Colons de Catane sur table, avec un jeu que nous avons acheté</w:t>
+      </w:r>
+      <w:r>
+        <w:t xml:space="preserve">. Après quelques parties nous avons eu une bonne compréhension globale des règles. A partir de là nous avons pu commencer à réfléchir sur toute la partie </w:t>
+      </w:r>
+      <w:r>
+        <w:t xml:space="preserve">concernant les </w:t>
       </w:r>
       <w:r>
         <w:t xml:space="preserve">interactions hommes-machine. </w:t>
@@ -3492,7 +3621,16 @@
         <w:t xml:space="preserve">Nous voulions faire une représentation correcte et fidèle du jeu </w:t>
       </w:r>
       <w:r>
-        <w:t xml:space="preserve">et nous avons donc réfléchi en amont à commencer représenter tout cela. Après quelques débats et plusieurs maquettes nous avions décidé d’une disposition finale des éléments. </w:t>
+        <w:t xml:space="preserve">et nous avons donc réfléchi en amont à commencer représenter tout cela. Après quelques débats et plusieurs maquettes nous avions décidé </w:t>
+      </w:r>
+      <w:r>
+        <w:t xml:space="preserve">de cette </w:t>
+      </w:r>
+      <w:r>
+        <w:t>disposition fin</w:t>
+      </w:r>
+      <w:r>
+        <w:t xml:space="preserve">ale des éléments : </w:t>
       </w:r>
     </w:p>
     <w:p>
@@ -3590,25 +3728,77 @@
     <w:p/>
     <w:p>
       <w:r>
-        <w:t xml:space="preserve">Les éléments en haut représentes les joueurs. Le plus à gauche (bleu) est le joueur à qui appartient la fenêtre il peut voir ainsi ses ressources, ses points et s’il possède les cartes spéciales. Les 3 éléments sont les adversaires. Dans le cas où la partie n’est que pour 3 joueurs le dernier élément (jaune) n’est pas visible. Le joueur peut ainsi voire combien de carte de ressources possède chacun de ses adversaires, s’ils possèdent les cartes spéciales et bien évidemment leurs points. </w:t>
-      </w:r>
-    </w:p>
-    <w:p>
-      <w:r>
-        <w:t xml:space="preserve">Nous avons choisi d’afficher un nombre de carte ressources plutôt que le détail car nous ne sommes pas supposés voir les cartes ressources de l’adversaire. Nous voulions rester fidèle au jeu autant que possible. </w:t>
-      </w:r>
-    </w:p>
+        <w:t xml:space="preserve">Les éléments en haut représentes les joueurs. Le plus à gauche (bleu) est le joueur à qui appartient la fenêtre il peut voir ainsi ses ressources, ses points et s’il possède </w:t>
+      </w:r>
+      <w:r>
+        <w:t>des</w:t>
+      </w:r>
+      <w:r>
+        <w:t xml:space="preserve"> cartes spéciales. Les 3 </w:t>
+      </w:r>
+      <w:r>
+        <w:t xml:space="preserve">autres </w:t>
+      </w:r>
+      <w:r>
+        <w:t xml:space="preserve">éléments </w:t>
+      </w:r>
+      <w:r>
+        <w:t xml:space="preserve">du haut </w:t>
+      </w:r>
+      <w:r>
+        <w:t xml:space="preserve">sont les adversaires. Dans le cas où la partie n’est que pour 3 joueurs le dernier élément (jaune) n’est pas visible. Le joueur peut ainsi </w:t>
+      </w:r>
+      <w:proofErr w:type="gramStart"/>
+      <w:r>
+        <w:t>voir</w:t>
+      </w:r>
+      <w:proofErr w:type="gramEnd"/>
+      <w:r>
+        <w:t xml:space="preserve"> combien de carte</w:t>
+      </w:r>
+      <w:r>
+        <w:t>s</w:t>
+      </w:r>
+      <w:r>
+        <w:t xml:space="preserve"> de ressources possède chacun de ses adversaires, s’ils possèdent les cartes spéciales et bien évidemment leurs points. </w:t>
+      </w:r>
+    </w:p>
+    <w:p>
+      <w:r>
+        <w:t xml:space="preserve">Nous avons choisi d’afficher un nombre de carte ressources plutôt que le détail car nous ne sommes pas supposés </w:t>
+      </w:r>
+      <w:r>
+        <w:t>connaître</w:t>
+      </w:r>
+      <w:r>
+        <w:t xml:space="preserve"> les cartes ressources de l’adversaire. Nous voulions rester fidèle au jeu autant que possible. </w:t>
+      </w:r>
+    </w:p>
+    <w:p/>
+    <w:p/>
     <w:p/>
     <w:p>
       <w:r>
         <w:lastRenderedPageBreak/>
-        <w:t>La partie centrale la plus importante en volume contient à gauche un tchat, important pour négocier un échange, ou relire les actions faites comme le résultat du lancer de dés. Le tchat possède en outre 3 onglets, un diffusant l’ensemble des messages, un pour les messages d’action, et enfin un pour juste les messages des joueurs.</w:t>
-      </w:r>
-    </w:p>
-    <w:p/>
-    <w:p>
-      <w:r>
-        <w:t>Le plateau est le losange central et prends un assez grand espace car il y a beaucoup d’éléments à afficher</w:t>
+        <w:t>La partie centrale la plus importante en volume contient à gauche un tchat, important pour négocier un échange, ou relire les actions faites comme le résultat du lancer de dés. Le tchat possède en outre 3 onglets, un diffusant l’ensemble des messages,</w:t>
+      </w:r>
+      <w:r>
+        <w:t xml:space="preserve"> un pour les messages d’action </w:t>
+      </w:r>
+      <w:r>
+        <w:t>et enfin un pour juste les messages des joueurs.</w:t>
+      </w:r>
+    </w:p>
+    <w:p/>
+    <w:p>
+      <w:r>
+        <w:t xml:space="preserve">Le plateau </w:t>
+      </w:r>
+      <w:r>
+        <w:t>est le losange central et prend</w:t>
+      </w:r>
+      <w:r>
+        <w:t xml:space="preserve"> un assez grand espace car il y a beaucoup d’éléments à afficher</w:t>
       </w:r>
       <w:r>
         <w:t xml:space="preserve"> : </w:t>
@@ -3622,13 +3812,8 @@
           <w:numId w:val="2"/>
         </w:numPr>
       </w:pPr>
-      <w:proofErr w:type="gramStart"/>
-      <w:r>
-        <w:t>les</w:t>
-      </w:r>
-      <w:proofErr w:type="gramEnd"/>
-      <w:r>
-        <w:t xml:space="preserve"> tuiles ou cases qui sont les hexagones,</w:t>
+      <w:r>
+        <w:t>les tuiles ou cases qui sont les hexagones,</w:t>
       </w:r>
     </w:p>
     <w:p>
@@ -3639,13 +3824,8 @@
           <w:numId w:val="2"/>
         </w:numPr>
       </w:pPr>
-      <w:proofErr w:type="gramStart"/>
-      <w:r>
-        <w:t>les</w:t>
-      </w:r>
-      <w:proofErr w:type="gramEnd"/>
-      <w:r>
-        <w:t xml:space="preserve"> espaces constructibles de colonies (points noirs),</w:t>
+      <w:r>
+        <w:t>les espaces constructibles de colonies (points noirs),</w:t>
       </w:r>
     </w:p>
     <w:p>
@@ -3656,13 +3836,8 @@
           <w:numId w:val="2"/>
         </w:numPr>
       </w:pPr>
-      <w:proofErr w:type="gramStart"/>
-      <w:r>
-        <w:t>les</w:t>
-      </w:r>
-      <w:proofErr w:type="gramEnd"/>
-      <w:r>
-        <w:t xml:space="preserve"> routes possibles (intersection des hexagones),</w:t>
+      <w:r>
+        <w:t>les routes possibles (intersection des hexagones),</w:t>
       </w:r>
     </w:p>
     <w:p>
@@ -3673,13 +3848,8 @@
           <w:numId w:val="2"/>
         </w:numPr>
       </w:pPr>
-      <w:proofErr w:type="gramStart"/>
-      <w:r>
-        <w:t>les</w:t>
-      </w:r>
-      <w:proofErr w:type="gramEnd"/>
-      <w:r>
-        <w:t xml:space="preserve"> colonies et les villes respectivement en cercle et triangle,</w:t>
+      <w:r>
+        <w:t>les colonies et les villes respectivement en cercle et triangle,</w:t>
       </w:r>
     </w:p>
     <w:p>
@@ -3696,7 +3866,16 @@
       </w:r>
       <w:proofErr w:type="gramEnd"/>
       <w:r>
-        <w:t xml:space="preserve"> ports qui sont des points d’intersection bleu</w:t>
+        <w:t xml:space="preserve"> ports qui sont des points d’intersection</w:t>
+      </w:r>
+      <w:r>
+        <w:t>s</w:t>
+      </w:r>
+      <w:r>
+        <w:t xml:space="preserve"> bleu</w:t>
+      </w:r>
+      <w:r>
+        <w:t>s</w:t>
       </w:r>
       <w:r>
         <w:t xml:space="preserve"> et donc des espaces constructibles spéciaux</w:t>
@@ -3713,13 +3892,8 @@
           <w:numId w:val="2"/>
         </w:numPr>
       </w:pPr>
-      <w:proofErr w:type="gramStart"/>
-      <w:r>
-        <w:t>le</w:t>
-      </w:r>
-      <w:proofErr w:type="gramEnd"/>
-      <w:r>
-        <w:t xml:space="preserve"> voleur qui est représenté par un effet grisé de la case,</w:t>
+      <w:r>
+        <w:t>le voleur qui est représenté par un effet grisé de la case,</w:t>
       </w:r>
     </w:p>
     <w:p>
@@ -3736,13 +3910,17 @@
       </w:r>
       <w:proofErr w:type="gramEnd"/>
       <w:r>
-        <w:t xml:space="preserve"> jetons qui montre quel hexagone produit des ressources lors d’un </w:t>
-      </w:r>
-      <w:proofErr w:type="spellStart"/>
+        <w:t xml:space="preserve"> jetons qui montre</w:t>
+      </w:r>
+      <w:r>
+        <w:t>nt</w:t>
+      </w:r>
+      <w:r>
+        <w:t xml:space="preserve"> quel hexagone produit des ressources lors d’un </w:t>
+      </w:r>
       <w:r>
         <w:t>lancé</w:t>
       </w:r>
-      <w:proofErr w:type="spellEnd"/>
       <w:r>
         <w:t xml:space="preserve"> de dé. </w:t>
       </w:r>
@@ -3755,13 +3933,8 @@
           <w:numId w:val="2"/>
         </w:numPr>
       </w:pPr>
-      <w:proofErr w:type="gramStart"/>
-      <w:r>
-        <w:t>les</w:t>
-      </w:r>
-      <w:proofErr w:type="gramEnd"/>
-      <w:r>
-        <w:t xml:space="preserve"> ressources produites (fond de l’hexagone différent pour chacune des ressources)</w:t>
+      <w:r>
+        <w:t>les ressources produites (fond de l’hexagone différent pour chacune des ressources)</w:t>
       </w:r>
     </w:p>
     <w:p/>
@@ -3813,14 +3986,14 @@
       <w:r>
         <w:br w:type="page"/>
       </w:r>
-      <w:bookmarkStart w:id="31" w:name="_Toc449948274"/>
-      <w:bookmarkStart w:id="32" w:name="_Toc449948310"/>
-    </w:p>
+      <w:bookmarkStart w:id="36" w:name="_Toc449948274"/>
+      <w:bookmarkStart w:id="37" w:name="_Toc449948310"/>
+    </w:p>
+    <w:bookmarkStart w:id="38" w:name="_Toc450255336"/>
     <w:p>
       <w:pPr>
         <w:pStyle w:val="Titre1"/>
       </w:pPr>
-      <w:bookmarkStart w:id="33" w:name="_Toc450237906"/>
       <w:r>
         <w:rPr>
           <w:noProof/>
@@ -3893,9 +4066,9 @@
       <w:r>
         <w:t xml:space="preserve"> Améliorations</w:t>
       </w:r>
-      <w:bookmarkEnd w:id="31"/>
-      <w:bookmarkEnd w:id="32"/>
-      <w:bookmarkEnd w:id="33"/>
+      <w:bookmarkEnd w:id="36"/>
+      <w:bookmarkEnd w:id="37"/>
+      <w:bookmarkEnd w:id="38"/>
     </w:p>
     <w:p>
       <w:r>
@@ -3956,7 +4129,7 @@
               </wp:anchor>
             </w:drawing>
           </mc:Choice>
-          <mc:Fallback xmlns:mv="urn:schemas-microsoft-com:mac:vml" xmlns:mo="http://schemas.microsoft.com/office/mac/office/2008/main">
+          <mc:Fallback xmlns:mo="http://schemas.microsoft.com/office/mac/office/2008/main" xmlns:mv="urn:schemas-microsoft-com:mac:vml">
             <w:pict>
               <v:line w14:anchorId="2214EB5D" id="Connecteur droit 16" o:spid="_x0000_s1026" style="position:absolute;flip:y;z-index:251681792;visibility:visible;mso-wrap-style:square;mso-height-percent:0;mso-wrap-distance-left:9pt;mso-wrap-distance-top:0;mso-wrap-distance-right:9pt;mso-wrap-distance-bottom:0;mso-position-horizontal:absolute;mso-position-horizontal-relative:text;mso-position-vertical:absolute;mso-position-vertical-relative:text;mso-height-percent:0;mso-height-relative:margin" from="-3.9pt,13pt" to="473.05pt,13.2pt" o:gfxdata="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" strokecolor="#5b9bd5 [3204]" strokeweight=".5pt">
                 <v:stroke joinstyle="miter"/>
@@ -3977,22 +4150,37 @@
       <w:pPr>
         <w:pStyle w:val="Titre2"/>
       </w:pPr>
-      <w:bookmarkStart w:id="34" w:name="_Toc450237907"/>
+      <w:bookmarkStart w:id="39" w:name="_Toc450255337"/>
       <w:r>
         <w:t>Version 1.0</w:t>
       </w:r>
-      <w:bookmarkEnd w:id="34"/>
-    </w:p>
-    <w:p/>
-    <w:p>
-      <w:r>
-        <w:t xml:space="preserve">Concernant la version 1.0 qui est la version que nous visions pour le rendu du projet, c’est celle qui contient toutes les demandes du corps professoral. </w:t>
-      </w:r>
-    </w:p>
-    <w:p/>
-    <w:p>
-      <w:r>
-        <w:t xml:space="preserve">Nous pensons avoir rempli une grande partie des objectifs fixées. Nous avons une application inspiré d’un jeu de plateau qui fonctionne en réseau, incorpore une base de données pour identifier le joueur et permet une sauvegarde.  </w:t>
+      <w:bookmarkEnd w:id="39"/>
+    </w:p>
+    <w:p/>
+    <w:p>
+      <w:r>
+        <w:t>L</w:t>
+      </w:r>
+      <w:r>
+        <w:t xml:space="preserve">a version 1.0 est la version que nous visions pour le rendu du projet, </w:t>
+      </w:r>
+      <w:r>
+        <w:t>elle</w:t>
+      </w:r>
+      <w:r>
+        <w:t xml:space="preserve"> contient toutes les demandes du corps professoral. </w:t>
+      </w:r>
+    </w:p>
+    <w:p/>
+    <w:p>
+      <w:r>
+        <w:t>Nous pensons avoir rempli une grande partie des objectifs fixées. Nous avons une application inspiré</w:t>
+      </w:r>
+      <w:r>
+        <w:t>e</w:t>
+      </w:r>
+      <w:r>
+        <w:t xml:space="preserve"> d’un jeu de plateau qui fonctionne en réseau, incorpore une base de données pour identifier le joueur et permet une sauvegarde.  </w:t>
       </w:r>
     </w:p>
     <w:p/>
@@ -4026,11 +4214,11 @@
       <w:pPr>
         <w:pStyle w:val="Titre2"/>
       </w:pPr>
-      <w:bookmarkStart w:id="35" w:name="_Toc450237908"/>
+      <w:bookmarkStart w:id="40" w:name="_Toc450255338"/>
       <w:r>
         <w:t>Version 2.0</w:t>
       </w:r>
-      <w:bookmarkEnd w:id="35"/>
+      <w:bookmarkEnd w:id="40"/>
     </w:p>
     <w:p>
       <w:pPr>
@@ -4039,15 +4227,33 @@
     </w:p>
     <w:p>
       <w:r>
-        <w:t xml:space="preserve">Cette version est celle que nous aurions aimé pouvoir rendre. Elle reprend globalement l’ensemble des fonctionnalités de la version 1.0, mais mieux testé, totalement débugué et bien évidemment </w:t>
+        <w:t>Cette version est celle que nous aurions aimé pouvoir rendre. Elle reprend globalement l’ensemble des fonctionnalités de la version 1.0, mais mieux testé</w:t>
+      </w:r>
+      <w:r>
+        <w:t>e</w:t>
+      </w:r>
+      <w:r>
+        <w:t>, totalement débugué</w:t>
+      </w:r>
+      <w:r>
+        <w:t>e</w:t>
+      </w:r>
+      <w:r>
+        <w:t xml:space="preserve"> </w:t>
+      </w:r>
+      <w:r>
+        <w:t xml:space="preserve">et bien évidemment </w:t>
       </w:r>
       <w:proofErr w:type="spellStart"/>
       <w:r>
-        <w:t>refactoriser</w:t>
+        <w:t>refactorisée</w:t>
       </w:r>
       <w:proofErr w:type="spellEnd"/>
       <w:r>
-        <w:t xml:space="preserve">. </w:t>
+        <w:t>.</w:t>
+      </w:r>
+      <w:r>
+        <w:t xml:space="preserve"> </w:t>
       </w:r>
     </w:p>
     <w:p/>
@@ -4059,15 +4265,19 @@
     <w:p/>
     <w:p>
       <w:r>
-        <w:t xml:space="preserve">Nous avions aussi envisagé un minimum de responsives pour adapter à différents écrans d’ordinateurs. Cela a bel et bien était réalisé excepté pour </w:t>
-      </w:r>
-      <w:proofErr w:type="gramStart"/>
-      <w:r>
-        <w:t>la plateau</w:t>
-      </w:r>
-      <w:proofErr w:type="gramEnd"/>
-      <w:r>
-        <w:t xml:space="preserve"> dont il fallait revoir la génération et qui n’était pas dans les fonctions les plus pressantes.</w:t>
+        <w:t xml:space="preserve">Nous avions aussi envisagé </w:t>
+      </w:r>
+      <w:r>
+        <w:t xml:space="preserve">une application adaptive </w:t>
+      </w:r>
+      <w:r>
+        <w:t>pour différents écrans d’ordinateurs. Cela a bel et bi</w:t>
+      </w:r>
+      <w:r>
+        <w:t>en était réalisé excepté pour le</w:t>
+      </w:r>
+      <w:r>
+        <w:t xml:space="preserve"> plateau dont il fallait revoir la génération et qui n’était pas dans les fonctions les plus pressantes.</w:t>
       </w:r>
     </w:p>
     <w:p/>
@@ -4127,11 +4337,11 @@
         <w:ind w:firstLine="708"/>
       </w:pPr>
     </w:p>
+    <w:bookmarkStart w:id="41" w:name="_Toc450255339"/>
     <w:p>
       <w:pPr>
         <w:pStyle w:val="Titre1"/>
       </w:pPr>
-      <w:bookmarkStart w:id="36" w:name="_Toc450237909"/>
       <w:r>
         <w:rPr>
           <w:noProof/>
@@ -4202,7 +4412,7 @@
       <w:r>
         <w:t>Difficultés</w:t>
       </w:r>
-      <w:bookmarkEnd w:id="36"/>
+      <w:bookmarkEnd w:id="41"/>
     </w:p>
     <w:p>
       <w:pPr>
@@ -4282,11 +4492,11 @@
       <w:pPr>
         <w:pStyle w:val="Titre2"/>
       </w:pPr>
-      <w:bookmarkStart w:id="37" w:name="_Toc450237910"/>
+      <w:bookmarkStart w:id="42" w:name="_Toc450255340"/>
       <w:r>
         <w:t>Méthodes et Planning</w:t>
       </w:r>
-      <w:bookmarkEnd w:id="37"/>
+      <w:bookmarkEnd w:id="42"/>
     </w:p>
     <w:p>
       <w:pPr>
@@ -4332,7 +4542,16 @@
       </w:r>
       <w:proofErr w:type="spellEnd"/>
       <w:r>
-        <w:t xml:space="preserve"> est une méthode qui demande des réunions régulières, des sprints d’une durée définies et une grande communication au sein de l’équipe avec des mises au point une fois par jour. Associé cette méthode a nos cours et elle devient un peu plus complexe à mettre en pratique même dans de bonnes conditions. </w:t>
+        <w:t xml:space="preserve"> est une méthode qui demande des réunions régulières, des sprints d’une durée définie et une grande communication au sein de l’équipe avec des mises au point une fois par jour.</w:t>
+      </w:r>
+      <w:r>
+        <w:t xml:space="preserve"> Associer</w:t>
+      </w:r>
+      <w:r>
+        <w:t xml:space="preserve"> cette méthode a nos cours la rend</w:t>
+      </w:r>
+      <w:r>
+        <w:t xml:space="preserve"> un peu plus complexe à mettre en pratique même dans de bonnes conditions. </w:t>
       </w:r>
     </w:p>
     <w:p>
@@ -4347,11 +4566,11 @@
       <w:pPr>
         <w:pStyle w:val="Titre2"/>
       </w:pPr>
-      <w:bookmarkStart w:id="38" w:name="_Toc450237911"/>
+      <w:bookmarkStart w:id="43" w:name="_Toc450255341"/>
       <w:r>
         <w:t>Interface</w:t>
       </w:r>
-      <w:bookmarkEnd w:id="38"/>
+      <w:bookmarkEnd w:id="43"/>
       <w:r>
         <w:t xml:space="preserve"> </w:t>
       </w:r>
@@ -4365,7 +4584,19 @@
     <w:p/>
     <w:p>
       <w:r>
-        <w:t>Pour résoudre ce problème nous avons dû faire une étape de réflexion et recherche et avons fini par trouver un moyen de générer grâce au cercle trigonométrique pour avoir les différents point d’un hexagone qui serait contenu dans ce cercle.</w:t>
+        <w:t>Pour résoudre ce problème nous avons dû faire une étape de réflexion et recherche et avons fini par trouver un moyen de générer grâce au cercle trigonométrique pour avoir les différents point d’un hexagone qui serai</w:t>
+      </w:r>
+      <w:r>
+        <w:t>en</w:t>
+      </w:r>
+      <w:r>
+        <w:t>t contenu</w:t>
+      </w:r>
+      <w:r>
+        <w:t>s</w:t>
+      </w:r>
+      <w:r>
+        <w:t xml:space="preserve"> dans ce cercle.</w:t>
       </w:r>
     </w:p>
     <w:p>
@@ -4380,12 +4611,12 @@
       <w:pPr>
         <w:pStyle w:val="Titre2"/>
       </w:pPr>
-      <w:bookmarkStart w:id="39" w:name="_Toc450237912"/>
+      <w:bookmarkStart w:id="44" w:name="_Toc450255342"/>
       <w:r>
         <w:lastRenderedPageBreak/>
         <w:t>Réseau</w:t>
       </w:r>
-      <w:bookmarkEnd w:id="39"/>
+      <w:bookmarkEnd w:id="44"/>
       <w:r>
         <w:t xml:space="preserve"> </w:t>
       </w:r>
@@ -4393,13 +4624,92 @@
     <w:p/>
     <w:p>
       <w:r>
-        <w:t>Deux difficultés assez importantes avec le réseau. Notamment lié au choix d’utiliser le RMI pour ce projet.</w:t>
-      </w:r>
-    </w:p>
-    <w:p/>
-    <w:p>
-      <w:r>
-        <w:t xml:space="preserve">La première a été que nous n’avons pas réussi à créer une interface commune aux différentes classes ayant besoin d’être en accès à distance. Nous avons donc dû faire un package services contenant toutes les interfaces nécessaires au bon fonctionnement de l’application. </w:t>
+        <w:t>Deux difficultés a</w:t>
+      </w:r>
+      <w:r>
+        <w:t>ssez importantes avec le réseau, n</w:t>
+      </w:r>
+      <w:r>
+        <w:t>otamment lié</w:t>
+      </w:r>
+      <w:r>
+        <w:t>es</w:t>
+      </w:r>
+      <w:r>
+        <w:t xml:space="preserve"> au choix </w:t>
+      </w:r>
+      <w:r>
+        <w:t>de l’utilisation du</w:t>
+      </w:r>
+      <w:r>
+        <w:t xml:space="preserve"> RMI pour ce projet.</w:t>
+      </w:r>
+    </w:p>
+    <w:p/>
+    <w:p>
+      <w:r>
+        <w:t xml:space="preserve">La première difficulté que nous avons rencontrée a été lors de l’échange d’objets entre le client et le serveur via RMI. Pour accéder à la référence d’un objet distant, l’objet doit être une instance d’une classe qui : </w:t>
+      </w:r>
+    </w:p>
+    <w:p>
+      <w:pPr>
+        <w:pStyle w:val="Paragraphedeliste"/>
+        <w:numPr>
+          <w:ilvl w:val="0"/>
+          <w:numId w:val="2"/>
+        </w:numPr>
+      </w:pPr>
+      <w:r>
+        <w:t xml:space="preserve">implémente une interface qui extends </w:t>
+      </w:r>
+      <w:proofErr w:type="gramStart"/>
+      <w:r>
+        <w:t>java.rmi.Remote</w:t>
+      </w:r>
+      <w:proofErr w:type="gramEnd"/>
+    </w:p>
+    <w:p>
+      <w:pPr>
+        <w:pStyle w:val="Paragraphedeliste"/>
+        <w:numPr>
+          <w:ilvl w:val="0"/>
+          <w:numId w:val="2"/>
+        </w:numPr>
+      </w:pPr>
+      <w:proofErr w:type="gramStart"/>
+      <w:r>
+        <w:t>doit</w:t>
+      </w:r>
+      <w:proofErr w:type="gramEnd"/>
+      <w:r>
+        <w:t xml:space="preserve"> extends </w:t>
+      </w:r>
+      <w:proofErr w:type="spellStart"/>
+      <w:r>
+        <w:t>UnicastRemoteObject</w:t>
+      </w:r>
+      <w:proofErr w:type="spellEnd"/>
+    </w:p>
+    <w:p>
+      <w:pPr>
+        <w:pStyle w:val="Paragraphedeliste"/>
+        <w:numPr>
+          <w:ilvl w:val="0"/>
+          <w:numId w:val="2"/>
+        </w:numPr>
+      </w:pPr>
+      <w:proofErr w:type="gramStart"/>
+      <w:r>
+        <w:t>est</w:t>
+      </w:r>
+      <w:proofErr w:type="gramEnd"/>
+      <w:r>
+        <w:t xml:space="preserve"> correctement exportée pour permettre les appels RMI</w:t>
+      </w:r>
+    </w:p>
+    <w:p>
+      <w:r>
+        <w:t xml:space="preserve">Nous avons mis du temps avant de nous rendre compte de cela et avons donc perdu beaucoup de temps à essayer de corriger des bugs d’objets dupliqué. Ces objets dupliqués provenaient du fait que nous accédions mal à la référence des objets distants que nous manipulions. </w:t>
       </w:r>
     </w:p>
     <w:p/>
@@ -4421,11 +4731,11 @@
       <w:pPr>
         <w:pStyle w:val="Titre2"/>
       </w:pPr>
-      <w:bookmarkStart w:id="40" w:name="_Toc450237913"/>
+      <w:bookmarkStart w:id="45" w:name="_Toc450255343"/>
       <w:r>
         <w:t>La sauvegarde et le chargement</w:t>
       </w:r>
-      <w:bookmarkEnd w:id="40"/>
+      <w:bookmarkEnd w:id="45"/>
     </w:p>
     <w:p/>
     <w:p>
@@ -4436,7 +4746,16 @@
         <w:t xml:space="preserve"> nous avons donc choisi de la mettre petit à petit dans le projet. Toutefois la</w:t>
       </w:r>
       <w:r>
-        <w:t xml:space="preserve"> boucle infinie créer par les objets dépendant du réseau nous a forcer à créer une classe par objet qui est sauvegardé.</w:t>
+        <w:t xml:space="preserve"> boucle infinie créée</w:t>
+      </w:r>
+      <w:r>
+        <w:t xml:space="preserve"> par les objets d</w:t>
+      </w:r>
+      <w:r>
+        <w:t>épendant du réseau nous a forcé</w:t>
+      </w:r>
+      <w:r>
+        <w:t xml:space="preserve"> à créer une classe par objet qui est sauvegardé.</w:t>
       </w:r>
       <w:r>
         <w:t xml:space="preserve"> Cette </w:t>
@@ -4445,7 +4764,13 @@
         <w:t>approche nous a permis d’avoir une sauvegarde valable mais</w:t>
       </w:r>
       <w:r>
-        <w:t xml:space="preserve"> doit être </w:t>
+        <w:t xml:space="preserve"> </w:t>
+      </w:r>
+      <w:r>
+        <w:t xml:space="preserve">qui </w:t>
+      </w:r>
+      <w:r>
+        <w:t xml:space="preserve">doit être </w:t>
       </w:r>
       <w:proofErr w:type="spellStart"/>
       <w:r>
@@ -4473,16 +4798,27 @@
       </w:r>
       <w:proofErr w:type="spellEnd"/>
       <w:r>
-        <w:t xml:space="preserve"> doit être faite en ajoutant des annotations dans les classes qui doivent être sauvegardé. Malheureusement, le temps nous manquant nous n’avons pu réaliser cette dernière dans cette version 1.0.</w:t>
-      </w:r>
-    </w:p>
-    <w:p/>
-    <w:p>
-      <w:r>
-        <w:t>Le chargement en lui-même pour des raisons analogues est actuellement non fonctionnel. Il y a un problème entre la sauvegarde contenant bien les éléments et la reprise de la partie que nous pensons associer à notre usage de RMI.</w:t>
-      </w:r>
-    </w:p>
-    <w:p/>
+        <w:t xml:space="preserve"> doit être faite en ajoutant des annotations dans les classes qui doivent être sauvegardé</w:t>
+      </w:r>
+      <w:r>
+        <w:t>es</w:t>
+      </w:r>
+      <w:r>
+        <w:t>. Malheureusement, le temps nous manquant nous n’avons pu réaliser cette dernière dans cette version 1.0.</w:t>
+      </w:r>
+    </w:p>
+    <w:p/>
+    <w:p>
+      <w:r>
+        <w:t xml:space="preserve">Le chargement en lui-même pour des raisons analogues est actuellement </w:t>
+      </w:r>
+      <w:r>
+        <w:t xml:space="preserve">en partie </w:t>
+      </w:r>
+      <w:r>
+        <w:t>non fonctionnel. Il y a un problème entre la sauvegarde contenant bien les éléments et la reprise de la partie que nous pensons associer à notre usage de RMI.</w:t>
+      </w:r>
+    </w:p>
     <w:p/>
     <w:p/>
     <w:p/>
@@ -4499,23 +4835,19 @@
       <w:pPr>
         <w:jc w:val="left"/>
       </w:pPr>
-      <w:r>
-        <w:br w:type="page"/>
-      </w:r>
-    </w:p>
+    </w:p>
+    <w:bookmarkStart w:id="46" w:name="_Toc449948275"/>
+    <w:bookmarkStart w:id="47" w:name="_Toc449948311"/>
+    <w:bookmarkStart w:id="48" w:name="_Toc450255344"/>
     <w:p>
       <w:pPr>
         <w:pStyle w:val="Titre1"/>
       </w:pPr>
-      <w:bookmarkStart w:id="41" w:name="_Toc449948275"/>
-      <w:bookmarkStart w:id="42" w:name="_Toc449948311"/>
-      <w:bookmarkStart w:id="43" w:name="_Toc450237914"/>
       <w:r>
         <w:rPr>
           <w:noProof/>
           <w:lang w:eastAsia="fr-FR"/>
         </w:rPr>
-        <w:lastRenderedPageBreak/>
         <mc:AlternateContent>
           <mc:Choice Requires="wps">
             <w:drawing>
@@ -4582,9 +4914,9 @@
       <w:r>
         <w:t>Conclusion</w:t>
       </w:r>
-      <w:bookmarkEnd w:id="41"/>
-      <w:bookmarkEnd w:id="42"/>
-      <w:bookmarkEnd w:id="43"/>
+      <w:bookmarkEnd w:id="46"/>
+      <w:bookmarkEnd w:id="47"/>
+      <w:bookmarkEnd w:id="48"/>
     </w:p>
     <w:p>
       <w:pPr>
@@ -4663,24 +4995,72 @@
     <w:p/>
     <w:p>
       <w:r>
-        <w:t xml:space="preserve">Pour conclure ce projet inter-matière </w:t>
-      </w:r>
-      <w:r>
-        <w:t xml:space="preserve">a été perçu de manière différente. En effet nous n’avions pas plusieurs projets de moindre envergure, mais un seul plus conséquent que ce à quoi nous étions habitués. </w:t>
-      </w:r>
-    </w:p>
-    <w:p/>
-    <w:p>
-      <w:r>
-        <w:t xml:space="preserve">A l’instar des projets classiques il nous a permis de pratiquer ou nous initier à un ensemble de concept vu en cours tel que la méthode SCRUM et la </w:t>
+        <w:t>Pour conclure</w:t>
+      </w:r>
+      <w:r>
+        <w:t>,</w:t>
+      </w:r>
+      <w:r>
+        <w:t xml:space="preserve"> ce projet inter-matière </w:t>
+      </w:r>
+      <w:r>
+        <w:t>a été perçu de manière différente</w:t>
+      </w:r>
+      <w:r>
+        <w:t xml:space="preserve"> par rapport aux autres projets que nous avons réalisé jusqu’ici</w:t>
+      </w:r>
+      <w:r>
+        <w:t>. En effet</w:t>
+      </w:r>
+      <w:r>
+        <w:t>,</w:t>
+      </w:r>
+      <w:r>
+        <w:t xml:space="preserve"> nous n’avions pas plusieurs projets de moindre envergure</w:t>
+      </w:r>
+      <w:r>
+        <w:t xml:space="preserve"> comme nous étions habitués, mais un seul plus conséquent.</w:t>
+      </w:r>
+    </w:p>
+    <w:p/>
+    <w:p>
+      <w:r>
+        <w:t xml:space="preserve">A l’instar des projets classiques il nous a permis de pratiquer </w:t>
+      </w:r>
+      <w:r>
+        <w:t xml:space="preserve">et </w:t>
+      </w:r>
+      <w:r>
+        <w:t>nous initier à un ensemble de concept</w:t>
+      </w:r>
+      <w:r>
+        <w:t>s</w:t>
+      </w:r>
+      <w:r>
+        <w:t xml:space="preserve"> vu</w:t>
+      </w:r>
+      <w:r>
+        <w:t>s</w:t>
+      </w:r>
+      <w:r>
+        <w:t xml:space="preserve"> en cours tel que la méthode SCRUM et la </w:t>
       </w:r>
       <w:proofErr w:type="spellStart"/>
       <w:r>
-        <w:t>Refactorisation</w:t>
+        <w:t>r</w:t>
+      </w:r>
+      <w:r>
+        <w:t>efactorisation</w:t>
       </w:r>
       <w:proofErr w:type="spellEnd"/>
       <w:r>
-        <w:t xml:space="preserve"> pour le cours de Génie Logiciel. Mais aussi l’usage d’outils tel que le RMI et </w:t>
+        <w:t xml:space="preserve"> pour le cours de Génie Logiciel. </w:t>
+      </w:r>
+      <w:r>
+        <w:t>Pour le cours de Java Avancé, nous avons fait</w:t>
+      </w:r>
+      <w:r>
+        <w:t xml:space="preserve"> l’usage d’outils tel que le RMI et </w:t>
       </w:r>
       <w:r>
         <w:t>Jackson et</w:t>
@@ -4692,53 +5072,76 @@
         <w:t>le FXML</w:t>
       </w:r>
       <w:r>
-        <w:t xml:space="preserve"> et </w:t>
-      </w:r>
-      <w:proofErr w:type="spellStart"/>
-      <w:r>
-        <w:t>JavaFx</w:t>
-      </w:r>
-      <w:proofErr w:type="spellEnd"/>
-      <w:r>
-        <w:t xml:space="preserve"> pour le cours de Java Avancé, et le format JSON présenté en cours. </w:t>
-      </w:r>
-    </w:p>
-    <w:p/>
-    <w:p>
-      <w:r>
-        <w:t xml:space="preserve">Nous avons pu également mettre en application l’outils Git et les difficultés liées au développement </w:t>
-      </w:r>
-      <w:r>
-        <w:t xml:space="preserve">en </w:t>
-      </w:r>
-      <w:r>
-        <w:t>parallèle.</w:t>
-      </w:r>
-      <w:r>
-        <w:t xml:space="preserve"> Notamment lorsque nous ne pouvons rester en contact aisément comme lors de la période des vacances, ou que nous ne pouvons faire assez de mise en point.</w:t>
-      </w:r>
-    </w:p>
-    <w:p/>
-    <w:p>
-      <w:r>
-        <w:t xml:space="preserve">Il a été intéressant de réaliser l’importance et la criticité que le réseau à dans une application assez conséquente, notamment pour un jeu qui se veut en temps réel. En effet c’est un aspect qu’il ne faut pas négliger car si le programme manque de performance sur ce point alors il ne sera pas utilisé. </w:t>
-      </w:r>
-    </w:p>
-    <w:p/>
-    <w:p>
-      <w:r>
-        <w:t>Nous estimons globalement avoir t</w:t>
-      </w:r>
-      <w:bookmarkStart w:id="44" w:name="_GoBack"/>
-      <w:bookmarkEnd w:id="44"/>
-      <w:r>
-        <w:t xml:space="preserve">ous progressé durant ce projet, et avoir trouver de nombreux points sur lesquels nous pourrons travailler pour nous améliorer et produire un travail de meilleure qualité. </w:t>
-      </w:r>
-    </w:p>
-    <w:p/>
-    <w:p>
-      <w:r>
-        <w:t>Nous sommes aussi plus critiques vis-à-vis des outils que nous utiliserons. Les outils nous servent souvent à simplifier mais cela prend parfois trop de temps pour les maitriser, et il serait ainsi plus simple de faire la chose nous-même, par exemple les Sockets auraient été probablement un meilleur choix.</w:t>
+        <w:t xml:space="preserve"> </w:t>
+      </w:r>
+      <w:r>
+        <w:t>et le format JSON présenté en cours</w:t>
+      </w:r>
+      <w:r>
+        <w:t xml:space="preserve"> de structuration de documents</w:t>
+      </w:r>
+      <w:r>
+        <w:t xml:space="preserve">. </w:t>
+      </w:r>
+    </w:p>
+    <w:p/>
+    <w:p>
+      <w:r>
+        <w:t>Nous avons pu mettre en application l’outils Git et les difficultés liée</w:t>
+      </w:r>
+      <w:r>
+        <w:t>s au développement en parallèle n</w:t>
+      </w:r>
+      <w:r>
+        <w:t xml:space="preserve">otamment lorsque nous ne pouvons rester en contact aisément comme lors de la période des vacances, ou que nous ne pouvons faire assez de mise </w:t>
+      </w:r>
+      <w:r>
+        <w:t>au</w:t>
+      </w:r>
+      <w:r>
+        <w:t xml:space="preserve"> point.</w:t>
+      </w:r>
+    </w:p>
+    <w:p/>
+    <w:p>
+      <w:r>
+        <w:t>Il a été intéressant de réaliser l’importance et la criticité que le réseau à dans une application assez conséquente, notamment pour un jeu qui se veut en temps réel. En effet c’est un aspect qu’il ne faut pas négliger car si le programme manque de performance</w:t>
+      </w:r>
+      <w:r>
+        <w:t>s</w:t>
+      </w:r>
+      <w:r>
+        <w:t xml:space="preserve"> sur ce point alors il ne sera pas utilisé. </w:t>
+      </w:r>
+    </w:p>
+    <w:p/>
+    <w:p>
+      <w:r>
+        <w:t xml:space="preserve">Nous estimons globalement avoir tous progressé durant ce projet, et </w:t>
+      </w:r>
+      <w:r>
+        <w:t>avons trouvé</w:t>
+      </w:r>
+      <w:r>
+        <w:t xml:space="preserve"> de nombreux points sur lesquels nous pourrons travailler pour nous améliorer et produire un travail de meilleure qualité. </w:t>
+      </w:r>
+    </w:p>
+    <w:p/>
+    <w:p>
+      <w:r>
+        <w:t>Nous sommes aussi plus critiques vis-à-vis des outils que nous utiliserons. Les outils nous servent souvent à simplifier mais cela prend parfois trop de temps pour les maitriser, et il serait ainsi plus simple de faire la ch</w:t>
+      </w:r>
+      <w:r>
+        <w:t>ose nous-même. Par exemple, pour la partie réseau, l’utilisation des s</w:t>
+      </w:r>
+      <w:r>
+        <w:t xml:space="preserve">ockets auraient été </w:t>
+      </w:r>
+      <w:r>
+        <w:t xml:space="preserve">très </w:t>
+      </w:r>
+      <w:r>
+        <w:t>probablement un meilleur choix.</w:t>
       </w:r>
     </w:p>
     <w:p>
@@ -5701,7 +6104,6 @@
   <w:style w:type="character" w:default="1" w:styleId="Policepardfaut">
     <w:name w:val="Default Paragraph Font"/>
     <w:uiPriority w:val="1"/>
-    <w:semiHidden/>
     <w:unhideWhenUsed/>
   </w:style>
   <w:style w:type="table" w:default="1" w:styleId="TableauNormal">
@@ -6336,7 +6738,7 @@
 </file>
 
 <file path=customXml/itemProps1.xml><?xml version="1.0" encoding="utf-8"?>
-<ds:datastoreItem xmlns:ds="http://schemas.openxmlformats.org/officeDocument/2006/customXml" ds:itemID="{1BEE7A27-A454-4943-B11D-3D3B66E19569}">
+<ds:datastoreItem xmlns:ds="http://schemas.openxmlformats.org/officeDocument/2006/customXml" ds:itemID="{1EDA0F57-6700-482B-83D3-A49533C36071}">
   <ds:schemaRefs>
     <ds:schemaRef ds:uri="http://schemas.openxmlformats.org/officeDocument/2006/bibliography"/>
   </ds:schemaRefs>

</xml_diff>